<commit_message>
Research questions, analytical concepts and r concepts added.
</commit_message>
<xml_diff>
--- a/proposal/PatTrEnvData_Proposal_gubelyve_wildhtob.docx
+++ b/proposal/PatTrEnvData_Proposal_gubelyve_wildhtob.docx
@@ -243,8 +243,18 @@
                 <w:szCs w:val="18"/>
                 <w:lang w:val="en-US"/>
               </w:rPr>
-              <w:t>Which option do you choose:</w:t>
+              <w:t xml:space="preserve">Which option do you </w:t>
             </w:r>
+            <w:proofErr w:type="gramStart"/>
+            <w:r>
+              <w:rPr>
+                <w:sz w:val="18"/>
+                <w:szCs w:val="18"/>
+                <w:lang w:val="en-US"/>
+              </w:rPr>
+              <w:t>choose:</w:t>
+            </w:r>
+            <w:proofErr w:type="gramEnd"/>
           </w:p>
           <w:p>
             <w:pPr>
@@ -270,7 +280,12 @@
           </w:p>
           <w:p>
             <w:pPr>
-              <w:ind w:left="321"/>
+              <w:pStyle w:val="Listenabsatz"/>
+              <w:numPr>
+                <w:ilvl w:val="0"/>
+                <w:numId w:val="8"/>
+              </w:numPr>
+              <w:ind w:left="741"/>
               <w:rPr>
                 <w:sz w:val="18"/>
                 <w:szCs w:val="18"/>
@@ -283,83 +298,7 @@
                 <w:szCs w:val="18"/>
                 <w:lang w:val="en-US"/>
               </w:rPr>
-              <w:t xml:space="preserve">X </w:t>
-            </w:r>
-            <w:r>
-              <w:rPr>
-                <w:sz w:val="18"/>
-                <w:szCs w:val="18"/>
-                <w:lang w:val="en-US"/>
-              </w:rPr>
               <w:t>Find nesting sites</w:t>
-            </w:r>
-          </w:p>
-          <w:p>
-            <w:pPr>
-              <w:pStyle w:val="Listenabsatz"/>
-              <w:numPr>
-                <w:ilvl w:val="0"/>
-                <w:numId w:val="7"/>
-              </w:numPr>
-              <w:rPr>
-                <w:sz w:val="18"/>
-                <w:szCs w:val="18"/>
-                <w:lang w:val="en-US"/>
-              </w:rPr>
-            </w:pPr>
-            <w:r>
-              <w:rPr>
-                <w:sz w:val="18"/>
-                <w:szCs w:val="18"/>
-                <w:lang w:val="en-US"/>
-              </w:rPr>
-              <w:t>Alternative movement patterns</w:t>
-            </w:r>
-          </w:p>
-          <w:p>
-            <w:pPr>
-              <w:pStyle w:val="Listenabsatz"/>
-              <w:numPr>
-                <w:ilvl w:val="0"/>
-                <w:numId w:val="7"/>
-              </w:numPr>
-              <w:rPr>
-                <w:sz w:val="18"/>
-                <w:szCs w:val="18"/>
-                <w:lang w:val="en-US"/>
-              </w:rPr>
-            </w:pPr>
-            <w:proofErr w:type="spellStart"/>
-            <w:r>
-              <w:rPr>
-                <w:sz w:val="18"/>
-                <w:szCs w:val="18"/>
-                <w:lang w:val="en-US"/>
-              </w:rPr>
-              <w:t>Wildschweinschreck</w:t>
-            </w:r>
-            <w:proofErr w:type="spellEnd"/>
-          </w:p>
-          <w:p>
-            <w:pPr>
-              <w:pStyle w:val="Listenabsatz"/>
-              <w:numPr>
-                <w:ilvl w:val="0"/>
-                <w:numId w:val="6"/>
-              </w:numPr>
-              <w:rPr>
-                <w:sz w:val="18"/>
-                <w:szCs w:val="18"/>
-                <w:lang w:val="en-US"/>
-              </w:rPr>
-            </w:pPr>
-            <w:r>
-              <w:rPr>
-                <w:sz w:val="18"/>
-                <w:szCs w:val="18"/>
-                <w:lang w:val="en-US"/>
-              </w:rPr>
-              <w:t>Option B: Free choice of topic</w:t>
             </w:r>
           </w:p>
           <w:p>
@@ -519,47 +458,29 @@
         <w:shd w:val="clear" w:color="auto" w:fill="DEEAF6" w:themeFill="accent1" w:themeFillTint="33"/>
         <w:spacing w:after="0" w:line="240" w:lineRule="auto"/>
         <w:rPr>
-          <w:sz w:val="18"/>
-          <w:lang w:val="en-US"/>
-        </w:rPr>
-      </w:pPr>
-      <w:r>
-        <w:rPr>
-          <w:sz w:val="18"/>
-          <w:lang w:val="en-US"/>
-        </w:rPr>
-        <w:t xml:space="preserve">What are the </w:t>
-      </w:r>
-      <w:r>
-        <w:rPr>
           <w:b/>
-          <w:sz w:val="18"/>
-          <w:lang w:val="en-US"/>
-        </w:rPr>
-        <w:t>research questions</w:t>
-      </w:r>
+          <w:bCs/>
+          <w:sz w:val="18"/>
+        </w:rPr>
+      </w:pPr>
       <w:r>
         <w:rPr>
           <w:b/>
-          <w:sz w:val="18"/>
-          <w:lang w:val="en-US"/>
-        </w:rPr>
-        <w:t xml:space="preserve"> </w:t>
-      </w:r>
-      <w:r>
-        <w:rPr>
-          <w:sz w:val="18"/>
-          <w:lang w:val="en-US"/>
-        </w:rPr>
-        <w:t>of your project</w:t>
-      </w:r>
-      <w:r>
-        <w:rPr>
-          <w:sz w:val="18"/>
-          <w:lang w:val="en-US"/>
-        </w:rPr>
-        <w:t>?</w:t>
-      </w:r>
+          <w:bCs/>
+          <w:sz w:val="18"/>
+        </w:rPr>
+        <w:t xml:space="preserve">Research </w:t>
+      </w:r>
+      <w:proofErr w:type="spellStart"/>
+      <w:r>
+        <w:rPr>
+          <w:b/>
+          <w:bCs/>
+          <w:sz w:val="18"/>
+        </w:rPr>
+        <w:t>questions</w:t>
+      </w:r>
+      <w:proofErr w:type="spellEnd"/>
     </w:p>
     <w:p>
       <w:pPr>
@@ -573,6 +494,21 @@
         <w:spacing w:after="0" w:line="240" w:lineRule="auto"/>
         <w:rPr>
           <w:sz w:val="18"/>
+        </w:rPr>
+      </w:pPr>
+    </w:p>
+    <w:p>
+      <w:pPr>
+        <w:pBdr>
+          <w:top w:val="single" w:sz="4" w:space="1" w:color="auto"/>
+          <w:left w:val="single" w:sz="4" w:space="4" w:color="auto"/>
+          <w:bottom w:val="single" w:sz="4" w:space="1" w:color="auto"/>
+          <w:right w:val="single" w:sz="4" w:space="4" w:color="auto"/>
+        </w:pBdr>
+        <w:shd w:val="clear" w:color="auto" w:fill="DEEAF6" w:themeFill="accent1" w:themeFillTint="33"/>
+        <w:spacing w:after="0" w:line="240" w:lineRule="auto"/>
+        <w:rPr>
+          <w:sz w:val="18"/>
           <w:lang w:val="en-GB"/>
         </w:rPr>
       </w:pPr>
@@ -581,21 +517,53 @@
           <w:sz w:val="18"/>
           <w:lang w:val="en-GB"/>
         </w:rPr>
-        <w:t xml:space="preserve">(50-60 </w:t>
+        <w:t>Using the already known wild boar data from the research project "Prevention of Wild Boar Damage in Agriculture" as a basis, we want to answer the following research questions:</w:t>
       </w:r>
       <w:r>
         <w:rPr>
           <w:sz w:val="18"/>
           <w:lang w:val="en-GB"/>
         </w:rPr>
-        <w:t>words</w:t>
-      </w:r>
-      <w:r>
+        <w:br/>
+      </w:r>
+    </w:p>
+    <w:p>
+      <w:pPr>
+        <w:pBdr>
+          <w:top w:val="single" w:sz="4" w:space="1" w:color="auto"/>
+          <w:left w:val="single" w:sz="4" w:space="4" w:color="auto"/>
+          <w:bottom w:val="single" w:sz="4" w:space="1" w:color="auto"/>
+          <w:right w:val="single" w:sz="4" w:space="4" w:color="auto"/>
+        </w:pBdr>
+        <w:shd w:val="clear" w:color="auto" w:fill="DEEAF6" w:themeFill="accent1" w:themeFillTint="33"/>
+        <w:spacing w:after="0" w:line="240" w:lineRule="auto"/>
         <w:rPr>
           <w:sz w:val="18"/>
           <w:lang w:val="en-GB"/>
         </w:rPr>
-        <w:t>)</w:t>
+      </w:pPr>
+      <w:r>
+        <w:rPr>
+          <w:sz w:val="18"/>
+          <w:lang w:val="en-GB"/>
+        </w:rPr>
+        <w:t xml:space="preserve">How can resting sites be modelled based on </w:t>
+      </w:r>
+      <w:proofErr w:type="spellStart"/>
+      <w:r>
+        <w:rPr>
+          <w:sz w:val="18"/>
+          <w:lang w:val="en-GB"/>
+        </w:rPr>
+        <w:t>spatiotemperal</w:t>
+      </w:r>
+      <w:proofErr w:type="spellEnd"/>
+      <w:r>
+        <w:rPr>
+          <w:sz w:val="18"/>
+          <w:lang w:val="en-GB"/>
+        </w:rPr>
+        <w:t xml:space="preserve"> movement data?</w:t>
       </w:r>
     </w:p>
     <w:p>
@@ -613,6 +581,13 @@
           <w:lang w:val="en-GB"/>
         </w:rPr>
       </w:pPr>
+      <w:r>
+        <w:rPr>
+          <w:sz w:val="18"/>
+          <w:lang w:val="en-GB"/>
+        </w:rPr>
+        <w:t>Can locations frequently visited by wild boar be determined efficiently and effectively in the research data provided?</w:t>
+      </w:r>
     </w:p>
     <w:p>
       <w:pPr>
@@ -634,703 +609,8 @@
           <w:sz w:val="18"/>
           <w:lang w:val="en-GB"/>
         </w:rPr>
-        <w:t>Tobias</w:t>
-      </w:r>
-    </w:p>
-    <w:p>
-      <w:pPr>
-        <w:pBdr>
-          <w:top w:val="single" w:sz="4" w:space="1" w:color="auto"/>
-          <w:left w:val="single" w:sz="4" w:space="4" w:color="auto"/>
-          <w:bottom w:val="single" w:sz="4" w:space="1" w:color="auto"/>
-          <w:right w:val="single" w:sz="4" w:space="4" w:color="auto"/>
-        </w:pBdr>
-        <w:shd w:val="clear" w:color="auto" w:fill="DEEAF6" w:themeFill="accent1" w:themeFillTint="33"/>
-        <w:spacing w:after="0" w:line="240" w:lineRule="auto"/>
-        <w:rPr>
-          <w:sz w:val="18"/>
-          <w:lang w:val="en-GB"/>
-        </w:rPr>
-      </w:pPr>
-    </w:p>
-    <w:p>
-      <w:pPr>
-        <w:pBdr>
-          <w:top w:val="single" w:sz="4" w:space="1" w:color="auto"/>
-          <w:left w:val="single" w:sz="4" w:space="4" w:color="auto"/>
-          <w:bottom w:val="single" w:sz="4" w:space="1" w:color="auto"/>
-          <w:right w:val="single" w:sz="4" w:space="4" w:color="auto"/>
-        </w:pBdr>
-        <w:shd w:val="clear" w:color="auto" w:fill="DEEAF6" w:themeFill="accent1" w:themeFillTint="33"/>
-        <w:spacing w:after="0" w:line="240" w:lineRule="auto"/>
-        <w:rPr>
-          <w:sz w:val="18"/>
-        </w:rPr>
-      </w:pPr>
-      <w:r>
-        <w:rPr>
-          <w:sz w:val="18"/>
-        </w:rPr>
-        <w:t xml:space="preserve">Wie lassen sich </w:t>
-      </w:r>
-      <w:proofErr w:type="spellStart"/>
-      <w:r>
-        <w:rPr>
-          <w:sz w:val="18"/>
-        </w:rPr>
-        <w:t>Nesting</w:t>
-      </w:r>
-      <w:proofErr w:type="spellEnd"/>
-      <w:r>
-        <w:rPr>
-          <w:sz w:val="18"/>
-        </w:rPr>
-        <w:t xml:space="preserve"> S</w:t>
-      </w:r>
-      <w:r>
-        <w:rPr>
-          <w:sz w:val="18"/>
-        </w:rPr>
-        <w:t>ites mit den Daten XY modellieren?</w:t>
-      </w:r>
-    </w:p>
-    <w:p>
-      <w:pPr>
-        <w:pBdr>
-          <w:top w:val="single" w:sz="4" w:space="1" w:color="auto"/>
-          <w:left w:val="single" w:sz="4" w:space="4" w:color="auto"/>
-          <w:bottom w:val="single" w:sz="4" w:space="1" w:color="auto"/>
-          <w:right w:val="single" w:sz="4" w:space="4" w:color="auto"/>
-        </w:pBdr>
-        <w:shd w:val="clear" w:color="auto" w:fill="DEEAF6" w:themeFill="accent1" w:themeFillTint="33"/>
-        <w:spacing w:after="0" w:line="240" w:lineRule="auto"/>
-        <w:rPr>
-          <w:sz w:val="18"/>
-        </w:rPr>
-      </w:pPr>
-      <w:r>
-        <w:rPr>
-          <w:sz w:val="18"/>
-        </w:rPr>
-        <w:t>Lassen sich von Wildschweinen häufig besuchte Orte</w:t>
-      </w:r>
-      <w:r>
-        <w:rPr>
-          <w:sz w:val="18"/>
-        </w:rPr>
-        <w:t xml:space="preserve"> </w:t>
-      </w:r>
-      <w:r>
-        <w:rPr>
-          <w:sz w:val="18"/>
-        </w:rPr>
-        <w:t>in den Daten XY erkennen?</w:t>
-      </w:r>
-    </w:p>
-    <w:p>
-      <w:pPr>
-        <w:pBdr>
-          <w:top w:val="single" w:sz="4" w:space="1" w:color="auto"/>
-          <w:left w:val="single" w:sz="4" w:space="4" w:color="auto"/>
-          <w:bottom w:val="single" w:sz="4" w:space="1" w:color="auto"/>
-          <w:right w:val="single" w:sz="4" w:space="4" w:color="auto"/>
-        </w:pBdr>
-        <w:shd w:val="clear" w:color="auto" w:fill="DEEAF6" w:themeFill="accent1" w:themeFillTint="33"/>
-        <w:spacing w:after="0" w:line="240" w:lineRule="auto"/>
-        <w:rPr>
-          <w:sz w:val="18"/>
-        </w:rPr>
-      </w:pPr>
-      <w:r>
-        <w:rPr>
-          <w:sz w:val="18"/>
-        </w:rPr>
-        <w:t xml:space="preserve">Können Aufenthaltsorte </w:t>
-      </w:r>
-      <w:r>
-        <w:rPr>
-          <w:sz w:val="18"/>
-        </w:rPr>
-        <w:t xml:space="preserve">klar </w:t>
-      </w:r>
-      <w:r>
-        <w:rPr>
-          <w:sz w:val="18"/>
-        </w:rPr>
-        <w:t xml:space="preserve">als </w:t>
-      </w:r>
-      <w:r>
-        <w:rPr>
-          <w:sz w:val="18"/>
-        </w:rPr>
-        <w:t xml:space="preserve">Kesseln </w:t>
-      </w:r>
-      <w:r>
-        <w:rPr>
-          <w:sz w:val="18"/>
-        </w:rPr>
-        <w:t>oder</w:t>
-      </w:r>
-      <w:r>
-        <w:rPr>
-          <w:sz w:val="18"/>
-        </w:rPr>
-        <w:t xml:space="preserve"> Suhlen</w:t>
-      </w:r>
-      <w:r>
-        <w:rPr>
-          <w:sz w:val="18"/>
-        </w:rPr>
-        <w:t xml:space="preserve"> </w:t>
-      </w:r>
-      <w:r>
-        <w:rPr>
-          <w:sz w:val="18"/>
-        </w:rPr>
-        <w:t>definiert</w:t>
-      </w:r>
-      <w:r>
-        <w:rPr>
-          <w:sz w:val="18"/>
-        </w:rPr>
-        <w:t xml:space="preserve"> werden?</w:t>
-      </w:r>
-    </w:p>
-    <w:p>
-      <w:pPr>
-        <w:pBdr>
-          <w:top w:val="single" w:sz="4" w:space="1" w:color="auto"/>
-          <w:left w:val="single" w:sz="4" w:space="4" w:color="auto"/>
-          <w:bottom w:val="single" w:sz="4" w:space="1" w:color="auto"/>
-          <w:right w:val="single" w:sz="4" w:space="4" w:color="auto"/>
-        </w:pBdr>
-        <w:shd w:val="clear" w:color="auto" w:fill="DEEAF6" w:themeFill="accent1" w:themeFillTint="33"/>
-        <w:spacing w:after="0" w:line="240" w:lineRule="auto"/>
-        <w:rPr>
-          <w:sz w:val="18"/>
-        </w:rPr>
-      </w:pPr>
-    </w:p>
-    <w:p>
-      <w:pPr>
-        <w:spacing w:after="0" w:line="240" w:lineRule="auto"/>
-        <w:rPr>
-          <w:sz w:val="10"/>
-        </w:rPr>
-      </w:pPr>
-    </w:p>
-    <w:p>
-      <w:pPr>
-        <w:pBdr>
-          <w:top w:val="single" w:sz="4" w:space="1" w:color="auto"/>
-          <w:left w:val="single" w:sz="4" w:space="4" w:color="auto"/>
-          <w:bottom w:val="single" w:sz="4" w:space="1" w:color="auto"/>
-          <w:right w:val="single" w:sz="4" w:space="4" w:color="auto"/>
-        </w:pBdr>
-        <w:shd w:val="clear" w:color="auto" w:fill="E2EFD9" w:themeFill="accent6" w:themeFillTint="33"/>
-        <w:spacing w:after="0" w:line="240" w:lineRule="auto"/>
-        <w:rPr>
-          <w:sz w:val="18"/>
-          <w:lang w:val="en-US"/>
-        </w:rPr>
-      </w:pPr>
-      <w:r>
-        <w:rPr>
-          <w:sz w:val="18"/>
-          <w:lang w:val="en-US"/>
-        </w:rPr>
-        <w:t xml:space="preserve">Which </w:t>
-      </w:r>
-      <w:r>
-        <w:rPr>
-          <w:b/>
-          <w:sz w:val="18"/>
-          <w:lang w:val="en-US"/>
-        </w:rPr>
-        <w:t>results/products</w:t>
-      </w:r>
-      <w:r>
-        <w:rPr>
-          <w:sz w:val="18"/>
-          <w:lang w:val="en-US"/>
-        </w:rPr>
-        <w:t xml:space="preserve"> do you expect, anticipate?</w:t>
-      </w:r>
-    </w:p>
-    <w:p>
-      <w:pPr>
-        <w:pBdr>
-          <w:top w:val="single" w:sz="4" w:space="1" w:color="auto"/>
-          <w:left w:val="single" w:sz="4" w:space="4" w:color="auto"/>
-          <w:bottom w:val="single" w:sz="4" w:space="1" w:color="auto"/>
-          <w:right w:val="single" w:sz="4" w:space="4" w:color="auto"/>
-        </w:pBdr>
-        <w:shd w:val="clear" w:color="auto" w:fill="E2EFD9" w:themeFill="accent6" w:themeFillTint="33"/>
-        <w:spacing w:after="0" w:line="240" w:lineRule="auto"/>
-        <w:rPr>
-          <w:sz w:val="18"/>
-          <w:lang w:val="en-US"/>
-        </w:rPr>
-      </w:pPr>
-    </w:p>
-    <w:p>
-      <w:pPr>
-        <w:pBdr>
-          <w:top w:val="single" w:sz="4" w:space="1" w:color="auto"/>
-          <w:left w:val="single" w:sz="4" w:space="4" w:color="auto"/>
-          <w:bottom w:val="single" w:sz="4" w:space="1" w:color="auto"/>
-          <w:right w:val="single" w:sz="4" w:space="4" w:color="auto"/>
-        </w:pBdr>
-        <w:shd w:val="clear" w:color="auto" w:fill="E2EFD9" w:themeFill="accent6" w:themeFillTint="33"/>
-        <w:spacing w:after="0" w:line="240" w:lineRule="auto"/>
-        <w:rPr>
-          <w:sz w:val="18"/>
-          <w:lang w:val="en-US"/>
-        </w:rPr>
-      </w:pPr>
-      <w:r>
-        <w:rPr>
-          <w:sz w:val="18"/>
-          <w:lang w:val="en-US"/>
-        </w:rPr>
-        <w:t>Tobias</w:t>
-      </w:r>
-    </w:p>
-    <w:p>
-      <w:pPr>
-        <w:pBdr>
-          <w:top w:val="single" w:sz="4" w:space="1" w:color="auto"/>
-          <w:left w:val="single" w:sz="4" w:space="4" w:color="auto"/>
-          <w:bottom w:val="single" w:sz="4" w:space="1" w:color="auto"/>
-          <w:right w:val="single" w:sz="4" w:space="4" w:color="auto"/>
-        </w:pBdr>
-        <w:shd w:val="clear" w:color="auto" w:fill="E2EFD9" w:themeFill="accent6" w:themeFillTint="33"/>
-        <w:spacing w:after="0" w:line="240" w:lineRule="auto"/>
-        <w:rPr>
-          <w:sz w:val="18"/>
-          <w:lang w:val="en-US"/>
-        </w:rPr>
-      </w:pPr>
-    </w:p>
-    <w:p>
-      <w:pPr>
-        <w:pBdr>
-          <w:top w:val="single" w:sz="4" w:space="1" w:color="auto"/>
-          <w:left w:val="single" w:sz="4" w:space="4" w:color="auto"/>
-          <w:bottom w:val="single" w:sz="4" w:space="1" w:color="auto"/>
-          <w:right w:val="single" w:sz="4" w:space="4" w:color="auto"/>
-        </w:pBdr>
-        <w:shd w:val="clear" w:color="auto" w:fill="E2EFD9" w:themeFill="accent6" w:themeFillTint="33"/>
-        <w:spacing w:after="0" w:line="240" w:lineRule="auto"/>
-        <w:rPr>
-          <w:sz w:val="18"/>
-          <w:lang w:val="en-US"/>
-        </w:rPr>
-      </w:pPr>
-      <w:proofErr w:type="spellStart"/>
-      <w:r>
-        <w:rPr>
-          <w:sz w:val="18"/>
-          <w:lang w:val="en-US"/>
-        </w:rPr>
-        <w:t>Rastered</w:t>
-      </w:r>
-      <w:proofErr w:type="spellEnd"/>
-      <w:r>
-        <w:rPr>
-          <w:sz w:val="18"/>
-          <w:lang w:val="en-US"/>
-        </w:rPr>
-        <w:t xml:space="preserve"> heatmap with nesting sites, differentiated by wallows and nests</w:t>
-      </w:r>
-    </w:p>
-    <w:p>
-      <w:pPr>
-        <w:pBdr>
-          <w:top w:val="single" w:sz="4" w:space="1" w:color="auto"/>
-          <w:left w:val="single" w:sz="4" w:space="4" w:color="auto"/>
-          <w:bottom w:val="single" w:sz="4" w:space="1" w:color="auto"/>
-          <w:right w:val="single" w:sz="4" w:space="4" w:color="auto"/>
-        </w:pBdr>
-        <w:shd w:val="clear" w:color="auto" w:fill="E2EFD9" w:themeFill="accent6" w:themeFillTint="33"/>
-        <w:spacing w:after="0" w:line="240" w:lineRule="auto"/>
-        <w:rPr>
-          <w:sz w:val="18"/>
-          <w:lang w:val="en-US"/>
-        </w:rPr>
-      </w:pPr>
-      <w:r>
-        <w:rPr>
-          <w:sz w:val="18"/>
-          <w:lang w:val="en-US"/>
-        </w:rPr>
-        <w:t xml:space="preserve">Can be filtered by seasons and </w:t>
-      </w:r>
-      <w:proofErr w:type="spellStart"/>
-      <w:r>
-        <w:rPr>
-          <w:sz w:val="18"/>
-          <w:lang w:val="en-US"/>
-        </w:rPr>
-        <w:t>animalID</w:t>
-      </w:r>
-      <w:proofErr w:type="spellEnd"/>
-      <w:r>
-        <w:rPr>
-          <w:sz w:val="18"/>
-          <w:lang w:val="en-US"/>
-        </w:rPr>
-        <w:t>, context of land coverage (</w:t>
-      </w:r>
-      <w:proofErr w:type="spellStart"/>
-      <w:r>
-        <w:rPr>
-          <w:sz w:val="18"/>
-          <w:lang w:val="en-US"/>
-        </w:rPr>
-        <w:t>Arealstatistik</w:t>
-      </w:r>
-      <w:proofErr w:type="spellEnd"/>
-      <w:r>
-        <w:rPr>
-          <w:sz w:val="18"/>
-          <w:lang w:val="en-US"/>
-        </w:rPr>
-        <w:t>)</w:t>
-      </w:r>
-    </w:p>
-    <w:p>
-      <w:pPr>
-        <w:pBdr>
-          <w:top w:val="single" w:sz="4" w:space="1" w:color="auto"/>
-          <w:left w:val="single" w:sz="4" w:space="4" w:color="auto"/>
-          <w:bottom w:val="single" w:sz="4" w:space="1" w:color="auto"/>
-          <w:right w:val="single" w:sz="4" w:space="4" w:color="auto"/>
-        </w:pBdr>
-        <w:shd w:val="clear" w:color="auto" w:fill="E2EFD9" w:themeFill="accent6" w:themeFillTint="33"/>
-        <w:spacing w:after="0" w:line="240" w:lineRule="auto"/>
-        <w:rPr>
-          <w:sz w:val="18"/>
-          <w:lang w:val="en-US"/>
-        </w:rPr>
-      </w:pPr>
-      <w:r>
-        <w:rPr>
-          <w:sz w:val="18"/>
-          <w:lang w:val="en-US"/>
-        </w:rPr>
-        <w:t>…</w:t>
-      </w:r>
-    </w:p>
-    <w:p>
-      <w:pPr>
-        <w:pBdr>
-          <w:top w:val="single" w:sz="4" w:space="1" w:color="auto"/>
-          <w:left w:val="single" w:sz="4" w:space="4" w:color="auto"/>
-          <w:bottom w:val="single" w:sz="4" w:space="1" w:color="auto"/>
-          <w:right w:val="single" w:sz="4" w:space="4" w:color="auto"/>
-        </w:pBdr>
-        <w:shd w:val="clear" w:color="auto" w:fill="E2EFD9" w:themeFill="accent6" w:themeFillTint="33"/>
-        <w:spacing w:after="0" w:line="240" w:lineRule="auto"/>
-        <w:rPr>
-          <w:sz w:val="18"/>
-          <w:lang w:val="en-US"/>
-        </w:rPr>
-      </w:pPr>
-    </w:p>
-    <w:p>
-      <w:pPr>
-        <w:spacing w:after="0" w:line="240" w:lineRule="auto"/>
-        <w:rPr>
-          <w:sz w:val="10"/>
-          <w:lang w:val="en-US"/>
-        </w:rPr>
-      </w:pPr>
-    </w:p>
-    <w:p>
-      <w:pPr>
-        <w:pBdr>
-          <w:top w:val="single" w:sz="4" w:space="1" w:color="auto"/>
-          <w:left w:val="single" w:sz="4" w:space="4" w:color="auto"/>
-          <w:bottom w:val="single" w:sz="4" w:space="1" w:color="auto"/>
-          <w:right w:val="single" w:sz="4" w:space="4" w:color="auto"/>
-        </w:pBdr>
-        <w:shd w:val="clear" w:color="auto" w:fill="E2EFD9" w:themeFill="accent6" w:themeFillTint="33"/>
-        <w:spacing w:after="0" w:line="240" w:lineRule="auto"/>
-        <w:rPr>
-          <w:sz w:val="18"/>
-          <w:lang w:val="en-US"/>
-        </w:rPr>
-      </w:pPr>
-      <w:r>
-        <w:rPr>
-          <w:sz w:val="18"/>
-          <w:lang w:val="en-US"/>
-        </w:rPr>
-        <w:t xml:space="preserve">What </w:t>
-      </w:r>
-      <w:r>
-        <w:rPr>
-          <w:b/>
-          <w:sz w:val="18"/>
-          <w:lang w:val="en-US"/>
-        </w:rPr>
-        <w:t>data</w:t>
-      </w:r>
-      <w:r>
-        <w:rPr>
-          <w:sz w:val="18"/>
-          <w:lang w:val="en-US"/>
-        </w:rPr>
-        <w:t xml:space="preserve"> will you use</w:t>
-      </w:r>
-      <w:r>
-        <w:rPr>
-          <w:sz w:val="18"/>
-          <w:lang w:val="en-US"/>
-        </w:rPr>
-        <w:t>?</w:t>
-      </w:r>
-      <w:r>
-        <w:rPr>
-          <w:sz w:val="18"/>
-          <w:lang w:val="en-US"/>
-        </w:rPr>
-        <w:t xml:space="preserve"> </w:t>
-      </w:r>
-      <w:r>
-        <w:rPr>
-          <w:sz w:val="18"/>
-          <w:lang w:val="en-US"/>
-        </w:rPr>
-        <w:t>Will you require additional context d</w:t>
-      </w:r>
-      <w:r>
-        <w:rPr>
-          <w:sz w:val="18"/>
-          <w:lang w:val="en-US"/>
-        </w:rPr>
-        <w:t>ata? Where do you get this data from? Do you already have all the data?</w:t>
-      </w:r>
-    </w:p>
-    <w:p>
-      <w:pPr>
-        <w:pBdr>
-          <w:top w:val="single" w:sz="4" w:space="1" w:color="auto"/>
-          <w:left w:val="single" w:sz="4" w:space="4" w:color="auto"/>
-          <w:bottom w:val="single" w:sz="4" w:space="1" w:color="auto"/>
-          <w:right w:val="single" w:sz="4" w:space="4" w:color="auto"/>
-        </w:pBdr>
-        <w:shd w:val="clear" w:color="auto" w:fill="E2EFD9" w:themeFill="accent6" w:themeFillTint="33"/>
-        <w:spacing w:after="0" w:line="240" w:lineRule="auto"/>
-        <w:rPr>
-          <w:sz w:val="18"/>
-          <w:lang w:val="en-US"/>
-        </w:rPr>
-      </w:pPr>
-    </w:p>
-    <w:p>
-      <w:pPr>
-        <w:pBdr>
-          <w:top w:val="single" w:sz="4" w:space="1" w:color="auto"/>
-          <w:left w:val="single" w:sz="4" w:space="4" w:color="auto"/>
-          <w:bottom w:val="single" w:sz="4" w:space="1" w:color="auto"/>
-          <w:right w:val="single" w:sz="4" w:space="4" w:color="auto"/>
-        </w:pBdr>
-        <w:shd w:val="clear" w:color="auto" w:fill="E2EFD9" w:themeFill="accent6" w:themeFillTint="33"/>
-        <w:spacing w:after="0" w:line="240" w:lineRule="auto"/>
-        <w:rPr>
-          <w:sz w:val="18"/>
-          <w:lang w:val="en-US"/>
-        </w:rPr>
-      </w:pPr>
-      <w:r>
-        <w:rPr>
-          <w:sz w:val="18"/>
-          <w:lang w:val="en-US"/>
-        </w:rPr>
-        <w:t>Tobias</w:t>
-      </w:r>
-    </w:p>
-    <w:p>
-      <w:pPr>
-        <w:pBdr>
-          <w:top w:val="single" w:sz="4" w:space="1" w:color="auto"/>
-          <w:left w:val="single" w:sz="4" w:space="4" w:color="auto"/>
-          <w:bottom w:val="single" w:sz="4" w:space="1" w:color="auto"/>
-          <w:right w:val="single" w:sz="4" w:space="4" w:color="auto"/>
-        </w:pBdr>
-        <w:shd w:val="clear" w:color="auto" w:fill="E2EFD9" w:themeFill="accent6" w:themeFillTint="33"/>
-        <w:spacing w:after="0" w:line="240" w:lineRule="auto"/>
-        <w:rPr>
-          <w:sz w:val="18"/>
-          <w:lang w:val="en-US"/>
-        </w:rPr>
-      </w:pPr>
-    </w:p>
-    <w:p>
-      <w:pPr>
-        <w:pBdr>
-          <w:top w:val="single" w:sz="4" w:space="1" w:color="auto"/>
-          <w:left w:val="single" w:sz="4" w:space="4" w:color="auto"/>
-          <w:bottom w:val="single" w:sz="4" w:space="1" w:color="auto"/>
-          <w:right w:val="single" w:sz="4" w:space="4" w:color="auto"/>
-        </w:pBdr>
-        <w:shd w:val="clear" w:color="auto" w:fill="E2EFD9" w:themeFill="accent6" w:themeFillTint="33"/>
-        <w:spacing w:after="0" w:line="240" w:lineRule="auto"/>
-        <w:rPr>
-          <w:sz w:val="18"/>
-        </w:rPr>
-      </w:pPr>
-      <w:r>
-        <w:rPr>
-          <w:sz w:val="18"/>
-        </w:rPr>
-        <w:t xml:space="preserve">Wildschwein </w:t>
-      </w:r>
-      <w:proofErr w:type="spellStart"/>
-      <w:r>
-        <w:rPr>
-          <w:sz w:val="18"/>
-        </w:rPr>
-        <w:t>data</w:t>
-      </w:r>
-      <w:proofErr w:type="spellEnd"/>
-      <w:r>
-        <w:rPr>
-          <w:sz w:val="18"/>
-        </w:rPr>
-        <w:t xml:space="preserve"> (</w:t>
-      </w:r>
-      <w:proofErr w:type="spellStart"/>
-      <w:r>
-        <w:rPr>
-          <w:sz w:val="18"/>
-        </w:rPr>
-        <w:t>moodle</w:t>
-      </w:r>
-      <w:proofErr w:type="spellEnd"/>
-      <w:r>
-        <w:rPr>
-          <w:sz w:val="18"/>
-        </w:rPr>
-        <w:t>), Arealstatistik und</w:t>
-      </w:r>
-      <w:r>
-        <w:rPr>
-          <w:sz w:val="18"/>
-        </w:rPr>
-        <w:t xml:space="preserve"> andere Daten von Swisstopo (LIDAR-Daten)</w:t>
-      </w:r>
-    </w:p>
-    <w:p>
-      <w:pPr>
-        <w:pBdr>
-          <w:top w:val="single" w:sz="4" w:space="1" w:color="auto"/>
-          <w:left w:val="single" w:sz="4" w:space="4" w:color="auto"/>
-          <w:bottom w:val="single" w:sz="4" w:space="1" w:color="auto"/>
-          <w:right w:val="single" w:sz="4" w:space="4" w:color="auto"/>
-        </w:pBdr>
-        <w:shd w:val="clear" w:color="auto" w:fill="E2EFD9" w:themeFill="accent6" w:themeFillTint="33"/>
-        <w:spacing w:after="0" w:line="240" w:lineRule="auto"/>
-        <w:rPr>
-          <w:sz w:val="18"/>
-          <w:lang w:val="en-GB"/>
-        </w:rPr>
-      </w:pPr>
-      <w:r>
-        <w:rPr>
-          <w:sz w:val="18"/>
-          <w:lang w:val="en-GB"/>
-        </w:rPr>
-        <w:t xml:space="preserve">Vegetation Model (Forest Inventory) </w:t>
-      </w:r>
-      <w:r>
-        <w:rPr>
-          <w:sz w:val="18"/>
-        </w:rPr>
-        <w:sym w:font="Wingdings" w:char="F0E0"/>
-      </w:r>
-      <w:r>
-        <w:rPr>
-          <w:sz w:val="18"/>
-          <w:lang w:val="en-GB"/>
-        </w:rPr>
-        <w:t xml:space="preserve"> d</w:t>
-      </w:r>
-      <w:r>
-        <w:rPr>
-          <w:sz w:val="18"/>
-          <w:lang w:val="en-GB"/>
-        </w:rPr>
-        <w:t xml:space="preserve">igital surface models DSM and digital terrain model by </w:t>
-      </w:r>
-      <w:proofErr w:type="spellStart"/>
-      <w:r>
-        <w:rPr>
-          <w:sz w:val="18"/>
-          <w:lang w:val="en-GB"/>
-        </w:rPr>
-        <w:t>swisstopo</w:t>
-      </w:r>
-      <w:proofErr w:type="spellEnd"/>
-    </w:p>
-    <w:p>
-      <w:pPr>
-        <w:pBdr>
-          <w:top w:val="single" w:sz="4" w:space="1" w:color="auto"/>
-          <w:left w:val="single" w:sz="4" w:space="4" w:color="auto"/>
-          <w:bottom w:val="single" w:sz="4" w:space="1" w:color="auto"/>
-          <w:right w:val="single" w:sz="4" w:space="4" w:color="auto"/>
-        </w:pBdr>
-        <w:shd w:val="clear" w:color="auto" w:fill="E2EFD9" w:themeFill="accent6" w:themeFillTint="33"/>
-        <w:spacing w:after="0" w:line="240" w:lineRule="auto"/>
-        <w:rPr>
-          <w:sz w:val="18"/>
-          <w:lang w:val="en-GB"/>
-        </w:rPr>
-      </w:pPr>
-      <w:proofErr w:type="spellStart"/>
-      <w:r>
-        <w:rPr>
-          <w:sz w:val="18"/>
-          <w:lang w:val="en-GB"/>
-        </w:rPr>
-        <w:t>Feldaufnahmen</w:t>
-      </w:r>
-      <w:proofErr w:type="spellEnd"/>
-      <w:r>
-        <w:rPr>
-          <w:sz w:val="18"/>
-          <w:lang w:val="en-GB"/>
-        </w:rPr>
-        <w:t xml:space="preserve"> / </w:t>
-      </w:r>
-      <w:proofErr w:type="spellStart"/>
-      <w:r>
-        <w:rPr>
-          <w:sz w:val="18"/>
-          <w:lang w:val="en-GB"/>
-        </w:rPr>
-        <w:t>Kulturtypen</w:t>
-      </w:r>
-      <w:proofErr w:type="spellEnd"/>
-    </w:p>
-    <w:p>
-      <w:pPr>
-        <w:pBdr>
-          <w:top w:val="single" w:sz="4" w:space="1" w:color="auto"/>
-          <w:left w:val="single" w:sz="4" w:space="4" w:color="auto"/>
-          <w:bottom w:val="single" w:sz="4" w:space="1" w:color="auto"/>
-          <w:right w:val="single" w:sz="4" w:space="4" w:color="auto"/>
-        </w:pBdr>
-        <w:shd w:val="clear" w:color="auto" w:fill="E2EFD9" w:themeFill="accent6" w:themeFillTint="33"/>
-        <w:spacing w:after="0" w:line="240" w:lineRule="auto"/>
-        <w:rPr>
-          <w:sz w:val="18"/>
-          <w:lang w:val="en-GB"/>
-        </w:rPr>
-      </w:pPr>
+        <w:t>Can these regular resting places be clearly defined as kettles or wallows?</w:t>
+      </w:r>
     </w:p>
     <w:p>
       <w:pPr>
@@ -1361,7 +641,7 @@
           <w:sz w:val="18"/>
           <w:lang w:val="en-US"/>
         </w:rPr>
-        <w:t xml:space="preserve">Which </w:t>
+        <w:t>R</w:t>
       </w:r>
       <w:r>
         <w:rPr>
@@ -1369,14 +649,426 @@
           <w:sz w:val="18"/>
           <w:lang w:val="en-US"/>
         </w:rPr>
-        <w:t>analytical concepts</w:t>
-      </w:r>
-      <w:r>
-        <w:rPr>
-          <w:sz w:val="18"/>
-          <w:lang w:val="en-US"/>
-        </w:rPr>
-        <w:t xml:space="preserve"> will you use?</w:t>
+        <w:t>esults/products</w:t>
+      </w:r>
+    </w:p>
+    <w:p>
+      <w:pPr>
+        <w:pBdr>
+          <w:top w:val="single" w:sz="4" w:space="1" w:color="auto"/>
+          <w:left w:val="single" w:sz="4" w:space="4" w:color="auto"/>
+          <w:bottom w:val="single" w:sz="4" w:space="1" w:color="auto"/>
+          <w:right w:val="single" w:sz="4" w:space="4" w:color="auto"/>
+        </w:pBdr>
+        <w:shd w:val="clear" w:color="auto" w:fill="E2EFD9" w:themeFill="accent6" w:themeFillTint="33"/>
+        <w:spacing w:after="0" w:line="240" w:lineRule="auto"/>
+        <w:rPr>
+          <w:sz w:val="18"/>
+          <w:lang w:val="en-US"/>
+        </w:rPr>
+      </w:pPr>
+      <w:proofErr w:type="spellStart"/>
+      <w:r>
+        <w:rPr>
+          <w:sz w:val="18"/>
+          <w:lang w:val="en-US"/>
+        </w:rPr>
+        <w:t>Rastered</w:t>
+      </w:r>
+      <w:proofErr w:type="spellEnd"/>
+      <w:r>
+        <w:rPr>
+          <w:sz w:val="18"/>
+          <w:lang w:val="en-US"/>
+        </w:rPr>
+        <w:t xml:space="preserve"> heatmap with nesting sites, differentiated by wallows and nests</w:t>
+      </w:r>
+    </w:p>
+    <w:p>
+      <w:pPr>
+        <w:pBdr>
+          <w:top w:val="single" w:sz="4" w:space="1" w:color="auto"/>
+          <w:left w:val="single" w:sz="4" w:space="4" w:color="auto"/>
+          <w:bottom w:val="single" w:sz="4" w:space="1" w:color="auto"/>
+          <w:right w:val="single" w:sz="4" w:space="4" w:color="auto"/>
+        </w:pBdr>
+        <w:shd w:val="clear" w:color="auto" w:fill="E2EFD9" w:themeFill="accent6" w:themeFillTint="33"/>
+        <w:spacing w:after="0" w:line="240" w:lineRule="auto"/>
+        <w:rPr>
+          <w:sz w:val="18"/>
+          <w:lang w:val="en-US"/>
+        </w:rPr>
+      </w:pPr>
+      <w:r>
+        <w:rPr>
+          <w:sz w:val="18"/>
+          <w:lang w:val="en-US"/>
+        </w:rPr>
+        <w:t xml:space="preserve">Can be filtered by seasons and </w:t>
+      </w:r>
+      <w:proofErr w:type="spellStart"/>
+      <w:r>
+        <w:rPr>
+          <w:sz w:val="18"/>
+          <w:lang w:val="en-US"/>
+        </w:rPr>
+        <w:t>animalID</w:t>
+      </w:r>
+      <w:proofErr w:type="spellEnd"/>
+      <w:r>
+        <w:rPr>
+          <w:sz w:val="18"/>
+          <w:lang w:val="en-US"/>
+        </w:rPr>
+        <w:t>, context of land coverage (</w:t>
+      </w:r>
+      <w:proofErr w:type="spellStart"/>
+      <w:r>
+        <w:rPr>
+          <w:sz w:val="18"/>
+          <w:lang w:val="en-US"/>
+        </w:rPr>
+        <w:t>Arealstatistik</w:t>
+      </w:r>
+      <w:proofErr w:type="spellEnd"/>
+      <w:r>
+        <w:rPr>
+          <w:sz w:val="18"/>
+          <w:lang w:val="en-US"/>
+        </w:rPr>
+        <w:t>)</w:t>
+      </w:r>
+    </w:p>
+    <w:p>
+      <w:pPr>
+        <w:pBdr>
+          <w:top w:val="single" w:sz="4" w:space="1" w:color="auto"/>
+          <w:left w:val="single" w:sz="4" w:space="4" w:color="auto"/>
+          <w:bottom w:val="single" w:sz="4" w:space="1" w:color="auto"/>
+          <w:right w:val="single" w:sz="4" w:space="4" w:color="auto"/>
+        </w:pBdr>
+        <w:shd w:val="clear" w:color="auto" w:fill="E2EFD9" w:themeFill="accent6" w:themeFillTint="33"/>
+        <w:spacing w:after="0" w:line="240" w:lineRule="auto"/>
+        <w:rPr>
+          <w:sz w:val="18"/>
+          <w:lang w:val="en-US"/>
+        </w:rPr>
+      </w:pPr>
+      <w:r>
+        <w:rPr>
+          <w:sz w:val="18"/>
+          <w:lang w:val="en-US"/>
+        </w:rPr>
+        <w:t>…</w:t>
+      </w:r>
+    </w:p>
+    <w:p>
+      <w:pPr>
+        <w:pBdr>
+          <w:top w:val="single" w:sz="4" w:space="1" w:color="auto"/>
+          <w:left w:val="single" w:sz="4" w:space="4" w:color="auto"/>
+          <w:bottom w:val="single" w:sz="4" w:space="1" w:color="auto"/>
+          <w:right w:val="single" w:sz="4" w:space="4" w:color="auto"/>
+        </w:pBdr>
+        <w:shd w:val="clear" w:color="auto" w:fill="E2EFD9" w:themeFill="accent6" w:themeFillTint="33"/>
+        <w:spacing w:after="0" w:line="240" w:lineRule="auto"/>
+        <w:rPr>
+          <w:sz w:val="18"/>
+          <w:lang w:val="en-US"/>
+        </w:rPr>
+      </w:pPr>
+    </w:p>
+    <w:p>
+      <w:pPr>
+        <w:spacing w:after="0" w:line="240" w:lineRule="auto"/>
+        <w:rPr>
+          <w:sz w:val="10"/>
+          <w:lang w:val="en-US"/>
+        </w:rPr>
+      </w:pPr>
+    </w:p>
+    <w:p>
+      <w:pPr>
+        <w:pBdr>
+          <w:top w:val="single" w:sz="4" w:space="1" w:color="auto"/>
+          <w:left w:val="single" w:sz="4" w:space="4" w:color="auto"/>
+          <w:bottom w:val="single" w:sz="4" w:space="1" w:color="auto"/>
+          <w:right w:val="single" w:sz="4" w:space="4" w:color="auto"/>
+        </w:pBdr>
+        <w:shd w:val="clear" w:color="auto" w:fill="E2EFD9" w:themeFill="accent6" w:themeFillTint="33"/>
+        <w:spacing w:after="0" w:line="240" w:lineRule="auto"/>
+        <w:rPr>
+          <w:b/>
+          <w:bCs/>
+          <w:sz w:val="18"/>
+          <w:lang w:val="en-US"/>
+        </w:rPr>
+      </w:pPr>
+      <w:r>
+        <w:rPr>
+          <w:b/>
+          <w:bCs/>
+          <w:sz w:val="18"/>
+          <w:lang w:val="en-US"/>
+        </w:rPr>
+        <w:t>Data</w:t>
+      </w:r>
+    </w:p>
+    <w:p>
+      <w:pPr>
+        <w:pBdr>
+          <w:top w:val="single" w:sz="4" w:space="1" w:color="auto"/>
+          <w:left w:val="single" w:sz="4" w:space="4" w:color="auto"/>
+          <w:bottom w:val="single" w:sz="4" w:space="1" w:color="auto"/>
+          <w:right w:val="single" w:sz="4" w:space="4" w:color="auto"/>
+        </w:pBdr>
+        <w:shd w:val="clear" w:color="auto" w:fill="E2EFD9" w:themeFill="accent6" w:themeFillTint="33"/>
+        <w:spacing w:after="0" w:line="240" w:lineRule="auto"/>
+        <w:rPr>
+          <w:sz w:val="18"/>
+          <w:lang w:val="en-US"/>
+        </w:rPr>
+      </w:pPr>
+    </w:p>
+    <w:p>
+      <w:pPr>
+        <w:pBdr>
+          <w:top w:val="single" w:sz="4" w:space="1" w:color="auto"/>
+          <w:left w:val="single" w:sz="4" w:space="4" w:color="auto"/>
+          <w:bottom w:val="single" w:sz="4" w:space="1" w:color="auto"/>
+          <w:right w:val="single" w:sz="4" w:space="4" w:color="auto"/>
+        </w:pBdr>
+        <w:shd w:val="clear" w:color="auto" w:fill="E2EFD9" w:themeFill="accent6" w:themeFillTint="33"/>
+        <w:spacing w:after="0" w:line="240" w:lineRule="auto"/>
+        <w:rPr>
+          <w:sz w:val="18"/>
+        </w:rPr>
+      </w:pPr>
+      <w:r>
+        <w:rPr>
+          <w:sz w:val="18"/>
+        </w:rPr>
+        <w:t>Tobias</w:t>
+      </w:r>
+    </w:p>
+    <w:p>
+      <w:pPr>
+        <w:pBdr>
+          <w:top w:val="single" w:sz="4" w:space="1" w:color="auto"/>
+          <w:left w:val="single" w:sz="4" w:space="4" w:color="auto"/>
+          <w:bottom w:val="single" w:sz="4" w:space="1" w:color="auto"/>
+          <w:right w:val="single" w:sz="4" w:space="4" w:color="auto"/>
+        </w:pBdr>
+        <w:shd w:val="clear" w:color="auto" w:fill="E2EFD9" w:themeFill="accent6" w:themeFillTint="33"/>
+        <w:spacing w:after="0" w:line="240" w:lineRule="auto"/>
+        <w:rPr>
+          <w:sz w:val="18"/>
+        </w:rPr>
+      </w:pPr>
+    </w:p>
+    <w:p>
+      <w:pPr>
+        <w:pBdr>
+          <w:top w:val="single" w:sz="4" w:space="1" w:color="auto"/>
+          <w:left w:val="single" w:sz="4" w:space="4" w:color="auto"/>
+          <w:bottom w:val="single" w:sz="4" w:space="1" w:color="auto"/>
+          <w:right w:val="single" w:sz="4" w:space="4" w:color="auto"/>
+        </w:pBdr>
+        <w:shd w:val="clear" w:color="auto" w:fill="E2EFD9" w:themeFill="accent6" w:themeFillTint="33"/>
+        <w:spacing w:after="0" w:line="240" w:lineRule="auto"/>
+        <w:rPr>
+          <w:sz w:val="18"/>
+        </w:rPr>
+      </w:pPr>
+      <w:r>
+        <w:rPr>
+          <w:sz w:val="18"/>
+        </w:rPr>
+        <w:t xml:space="preserve">Wildschwein </w:t>
+      </w:r>
+      <w:proofErr w:type="spellStart"/>
+      <w:r>
+        <w:rPr>
+          <w:sz w:val="18"/>
+        </w:rPr>
+        <w:t>data</w:t>
+      </w:r>
+      <w:proofErr w:type="spellEnd"/>
+      <w:r>
+        <w:rPr>
+          <w:sz w:val="18"/>
+        </w:rPr>
+        <w:t xml:space="preserve"> (</w:t>
+      </w:r>
+      <w:proofErr w:type="spellStart"/>
+      <w:r>
+        <w:rPr>
+          <w:sz w:val="18"/>
+        </w:rPr>
+        <w:t>moodle</w:t>
+      </w:r>
+      <w:proofErr w:type="spellEnd"/>
+      <w:r>
+        <w:rPr>
+          <w:sz w:val="18"/>
+        </w:rPr>
+        <w:t>), Arealstatistik und</w:t>
+      </w:r>
+      <w:r>
+        <w:rPr>
+          <w:sz w:val="18"/>
+        </w:rPr>
+        <w:t xml:space="preserve"> andere Daten von Swisstopo (LIDAR-Daten)</w:t>
+      </w:r>
+    </w:p>
+    <w:p>
+      <w:pPr>
+        <w:pBdr>
+          <w:top w:val="single" w:sz="4" w:space="1" w:color="auto"/>
+          <w:left w:val="single" w:sz="4" w:space="4" w:color="auto"/>
+          <w:bottom w:val="single" w:sz="4" w:space="1" w:color="auto"/>
+          <w:right w:val="single" w:sz="4" w:space="4" w:color="auto"/>
+        </w:pBdr>
+        <w:shd w:val="clear" w:color="auto" w:fill="E2EFD9" w:themeFill="accent6" w:themeFillTint="33"/>
+        <w:spacing w:after="0" w:line="240" w:lineRule="auto"/>
+        <w:rPr>
+          <w:sz w:val="18"/>
+          <w:lang w:val="en-GB"/>
+        </w:rPr>
+      </w:pPr>
+      <w:r>
+        <w:rPr>
+          <w:sz w:val="18"/>
+          <w:lang w:val="en-GB"/>
+        </w:rPr>
+        <w:t xml:space="preserve">Vegetation Model (Forest Inventory) </w:t>
+      </w:r>
+      <w:r>
+        <w:rPr>
+          <w:sz w:val="18"/>
+        </w:rPr>
+        <w:sym w:font="Wingdings" w:char="F0E0"/>
+      </w:r>
+      <w:r>
+        <w:rPr>
+          <w:sz w:val="18"/>
+          <w:lang w:val="en-GB"/>
+        </w:rPr>
+        <w:t xml:space="preserve"> d</w:t>
+      </w:r>
+      <w:r>
+        <w:rPr>
+          <w:sz w:val="18"/>
+          <w:lang w:val="en-GB"/>
+        </w:rPr>
+        <w:t xml:space="preserve">igital surface models DSM and digital terrain model by </w:t>
+      </w:r>
+      <w:proofErr w:type="spellStart"/>
+      <w:r>
+        <w:rPr>
+          <w:sz w:val="18"/>
+          <w:lang w:val="en-GB"/>
+        </w:rPr>
+        <w:t>swisstopo</w:t>
+      </w:r>
+      <w:proofErr w:type="spellEnd"/>
+    </w:p>
+    <w:p>
+      <w:pPr>
+        <w:pBdr>
+          <w:top w:val="single" w:sz="4" w:space="1" w:color="auto"/>
+          <w:left w:val="single" w:sz="4" w:space="4" w:color="auto"/>
+          <w:bottom w:val="single" w:sz="4" w:space="1" w:color="auto"/>
+          <w:right w:val="single" w:sz="4" w:space="4" w:color="auto"/>
+        </w:pBdr>
+        <w:shd w:val="clear" w:color="auto" w:fill="E2EFD9" w:themeFill="accent6" w:themeFillTint="33"/>
+        <w:spacing w:after="0" w:line="240" w:lineRule="auto"/>
+        <w:rPr>
+          <w:sz w:val="18"/>
+          <w:lang w:val="en-GB"/>
+        </w:rPr>
+      </w:pPr>
+      <w:proofErr w:type="spellStart"/>
+      <w:r>
+        <w:rPr>
+          <w:sz w:val="18"/>
+          <w:lang w:val="en-GB"/>
+        </w:rPr>
+        <w:t>Feldaufnahmen</w:t>
+      </w:r>
+      <w:proofErr w:type="spellEnd"/>
+      <w:r>
+        <w:rPr>
+          <w:sz w:val="18"/>
+          <w:lang w:val="en-GB"/>
+        </w:rPr>
+        <w:t xml:space="preserve"> / </w:t>
+      </w:r>
+      <w:proofErr w:type="spellStart"/>
+      <w:r>
+        <w:rPr>
+          <w:sz w:val="18"/>
+          <w:lang w:val="en-GB"/>
+        </w:rPr>
+        <w:t>Kulturtypen</w:t>
+      </w:r>
+      <w:proofErr w:type="spellEnd"/>
+    </w:p>
+    <w:p>
+      <w:pPr>
+        <w:pBdr>
+          <w:top w:val="single" w:sz="4" w:space="1" w:color="auto"/>
+          <w:left w:val="single" w:sz="4" w:space="4" w:color="auto"/>
+          <w:bottom w:val="single" w:sz="4" w:space="1" w:color="auto"/>
+          <w:right w:val="single" w:sz="4" w:space="4" w:color="auto"/>
+        </w:pBdr>
+        <w:shd w:val="clear" w:color="auto" w:fill="E2EFD9" w:themeFill="accent6" w:themeFillTint="33"/>
+        <w:spacing w:after="0" w:line="240" w:lineRule="auto"/>
+        <w:rPr>
+          <w:sz w:val="18"/>
+          <w:lang w:val="en-GB"/>
+        </w:rPr>
+      </w:pPr>
+    </w:p>
+    <w:p>
+      <w:pPr>
+        <w:spacing w:after="0" w:line="240" w:lineRule="auto"/>
+        <w:rPr>
+          <w:sz w:val="10"/>
+          <w:lang w:val="en-GB"/>
+        </w:rPr>
+      </w:pPr>
+    </w:p>
+    <w:p>
+      <w:pPr>
+        <w:pBdr>
+          <w:top w:val="single" w:sz="4" w:space="1" w:color="auto"/>
+          <w:left w:val="single" w:sz="4" w:space="4" w:color="auto"/>
+          <w:bottom w:val="single" w:sz="4" w:space="1" w:color="auto"/>
+          <w:right w:val="single" w:sz="4" w:space="4" w:color="auto"/>
+        </w:pBdr>
+        <w:shd w:val="clear" w:color="auto" w:fill="E2EFD9" w:themeFill="accent6" w:themeFillTint="33"/>
+        <w:spacing w:after="0" w:line="240" w:lineRule="auto"/>
+        <w:rPr>
+          <w:sz w:val="18"/>
+          <w:lang w:val="en-US"/>
+        </w:rPr>
+      </w:pPr>
+      <w:r>
+        <w:rPr>
+          <w:b/>
+          <w:sz w:val="18"/>
+          <w:lang w:val="en-US"/>
+        </w:rPr>
+        <w:t>A</w:t>
+      </w:r>
+      <w:r>
+        <w:rPr>
+          <w:b/>
+          <w:sz w:val="18"/>
+          <w:lang w:val="en-US"/>
+        </w:rPr>
+        <w:t>nalytical concepts</w:t>
       </w:r>
       <w:r>
         <w:rPr>
@@ -1385,13 +1077,6 @@
         </w:rPr>
         <w:t xml:space="preserve"> </w:t>
       </w:r>
-      <w:r>
-        <w:rPr>
-          <w:sz w:val="18"/>
-          <w:lang w:val="en-US"/>
-        </w:rPr>
-        <w:t>What conceptual movement spaces and respective modelling approaches of trajectories will you be using? What additional spatial analysis methods will you be using?</w:t>
-      </w:r>
     </w:p>
     <w:p>
       <w:pPr>
@@ -1429,8 +1114,84 @@
           <w:sz w:val="18"/>
           <w:lang w:val="en-US"/>
         </w:rPr>
-        <w:t>Yves</w:t>
-      </w:r>
+        <w:t>To</w:t>
+      </w:r>
+      <w:r>
+        <w:rPr>
+          <w:sz w:val="18"/>
+          <w:lang w:val="en-US"/>
+        </w:rPr>
+        <w:t xml:space="preserve"> gain more meaningful movement </w:t>
+      </w:r>
+      <w:r>
+        <w:rPr>
+          <w:sz w:val="18"/>
+          <w:lang w:val="en-US"/>
+        </w:rPr>
+        <w:t>data,</w:t>
+      </w:r>
+      <w:r>
+        <w:rPr>
+          <w:sz w:val="18"/>
+          <w:lang w:val="en-US"/>
+        </w:rPr>
+        <w:t xml:space="preserve"> we will start with segmentation. The segmentation process will be based on predefined movement properties (</w:t>
+      </w:r>
+      <w:proofErr w:type="gramStart"/>
+      <w:r>
+        <w:rPr>
+          <w:sz w:val="18"/>
+          <w:lang w:val="en-US"/>
+        </w:rPr>
+        <w:t>e.g.</w:t>
+      </w:r>
+      <w:proofErr w:type="gramEnd"/>
+      <w:r>
+        <w:rPr>
+          <w:sz w:val="18"/>
+          <w:lang w:val="en-US"/>
+        </w:rPr>
+        <w:t xml:space="preserve"> speed, </w:t>
+      </w:r>
+      <w:proofErr w:type="spellStart"/>
+      <w:r>
+        <w:rPr>
+          <w:sz w:val="18"/>
+          <w:lang w:val="en-US"/>
+        </w:rPr>
+        <w:t>steplength</w:t>
+      </w:r>
+      <w:proofErr w:type="spellEnd"/>
+      <w:r>
+        <w:rPr>
+          <w:sz w:val="18"/>
+          <w:lang w:val="en-US"/>
+        </w:rPr>
+        <w:t xml:space="preserve">) which need to be readjusted multiple times and reviewed in a critical manner. The resulting trajectories will then be annotated with a status (“resting”, “moving”) and joined with land use type what will provide context. Finally, for each resting trajectory a convex hull will be calculated </w:t>
+      </w:r>
+      <w:r>
+        <w:rPr>
+          <w:sz w:val="18"/>
+          <w:lang w:val="en-US"/>
+        </w:rPr>
+        <w:t>to</w:t>
+      </w:r>
+      <w:r>
+        <w:rPr>
+          <w:sz w:val="18"/>
+          <w:lang w:val="en-US"/>
+        </w:rPr>
+        <w:t xml:space="preserve"> visualize the results.</w:t>
+      </w:r>
+    </w:p>
+    <w:p>
+      <w:pPr>
+        <w:spacing w:after="0" w:line="240" w:lineRule="auto"/>
+        <w:rPr>
+          <w:sz w:val="10"/>
+          <w:lang w:val="en-US"/>
+        </w:rPr>
+      </w:pPr>
     </w:p>
     <w:p>
       <w:pPr>
@@ -1447,6 +1208,30 @@
           <w:lang w:val="en-US"/>
         </w:rPr>
       </w:pPr>
+      <w:r>
+        <w:rPr>
+          <w:b/>
+          <w:bCs/>
+          <w:sz w:val="18"/>
+          <w:lang w:val="en-US"/>
+        </w:rPr>
+        <w:t>R c</w:t>
+      </w:r>
+      <w:r>
+        <w:rPr>
+          <w:b/>
+          <w:sz w:val="18"/>
+          <w:lang w:val="en-US"/>
+        </w:rPr>
+        <w:t>oncepts, functions, packages</w:t>
+      </w:r>
+      <w:r>
+        <w:rPr>
+          <w:sz w:val="18"/>
+          <w:lang w:val="en-US"/>
+        </w:rPr>
+        <w:t xml:space="preserve"> </w:t>
+      </w:r>
     </w:p>
     <w:p>
       <w:pPr>
@@ -1463,20 +1248,6 @@
           <w:lang w:val="en-US"/>
         </w:rPr>
       </w:pPr>
-      <w:r>
-        <w:rPr>
-          <w:sz w:val="18"/>
-          <w:lang w:val="en-US"/>
-        </w:rPr>
-        <w:t>CAMA</w:t>
-      </w:r>
-      <w:r>
-        <w:rPr>
-          <w:sz w:val="18"/>
-          <w:lang w:val="en-US"/>
-        </w:rPr>
-        <w:t xml:space="preserve"> relation matrix</w:t>
-      </w:r>
     </w:p>
     <w:p>
       <w:pPr>
@@ -1498,7 +1269,103 @@
           <w:sz w:val="18"/>
           <w:lang w:val="en-US"/>
         </w:rPr>
-        <w:t>Context with raster data</w:t>
+        <w:t xml:space="preserve">We will rely on established and widely used packages, namely </w:t>
+      </w:r>
+      <w:proofErr w:type="spellStart"/>
+      <w:r>
+        <w:rPr>
+          <w:sz w:val="18"/>
+          <w:lang w:val="en-US"/>
+        </w:rPr>
+        <w:t>tidyverse</w:t>
+      </w:r>
+      <w:proofErr w:type="spellEnd"/>
+      <w:r>
+        <w:rPr>
+          <w:sz w:val="18"/>
+          <w:lang w:val="en-US"/>
+        </w:rPr>
+        <w:t xml:space="preserve">, </w:t>
+      </w:r>
+      <w:proofErr w:type="spellStart"/>
+      <w:r>
+        <w:rPr>
+          <w:sz w:val="18"/>
+          <w:lang w:val="en-US"/>
+        </w:rPr>
+        <w:t>lubridate</w:t>
+      </w:r>
+      <w:proofErr w:type="spellEnd"/>
+      <w:r>
+        <w:rPr>
+          <w:sz w:val="18"/>
+          <w:lang w:val="en-US"/>
+        </w:rPr>
+        <w:t xml:space="preserve">, TERRA and </w:t>
+      </w:r>
+      <w:proofErr w:type="spellStart"/>
+      <w:r>
+        <w:rPr>
+          <w:sz w:val="18"/>
+          <w:lang w:val="en-US"/>
+        </w:rPr>
+        <w:t>tmap</w:t>
+      </w:r>
+      <w:proofErr w:type="spellEnd"/>
+      <w:r>
+        <w:rPr>
+          <w:sz w:val="18"/>
+          <w:lang w:val="en-US"/>
+        </w:rPr>
+        <w:t xml:space="preserve">. </w:t>
+      </w:r>
+      <w:proofErr w:type="spellStart"/>
+      <w:r>
+        <w:rPr>
+          <w:sz w:val="18"/>
+          <w:lang w:val="en-US"/>
+        </w:rPr>
+        <w:t>Tidyverse</w:t>
+      </w:r>
+      <w:proofErr w:type="spellEnd"/>
+      <w:r>
+        <w:rPr>
+          <w:sz w:val="18"/>
+          <w:lang w:val="en-US"/>
+        </w:rPr>
+        <w:t xml:space="preserve"> will be used for maintaining our data clean and tidy data wrangling and visualization of simple plots. More sophisticated plots like convex hulls will be done with </w:t>
+      </w:r>
+      <w:proofErr w:type="spellStart"/>
+      <w:r>
+        <w:rPr>
+          <w:sz w:val="18"/>
+          <w:lang w:val="en-US"/>
+        </w:rPr>
+        <w:t>tmap</w:t>
+      </w:r>
+      <w:proofErr w:type="spellEnd"/>
+      <w:r>
+        <w:rPr>
+          <w:sz w:val="18"/>
+          <w:lang w:val="en-US"/>
+        </w:rPr>
+        <w:t xml:space="preserve"> and TERRA. </w:t>
+      </w:r>
+      <w:proofErr w:type="spellStart"/>
+      <w:r>
+        <w:rPr>
+          <w:sz w:val="18"/>
+          <w:lang w:val="en-US"/>
+        </w:rPr>
+        <w:t>Lubridate</w:t>
+      </w:r>
+      <w:proofErr w:type="spellEnd"/>
+      <w:r>
+        <w:rPr>
+          <w:sz w:val="18"/>
+          <w:lang w:val="en-US"/>
+        </w:rPr>
+        <w:t xml:space="preserve"> will be mainly used for handling time and date variables, especially its round function.</w:t>
       </w:r>
     </w:p>
     <w:p>
@@ -1516,29 +1383,6 @@
           <w:lang w:val="en-US"/>
         </w:rPr>
       </w:pPr>
-      <w:r>
-        <w:rPr>
-          <w:sz w:val="18"/>
-          <w:lang w:val="en-US"/>
-        </w:rPr>
-        <w:t xml:space="preserve">Field data </w:t>
-      </w:r>
-    </w:p>
-    <w:p>
-      <w:pPr>
-        <w:pBdr>
-          <w:top w:val="single" w:sz="4" w:space="1" w:color="auto"/>
-          <w:left w:val="single" w:sz="4" w:space="4" w:color="auto"/>
-          <w:bottom w:val="single" w:sz="4" w:space="1" w:color="auto"/>
-          <w:right w:val="single" w:sz="4" w:space="4" w:color="auto"/>
-        </w:pBdr>
-        <w:shd w:val="clear" w:color="auto" w:fill="E2EFD9" w:themeFill="accent6" w:themeFillTint="33"/>
-        <w:spacing w:after="0" w:line="240" w:lineRule="auto"/>
-        <w:rPr>
-          <w:sz w:val="18"/>
-          <w:lang w:val="en-US"/>
-        </w:rPr>
-      </w:pPr>
     </w:p>
     <w:p>
       <w:pPr>
@@ -1557,270 +1401,249 @@
           <w:bottom w:val="single" w:sz="4" w:space="1" w:color="auto"/>
           <w:right w:val="single" w:sz="4" w:space="4" w:color="auto"/>
         </w:pBdr>
-        <w:shd w:val="clear" w:color="auto" w:fill="E2EFD9" w:themeFill="accent6" w:themeFillTint="33"/>
-        <w:spacing w:after="0" w:line="240" w:lineRule="auto"/>
-        <w:rPr>
-          <w:sz w:val="18"/>
-          <w:lang w:val="en-US"/>
-        </w:rPr>
-      </w:pPr>
-      <w:r>
-        <w:rPr>
-          <w:sz w:val="18"/>
-          <w:lang w:val="en-US"/>
-        </w:rPr>
-        <w:t xml:space="preserve">Which R </w:t>
-      </w:r>
+        <w:shd w:val="clear" w:color="auto" w:fill="F7CAAC" w:themeFill="accent2" w:themeFillTint="66"/>
+        <w:spacing w:after="0" w:line="240" w:lineRule="auto"/>
+        <w:rPr>
+          <w:sz w:val="18"/>
+          <w:lang w:val="en-US"/>
+        </w:rPr>
+      </w:pPr>
       <w:r>
         <w:rPr>
           <w:b/>
           <w:sz w:val="18"/>
           <w:lang w:val="en-US"/>
         </w:rPr>
-        <w:t>concepts, functions, packages</w:t>
-      </w:r>
-      <w:r>
-        <w:rPr>
-          <w:sz w:val="18"/>
-          <w:lang w:val="en-US"/>
-        </w:rPr>
-        <w:t xml:space="preserve"> will you mainly use. </w:t>
-      </w:r>
-      <w:r>
-        <w:rPr>
-          <w:sz w:val="18"/>
-          <w:lang w:val="en-US"/>
-        </w:rPr>
-        <w:t xml:space="preserve">What additional spatial analysis </w:t>
-      </w:r>
-      <w:r>
+        <w:t>Risk analysis</w:t>
+      </w:r>
+    </w:p>
+    <w:p>
+      <w:pPr>
+        <w:pBdr>
+          <w:top w:val="single" w:sz="4" w:space="1" w:color="auto"/>
+          <w:left w:val="single" w:sz="4" w:space="4" w:color="auto"/>
+          <w:bottom w:val="single" w:sz="4" w:space="1" w:color="auto"/>
+          <w:right w:val="single" w:sz="4" w:space="4" w:color="auto"/>
+        </w:pBdr>
+        <w:shd w:val="clear" w:color="auto" w:fill="F7CAAC" w:themeFill="accent2" w:themeFillTint="66"/>
+        <w:spacing w:after="0" w:line="240" w:lineRule="auto"/>
+        <w:rPr>
+          <w:sz w:val="18"/>
+          <w:lang w:val="en-US"/>
+        </w:rPr>
+      </w:pPr>
+    </w:p>
+    <w:p>
+      <w:pPr>
+        <w:pBdr>
+          <w:top w:val="single" w:sz="4" w:space="1" w:color="auto"/>
+          <w:left w:val="single" w:sz="4" w:space="4" w:color="auto"/>
+          <w:bottom w:val="single" w:sz="4" w:space="1" w:color="auto"/>
+          <w:right w:val="single" w:sz="4" w:space="4" w:color="auto"/>
+        </w:pBdr>
+        <w:shd w:val="clear" w:color="auto" w:fill="F7CAAC" w:themeFill="accent2" w:themeFillTint="66"/>
+        <w:spacing w:after="0" w:line="240" w:lineRule="auto"/>
+        <w:rPr>
+          <w:sz w:val="18"/>
+          <w:lang w:val="en-US"/>
+        </w:rPr>
+      </w:pPr>
+      <w:proofErr w:type="spellStart"/>
+      <w:r>
+        <w:rPr>
+          <w:sz w:val="18"/>
+          <w:lang w:val="en-US"/>
+        </w:rPr>
+        <w:t>beide</w:t>
+      </w:r>
+      <w:proofErr w:type="spellEnd"/>
+    </w:p>
+    <w:p>
+      <w:pPr>
+        <w:pBdr>
+          <w:top w:val="single" w:sz="4" w:space="1" w:color="auto"/>
+          <w:left w:val="single" w:sz="4" w:space="4" w:color="auto"/>
+          <w:bottom w:val="single" w:sz="4" w:space="1" w:color="auto"/>
+          <w:right w:val="single" w:sz="4" w:space="4" w:color="auto"/>
+        </w:pBdr>
+        <w:shd w:val="clear" w:color="auto" w:fill="F7CAAC" w:themeFill="accent2" w:themeFillTint="66"/>
+        <w:spacing w:after="0" w:line="240" w:lineRule="auto"/>
+        <w:rPr>
+          <w:sz w:val="18"/>
+          <w:lang w:val="en-US"/>
+        </w:rPr>
+      </w:pPr>
+    </w:p>
+    <w:p>
+      <w:pPr>
+        <w:pBdr>
+          <w:top w:val="single" w:sz="4" w:space="1" w:color="auto"/>
+          <w:left w:val="single" w:sz="4" w:space="4" w:color="auto"/>
+          <w:bottom w:val="single" w:sz="4" w:space="1" w:color="auto"/>
+          <w:right w:val="single" w:sz="4" w:space="4" w:color="auto"/>
+        </w:pBdr>
+        <w:shd w:val="clear" w:color="auto" w:fill="F7CAAC" w:themeFill="accent2" w:themeFillTint="66"/>
+        <w:spacing w:after="0" w:line="240" w:lineRule="auto"/>
+        <w:rPr>
+          <w:sz w:val="18"/>
+          <w:lang w:val="en-US"/>
+        </w:rPr>
+      </w:pPr>
+      <w:proofErr w:type="spellStart"/>
+      <w:r>
+        <w:rPr>
+          <w:sz w:val="18"/>
+          <w:lang w:val="en-US"/>
+        </w:rPr>
+        <w:t>Findig</w:t>
+      </w:r>
+      <w:proofErr w:type="spellEnd"/>
+      <w:r>
+        <w:rPr>
+          <w:sz w:val="18"/>
+          <w:lang w:val="en-US"/>
+        </w:rPr>
+        <w:t xml:space="preserve"> clear criteria (in literature) to define and identify nests and wallows</w:t>
+      </w:r>
+    </w:p>
+    <w:p>
+      <w:pPr>
+        <w:pBdr>
+          <w:top w:val="single" w:sz="4" w:space="1" w:color="auto"/>
+          <w:left w:val="single" w:sz="4" w:space="4" w:color="auto"/>
+          <w:bottom w:val="single" w:sz="4" w:space="1" w:color="auto"/>
+          <w:right w:val="single" w:sz="4" w:space="4" w:color="auto"/>
+        </w:pBdr>
+        <w:shd w:val="clear" w:color="auto" w:fill="F7CAAC" w:themeFill="accent2" w:themeFillTint="66"/>
+        <w:spacing w:after="0" w:line="240" w:lineRule="auto"/>
+        <w:rPr>
+          <w:sz w:val="18"/>
+          <w:lang w:val="en-US"/>
+        </w:rPr>
+      </w:pPr>
+      <w:r>
+        <w:rPr>
+          <w:sz w:val="18"/>
+          <w:lang w:val="en-US"/>
+        </w:rPr>
+        <w:t>Handling raster data in plots</w:t>
+      </w:r>
+    </w:p>
+    <w:p>
+      <w:pPr>
+        <w:pBdr>
+          <w:top w:val="single" w:sz="4" w:space="1" w:color="auto"/>
+          <w:left w:val="single" w:sz="4" w:space="4" w:color="auto"/>
+          <w:bottom w:val="single" w:sz="4" w:space="1" w:color="auto"/>
+          <w:right w:val="single" w:sz="4" w:space="4" w:color="auto"/>
+        </w:pBdr>
+        <w:shd w:val="clear" w:color="auto" w:fill="F7CAAC" w:themeFill="accent2" w:themeFillTint="66"/>
+        <w:spacing w:after="0" w:line="240" w:lineRule="auto"/>
+        <w:rPr>
+          <w:sz w:val="18"/>
+          <w:lang w:val="en-US"/>
+        </w:rPr>
+      </w:pPr>
+    </w:p>
+    <w:p>
+      <w:pPr>
+        <w:pBdr>
+          <w:top w:val="single" w:sz="4" w:space="1" w:color="auto"/>
+          <w:left w:val="single" w:sz="4" w:space="4" w:color="auto"/>
+          <w:bottom w:val="single" w:sz="4" w:space="1" w:color="auto"/>
+          <w:right w:val="single" w:sz="4" w:space="4" w:color="auto"/>
+        </w:pBdr>
+        <w:shd w:val="clear" w:color="auto" w:fill="F7CAAC" w:themeFill="accent2" w:themeFillTint="66"/>
+        <w:spacing w:after="0" w:line="240" w:lineRule="auto"/>
+        <w:rPr>
+          <w:sz w:val="18"/>
+          <w:lang w:val="en-US"/>
+        </w:rPr>
+      </w:pPr>
+      <w:r>
+        <w:rPr>
+          <w:sz w:val="18"/>
+          <w:lang w:val="en-US"/>
+        </w:rPr>
+        <w:t xml:space="preserve">Plan B: no differentiation between nests and wallows, just identifying </w:t>
+      </w:r>
+      <w:proofErr w:type="spellStart"/>
+      <w:r>
+        <w:rPr>
+          <w:sz w:val="18"/>
+          <w:lang w:val="en-US"/>
+        </w:rPr>
+        <w:t>häufige</w:t>
+      </w:r>
+      <w:proofErr w:type="spellEnd"/>
+      <w:r>
+        <w:rPr>
+          <w:sz w:val="18"/>
+          <w:lang w:val="en-US"/>
+        </w:rPr>
+        <w:t xml:space="preserve"> </w:t>
+      </w:r>
+      <w:proofErr w:type="spellStart"/>
+      <w:r>
+        <w:rPr>
+          <w:sz w:val="18"/>
+          <w:lang w:val="en-US"/>
+        </w:rPr>
+        <w:t>Aufenthaltsorte</w:t>
+      </w:r>
+      <w:proofErr w:type="spellEnd"/>
+    </w:p>
+    <w:p>
+      <w:pPr>
+        <w:pBdr>
+          <w:top w:val="single" w:sz="4" w:space="1" w:color="auto"/>
+          <w:left w:val="single" w:sz="4" w:space="4" w:color="auto"/>
+          <w:bottom w:val="single" w:sz="4" w:space="1" w:color="auto"/>
+          <w:right w:val="single" w:sz="4" w:space="4" w:color="auto"/>
+        </w:pBdr>
+        <w:shd w:val="clear" w:color="auto" w:fill="F7CAAC" w:themeFill="accent2" w:themeFillTint="66"/>
+        <w:spacing w:after="0" w:line="240" w:lineRule="auto"/>
+        <w:rPr>
+          <w:sz w:val="18"/>
+          <w:lang w:val="en-US"/>
+        </w:rPr>
+      </w:pPr>
+    </w:p>
+    <w:p>
+      <w:pPr>
+        <w:spacing w:after="0" w:line="240" w:lineRule="auto"/>
+        <w:rPr>
+          <w:sz w:val="10"/>
+          <w:lang w:val="en-US"/>
+        </w:rPr>
+      </w:pPr>
+    </w:p>
+    <w:p>
+      <w:pPr>
+        <w:pBdr>
+          <w:top w:val="single" w:sz="4" w:space="1" w:color="auto"/>
+          <w:left w:val="single" w:sz="4" w:space="4" w:color="auto"/>
+          <w:bottom w:val="single" w:sz="4" w:space="1" w:color="auto"/>
+          <w:right w:val="single" w:sz="4" w:space="4" w:color="auto"/>
+        </w:pBdr>
+        <w:shd w:val="clear" w:color="auto" w:fill="F7CAAC" w:themeFill="accent2" w:themeFillTint="66"/>
+        <w:spacing w:after="0" w:line="240" w:lineRule="auto"/>
         <w:rPr>
           <w:b/>
-          <w:sz w:val="18"/>
-          <w:lang w:val="en-US"/>
-        </w:rPr>
-        <w:t>methods</w:t>
-      </w:r>
-      <w:r>
-        <w:rPr>
-          <w:sz w:val="18"/>
-          <w:lang w:val="en-US"/>
-        </w:rPr>
-        <w:t xml:space="preserve"> will you be using?</w:t>
-      </w:r>
-    </w:p>
-    <w:p>
-      <w:pPr>
-        <w:pBdr>
-          <w:top w:val="single" w:sz="4" w:space="1" w:color="auto"/>
-          <w:left w:val="single" w:sz="4" w:space="4" w:color="auto"/>
-          <w:bottom w:val="single" w:sz="4" w:space="1" w:color="auto"/>
-          <w:right w:val="single" w:sz="4" w:space="4" w:color="auto"/>
-        </w:pBdr>
-        <w:shd w:val="clear" w:color="auto" w:fill="E2EFD9" w:themeFill="accent6" w:themeFillTint="33"/>
-        <w:spacing w:after="0" w:line="240" w:lineRule="auto"/>
-        <w:rPr>
-          <w:sz w:val="18"/>
-          <w:lang w:val="en-US"/>
-        </w:rPr>
-      </w:pPr>
-    </w:p>
-    <w:p>
-      <w:pPr>
-        <w:pBdr>
-          <w:top w:val="single" w:sz="4" w:space="1" w:color="auto"/>
-          <w:left w:val="single" w:sz="4" w:space="4" w:color="auto"/>
-          <w:bottom w:val="single" w:sz="4" w:space="1" w:color="auto"/>
-          <w:right w:val="single" w:sz="4" w:space="4" w:color="auto"/>
-        </w:pBdr>
-        <w:shd w:val="clear" w:color="auto" w:fill="E2EFD9" w:themeFill="accent6" w:themeFillTint="33"/>
-        <w:spacing w:after="0" w:line="240" w:lineRule="auto"/>
-        <w:rPr>
-          <w:sz w:val="18"/>
-          <w:lang w:val="en-US"/>
-        </w:rPr>
-      </w:pPr>
-      <w:r>
-        <w:rPr>
-          <w:sz w:val="18"/>
-          <w:lang w:val="en-US"/>
-        </w:rPr>
-        <w:t>Yves</w:t>
-      </w:r>
-    </w:p>
-    <w:p>
-      <w:pPr>
-        <w:pBdr>
-          <w:top w:val="single" w:sz="4" w:space="1" w:color="auto"/>
-          <w:left w:val="single" w:sz="4" w:space="4" w:color="auto"/>
-          <w:bottom w:val="single" w:sz="4" w:space="1" w:color="auto"/>
-          <w:right w:val="single" w:sz="4" w:space="4" w:color="auto"/>
-        </w:pBdr>
-        <w:shd w:val="clear" w:color="auto" w:fill="E2EFD9" w:themeFill="accent6" w:themeFillTint="33"/>
-        <w:spacing w:after="0" w:line="240" w:lineRule="auto"/>
-        <w:rPr>
-          <w:sz w:val="18"/>
-          <w:lang w:val="en-US"/>
-        </w:rPr>
-      </w:pPr>
-    </w:p>
-    <w:p>
-      <w:pPr>
-        <w:pBdr>
-          <w:top w:val="single" w:sz="4" w:space="1" w:color="auto"/>
-          <w:left w:val="single" w:sz="4" w:space="4" w:color="auto"/>
-          <w:bottom w:val="single" w:sz="4" w:space="1" w:color="auto"/>
-          <w:right w:val="single" w:sz="4" w:space="4" w:color="auto"/>
-        </w:pBdr>
-        <w:shd w:val="clear" w:color="auto" w:fill="E2EFD9" w:themeFill="accent6" w:themeFillTint="33"/>
-        <w:spacing w:after="0" w:line="240" w:lineRule="auto"/>
-        <w:rPr>
-          <w:sz w:val="18"/>
-          <w:lang w:val="en-US"/>
-        </w:rPr>
-      </w:pPr>
-      <w:proofErr w:type="spellStart"/>
-      <w:r>
-        <w:rPr>
-          <w:sz w:val="18"/>
-          <w:lang w:val="en-US"/>
-        </w:rPr>
-        <w:t>Tidyverse</w:t>
-      </w:r>
-      <w:proofErr w:type="spellEnd"/>
-      <w:r>
-        <w:rPr>
-          <w:sz w:val="18"/>
-          <w:lang w:val="en-US"/>
-        </w:rPr>
-        <w:t xml:space="preserve">, TERRA, </w:t>
-      </w:r>
-      <w:proofErr w:type="spellStart"/>
-      <w:r>
-        <w:rPr>
-          <w:sz w:val="18"/>
-          <w:lang w:val="en-US"/>
-        </w:rPr>
-        <w:t>tmap</w:t>
-      </w:r>
-      <w:proofErr w:type="spellEnd"/>
-      <w:r>
-        <w:rPr>
-          <w:sz w:val="18"/>
-          <w:lang w:val="en-US"/>
-        </w:rPr>
-        <w:t xml:space="preserve">, </w:t>
-      </w:r>
-    </w:p>
-    <w:p>
-      <w:pPr>
-        <w:pBdr>
-          <w:top w:val="single" w:sz="4" w:space="1" w:color="auto"/>
-          <w:left w:val="single" w:sz="4" w:space="4" w:color="auto"/>
-          <w:bottom w:val="single" w:sz="4" w:space="1" w:color="auto"/>
-          <w:right w:val="single" w:sz="4" w:space="4" w:color="auto"/>
-        </w:pBdr>
-        <w:shd w:val="clear" w:color="auto" w:fill="E2EFD9" w:themeFill="accent6" w:themeFillTint="33"/>
-        <w:spacing w:after="0" w:line="240" w:lineRule="auto"/>
-        <w:rPr>
-          <w:sz w:val="18"/>
-          <w:lang w:val="en-US"/>
-        </w:rPr>
-      </w:pPr>
-      <w:r>
-        <w:rPr>
-          <w:sz w:val="18"/>
-          <w:lang w:val="en-US"/>
-        </w:rPr>
-        <w:t>Segmentation to define stasis and movement</w:t>
-      </w:r>
-    </w:p>
-    <w:p>
-      <w:pPr>
-        <w:pBdr>
-          <w:top w:val="single" w:sz="4" w:space="1" w:color="auto"/>
-          <w:left w:val="single" w:sz="4" w:space="4" w:color="auto"/>
-          <w:bottom w:val="single" w:sz="4" w:space="1" w:color="auto"/>
-          <w:right w:val="single" w:sz="4" w:space="4" w:color="auto"/>
-        </w:pBdr>
-        <w:shd w:val="clear" w:color="auto" w:fill="E2EFD9" w:themeFill="accent6" w:themeFillTint="33"/>
-        <w:spacing w:after="0" w:line="240" w:lineRule="auto"/>
-        <w:rPr>
-          <w:sz w:val="18"/>
-          <w:lang w:val="en-US"/>
-        </w:rPr>
-      </w:pPr>
-      <w:r>
-        <w:rPr>
-          <w:sz w:val="18"/>
-          <w:lang w:val="en-US"/>
-        </w:rPr>
-        <w:t>Convex hull for home range</w:t>
-      </w:r>
-    </w:p>
-    <w:p>
-      <w:pPr>
-        <w:pBdr>
-          <w:top w:val="single" w:sz="4" w:space="1" w:color="auto"/>
-          <w:left w:val="single" w:sz="4" w:space="4" w:color="auto"/>
-          <w:bottom w:val="single" w:sz="4" w:space="1" w:color="auto"/>
-          <w:right w:val="single" w:sz="4" w:space="4" w:color="auto"/>
-        </w:pBdr>
-        <w:shd w:val="clear" w:color="auto" w:fill="E2EFD9" w:themeFill="accent6" w:themeFillTint="33"/>
-        <w:spacing w:after="0" w:line="240" w:lineRule="auto"/>
-        <w:rPr>
-          <w:sz w:val="18"/>
-          <w:lang w:val="en-US"/>
-        </w:rPr>
-      </w:pPr>
-      <w:r>
-        <w:rPr>
-          <w:sz w:val="18"/>
-          <w:lang w:val="en-US"/>
-        </w:rPr>
-        <w:t xml:space="preserve">Contextualizing </w:t>
-      </w:r>
-    </w:p>
-    <w:p>
-      <w:pPr>
-        <w:pBdr>
-          <w:top w:val="single" w:sz="4" w:space="1" w:color="auto"/>
-          <w:left w:val="single" w:sz="4" w:space="4" w:color="auto"/>
-          <w:bottom w:val="single" w:sz="4" w:space="1" w:color="auto"/>
-          <w:right w:val="single" w:sz="4" w:space="4" w:color="auto"/>
-        </w:pBdr>
-        <w:shd w:val="clear" w:color="auto" w:fill="E2EFD9" w:themeFill="accent6" w:themeFillTint="33"/>
-        <w:spacing w:after="0" w:line="240" w:lineRule="auto"/>
-        <w:rPr>
-          <w:sz w:val="18"/>
-          <w:lang w:val="en-US"/>
-        </w:rPr>
-      </w:pPr>
-    </w:p>
-    <w:p>
-      <w:pPr>
-        <w:pBdr>
-          <w:top w:val="single" w:sz="4" w:space="1" w:color="auto"/>
-          <w:left w:val="single" w:sz="4" w:space="4" w:color="auto"/>
-          <w:bottom w:val="single" w:sz="4" w:space="1" w:color="auto"/>
-          <w:right w:val="single" w:sz="4" w:space="4" w:color="auto"/>
-        </w:pBdr>
-        <w:shd w:val="clear" w:color="auto" w:fill="E2EFD9" w:themeFill="accent6" w:themeFillTint="33"/>
-        <w:spacing w:after="0" w:line="240" w:lineRule="auto"/>
-        <w:rPr>
-          <w:sz w:val="18"/>
-          <w:lang w:val="en-US"/>
-        </w:rPr>
-      </w:pPr>
-    </w:p>
-    <w:p>
-      <w:pPr>
-        <w:spacing w:after="0" w:line="240" w:lineRule="auto"/>
-        <w:rPr>
-          <w:sz w:val="10"/>
-          <w:lang w:val="en-US"/>
-        </w:rPr>
-      </w:pPr>
+          <w:bCs/>
+          <w:sz w:val="18"/>
+          <w:lang w:val="en-US"/>
+        </w:rPr>
+      </w:pPr>
+      <w:r>
+        <w:rPr>
+          <w:b/>
+          <w:bCs/>
+          <w:sz w:val="18"/>
+          <w:lang w:val="en-US"/>
+        </w:rPr>
+        <w:t>Questions</w:t>
+      </w:r>
     </w:p>
     <w:p>
       <w:pPr>
@@ -1837,28 +1660,6 @@
           <w:lang w:val="en-US"/>
         </w:rPr>
       </w:pPr>
-      <w:r>
-        <w:rPr>
-          <w:b/>
-          <w:sz w:val="18"/>
-          <w:lang w:val="en-US"/>
-        </w:rPr>
-        <w:t>Risk analysis</w:t>
-      </w:r>
-      <w:r>
-        <w:rPr>
-          <w:sz w:val="18"/>
-          <w:lang w:val="en-US"/>
-        </w:rPr>
-        <w:t xml:space="preserve">: What could be the biggest challenges/problems you might face? </w:t>
-      </w:r>
-      <w:r>
-        <w:rPr>
-          <w:sz w:val="18"/>
-          <w:lang w:val="en-US"/>
-        </w:rPr>
-        <w:t>What is your plan B?</w:t>
-      </w:r>
     </w:p>
     <w:p>
       <w:pPr>
@@ -1872,9 +1673,14 @@
         <w:spacing w:after="0" w:line="240" w:lineRule="auto"/>
         <w:rPr>
           <w:sz w:val="18"/>
-          <w:lang w:val="en-US"/>
-        </w:rPr>
-      </w:pPr>
+        </w:rPr>
+      </w:pPr>
+      <w:r>
+        <w:rPr>
+          <w:sz w:val="18"/>
+        </w:rPr>
+        <w:t>beide</w:t>
+      </w:r>
     </w:p>
     <w:p>
       <w:pPr>
@@ -1888,271 +1694,6 @@
         <w:spacing w:after="0" w:line="240" w:lineRule="auto"/>
         <w:rPr>
           <w:sz w:val="18"/>
-          <w:lang w:val="en-US"/>
-        </w:rPr>
-      </w:pPr>
-      <w:proofErr w:type="spellStart"/>
-      <w:r>
-        <w:rPr>
-          <w:sz w:val="18"/>
-          <w:lang w:val="en-US"/>
-        </w:rPr>
-        <w:t>beide</w:t>
-      </w:r>
-      <w:proofErr w:type="spellEnd"/>
-    </w:p>
-    <w:p>
-      <w:pPr>
-        <w:pBdr>
-          <w:top w:val="single" w:sz="4" w:space="1" w:color="auto"/>
-          <w:left w:val="single" w:sz="4" w:space="4" w:color="auto"/>
-          <w:bottom w:val="single" w:sz="4" w:space="1" w:color="auto"/>
-          <w:right w:val="single" w:sz="4" w:space="4" w:color="auto"/>
-        </w:pBdr>
-        <w:shd w:val="clear" w:color="auto" w:fill="F7CAAC" w:themeFill="accent2" w:themeFillTint="66"/>
-        <w:spacing w:after="0" w:line="240" w:lineRule="auto"/>
-        <w:rPr>
-          <w:sz w:val="18"/>
-          <w:lang w:val="en-US"/>
-        </w:rPr>
-      </w:pPr>
-    </w:p>
-    <w:p>
-      <w:pPr>
-        <w:pBdr>
-          <w:top w:val="single" w:sz="4" w:space="1" w:color="auto"/>
-          <w:left w:val="single" w:sz="4" w:space="4" w:color="auto"/>
-          <w:bottom w:val="single" w:sz="4" w:space="1" w:color="auto"/>
-          <w:right w:val="single" w:sz="4" w:space="4" w:color="auto"/>
-        </w:pBdr>
-        <w:shd w:val="clear" w:color="auto" w:fill="F7CAAC" w:themeFill="accent2" w:themeFillTint="66"/>
-        <w:spacing w:after="0" w:line="240" w:lineRule="auto"/>
-        <w:rPr>
-          <w:sz w:val="18"/>
-          <w:lang w:val="en-US"/>
-        </w:rPr>
-      </w:pPr>
-      <w:proofErr w:type="spellStart"/>
-      <w:r>
-        <w:rPr>
-          <w:sz w:val="18"/>
-          <w:lang w:val="en-US"/>
-        </w:rPr>
-        <w:t>Findig</w:t>
-      </w:r>
-      <w:proofErr w:type="spellEnd"/>
-      <w:r>
-        <w:rPr>
-          <w:sz w:val="18"/>
-          <w:lang w:val="en-US"/>
-        </w:rPr>
-        <w:t xml:space="preserve"> clear criteria (in literature) to define and identify nests and wallows</w:t>
-      </w:r>
-    </w:p>
-    <w:p>
-      <w:pPr>
-        <w:pBdr>
-          <w:top w:val="single" w:sz="4" w:space="1" w:color="auto"/>
-          <w:left w:val="single" w:sz="4" w:space="4" w:color="auto"/>
-          <w:bottom w:val="single" w:sz="4" w:space="1" w:color="auto"/>
-          <w:right w:val="single" w:sz="4" w:space="4" w:color="auto"/>
-        </w:pBdr>
-        <w:shd w:val="clear" w:color="auto" w:fill="F7CAAC" w:themeFill="accent2" w:themeFillTint="66"/>
-        <w:spacing w:after="0" w:line="240" w:lineRule="auto"/>
-        <w:rPr>
-          <w:sz w:val="18"/>
-          <w:lang w:val="en-US"/>
-        </w:rPr>
-      </w:pPr>
-      <w:r>
-        <w:rPr>
-          <w:sz w:val="18"/>
-          <w:lang w:val="en-US"/>
-        </w:rPr>
-        <w:t>Handling raster data in plots</w:t>
-      </w:r>
-    </w:p>
-    <w:p>
-      <w:pPr>
-        <w:pBdr>
-          <w:top w:val="single" w:sz="4" w:space="1" w:color="auto"/>
-          <w:left w:val="single" w:sz="4" w:space="4" w:color="auto"/>
-          <w:bottom w:val="single" w:sz="4" w:space="1" w:color="auto"/>
-          <w:right w:val="single" w:sz="4" w:space="4" w:color="auto"/>
-        </w:pBdr>
-        <w:shd w:val="clear" w:color="auto" w:fill="F7CAAC" w:themeFill="accent2" w:themeFillTint="66"/>
-        <w:spacing w:after="0" w:line="240" w:lineRule="auto"/>
-        <w:rPr>
-          <w:sz w:val="18"/>
-          <w:lang w:val="en-US"/>
-        </w:rPr>
-      </w:pPr>
-    </w:p>
-    <w:p>
-      <w:pPr>
-        <w:pBdr>
-          <w:top w:val="single" w:sz="4" w:space="1" w:color="auto"/>
-          <w:left w:val="single" w:sz="4" w:space="4" w:color="auto"/>
-          <w:bottom w:val="single" w:sz="4" w:space="1" w:color="auto"/>
-          <w:right w:val="single" w:sz="4" w:space="4" w:color="auto"/>
-        </w:pBdr>
-        <w:shd w:val="clear" w:color="auto" w:fill="F7CAAC" w:themeFill="accent2" w:themeFillTint="66"/>
-        <w:spacing w:after="0" w:line="240" w:lineRule="auto"/>
-        <w:rPr>
-          <w:sz w:val="18"/>
-          <w:lang w:val="en-US"/>
-        </w:rPr>
-      </w:pPr>
-      <w:r>
-        <w:rPr>
-          <w:sz w:val="18"/>
-          <w:lang w:val="en-US"/>
-        </w:rPr>
-        <w:t xml:space="preserve">Plan B: no differentiation between nests and wallows, just identifying </w:t>
-      </w:r>
-      <w:proofErr w:type="spellStart"/>
-      <w:r>
-        <w:rPr>
-          <w:sz w:val="18"/>
-          <w:lang w:val="en-US"/>
-        </w:rPr>
-        <w:t>häufige</w:t>
-      </w:r>
-      <w:proofErr w:type="spellEnd"/>
-      <w:r>
-        <w:rPr>
-          <w:sz w:val="18"/>
-          <w:lang w:val="en-US"/>
-        </w:rPr>
-        <w:t xml:space="preserve"> </w:t>
-      </w:r>
-      <w:proofErr w:type="spellStart"/>
-      <w:r>
-        <w:rPr>
-          <w:sz w:val="18"/>
-          <w:lang w:val="en-US"/>
-        </w:rPr>
-        <w:t>Aufenthaltsorte</w:t>
-      </w:r>
-      <w:proofErr w:type="spellEnd"/>
-    </w:p>
-    <w:p>
-      <w:pPr>
-        <w:pBdr>
-          <w:top w:val="single" w:sz="4" w:space="1" w:color="auto"/>
-          <w:left w:val="single" w:sz="4" w:space="4" w:color="auto"/>
-          <w:bottom w:val="single" w:sz="4" w:space="1" w:color="auto"/>
-          <w:right w:val="single" w:sz="4" w:space="4" w:color="auto"/>
-        </w:pBdr>
-        <w:shd w:val="clear" w:color="auto" w:fill="F7CAAC" w:themeFill="accent2" w:themeFillTint="66"/>
-        <w:spacing w:after="0" w:line="240" w:lineRule="auto"/>
-        <w:rPr>
-          <w:sz w:val="18"/>
-          <w:lang w:val="en-US"/>
-        </w:rPr>
-      </w:pPr>
-    </w:p>
-    <w:p>
-      <w:pPr>
-        <w:spacing w:after="0" w:line="240" w:lineRule="auto"/>
-        <w:rPr>
-          <w:sz w:val="10"/>
-          <w:lang w:val="en-US"/>
-        </w:rPr>
-      </w:pPr>
-    </w:p>
-    <w:p>
-      <w:pPr>
-        <w:pBdr>
-          <w:top w:val="single" w:sz="4" w:space="1" w:color="auto"/>
-          <w:left w:val="single" w:sz="4" w:space="4" w:color="auto"/>
-          <w:bottom w:val="single" w:sz="4" w:space="1" w:color="auto"/>
-          <w:right w:val="single" w:sz="4" w:space="4" w:color="auto"/>
-        </w:pBdr>
-        <w:shd w:val="clear" w:color="auto" w:fill="F7CAAC" w:themeFill="accent2" w:themeFillTint="66"/>
-        <w:spacing w:after="0" w:line="240" w:lineRule="auto"/>
-        <w:rPr>
-          <w:sz w:val="18"/>
-          <w:lang w:val="en-US"/>
-        </w:rPr>
-      </w:pPr>
-      <w:r>
-        <w:rPr>
-          <w:sz w:val="18"/>
-          <w:lang w:val="en-US"/>
-        </w:rPr>
-        <w:t xml:space="preserve">Which </w:t>
-      </w:r>
-      <w:r>
-        <w:rPr>
-          <w:b/>
-          <w:sz w:val="18"/>
-          <w:lang w:val="en-US"/>
-        </w:rPr>
-        <w:t>questions</w:t>
-      </w:r>
-      <w:r>
-        <w:rPr>
-          <w:sz w:val="18"/>
-          <w:lang w:val="en-US"/>
-        </w:rPr>
-        <w:t xml:space="preserve"> would you like to discuss at the coaching session?</w:t>
-      </w:r>
-    </w:p>
-    <w:p>
-      <w:pPr>
-        <w:pBdr>
-          <w:top w:val="single" w:sz="4" w:space="1" w:color="auto"/>
-          <w:left w:val="single" w:sz="4" w:space="4" w:color="auto"/>
-          <w:bottom w:val="single" w:sz="4" w:space="1" w:color="auto"/>
-          <w:right w:val="single" w:sz="4" w:space="4" w:color="auto"/>
-        </w:pBdr>
-        <w:shd w:val="clear" w:color="auto" w:fill="F7CAAC" w:themeFill="accent2" w:themeFillTint="66"/>
-        <w:spacing w:after="0" w:line="240" w:lineRule="auto"/>
-        <w:rPr>
-          <w:sz w:val="18"/>
-          <w:lang w:val="en-US"/>
-        </w:rPr>
-      </w:pPr>
-    </w:p>
-    <w:p>
-      <w:pPr>
-        <w:pBdr>
-          <w:top w:val="single" w:sz="4" w:space="1" w:color="auto"/>
-          <w:left w:val="single" w:sz="4" w:space="4" w:color="auto"/>
-          <w:bottom w:val="single" w:sz="4" w:space="1" w:color="auto"/>
-          <w:right w:val="single" w:sz="4" w:space="4" w:color="auto"/>
-        </w:pBdr>
-        <w:shd w:val="clear" w:color="auto" w:fill="F7CAAC" w:themeFill="accent2" w:themeFillTint="66"/>
-        <w:spacing w:after="0" w:line="240" w:lineRule="auto"/>
-        <w:rPr>
-          <w:sz w:val="18"/>
-          <w:lang w:val="en-US"/>
-        </w:rPr>
-      </w:pPr>
-      <w:proofErr w:type="spellStart"/>
-      <w:r>
-        <w:rPr>
-          <w:sz w:val="18"/>
-          <w:lang w:val="en-US"/>
-        </w:rPr>
-        <w:t>beide</w:t>
-      </w:r>
-      <w:proofErr w:type="spellEnd"/>
-    </w:p>
-    <w:p>
-      <w:pPr>
-        <w:pBdr>
-          <w:top w:val="single" w:sz="4" w:space="1" w:color="auto"/>
-          <w:left w:val="single" w:sz="4" w:space="4" w:color="auto"/>
-          <w:bottom w:val="single" w:sz="4" w:space="1" w:color="auto"/>
-          <w:right w:val="single" w:sz="4" w:space="4" w:color="auto"/>
-        </w:pBdr>
-        <w:shd w:val="clear" w:color="auto" w:fill="F7CAAC" w:themeFill="accent2" w:themeFillTint="66"/>
-        <w:spacing w:after="0" w:line="240" w:lineRule="auto"/>
-        <w:rPr>
-          <w:sz w:val="18"/>
-          <w:lang w:val="en-US"/>
         </w:rPr>
       </w:pPr>
     </w:p>
@@ -3133,6 +2674,119 @@
       </w:rPr>
     </w:lvl>
   </w:abstractNum>
+  <w:abstractNum w:abstractNumId="7" w15:restartNumberingAfterBreak="0">
+    <w:nsid w:val="69B21A47"/>
+    <w:multiLevelType w:val="hybridMultilevel"/>
+    <w:tmpl w:val="9BCEA102"/>
+    <w:lvl w:ilvl="0" w:tplc="0807000D">
+      <w:start w:val="1"/>
+      <w:numFmt w:val="bullet"/>
+      <w:lvlText w:val=""/>
+      <w:lvlJc w:val="left"/>
+      <w:pPr>
+        <w:ind w:left="1041" w:hanging="360"/>
+      </w:pPr>
+      <w:rPr>
+        <w:rFonts w:ascii="Wingdings" w:hAnsi="Wingdings" w:hint="default"/>
+      </w:rPr>
+    </w:lvl>
+    <w:lvl w:ilvl="1" w:tplc="08070003" w:tentative="1">
+      <w:start w:val="1"/>
+      <w:numFmt w:val="bullet"/>
+      <w:lvlText w:val="o"/>
+      <w:lvlJc w:val="left"/>
+      <w:pPr>
+        <w:ind w:left="1761" w:hanging="360"/>
+      </w:pPr>
+      <w:rPr>
+        <w:rFonts w:ascii="Courier New" w:hAnsi="Courier New" w:cs="Courier New" w:hint="default"/>
+      </w:rPr>
+    </w:lvl>
+    <w:lvl w:ilvl="2" w:tplc="08070005" w:tentative="1">
+      <w:start w:val="1"/>
+      <w:numFmt w:val="bullet"/>
+      <w:lvlText w:val=""/>
+      <w:lvlJc w:val="left"/>
+      <w:pPr>
+        <w:ind w:left="2481" w:hanging="360"/>
+      </w:pPr>
+      <w:rPr>
+        <w:rFonts w:ascii="Wingdings" w:hAnsi="Wingdings" w:hint="default"/>
+      </w:rPr>
+    </w:lvl>
+    <w:lvl w:ilvl="3" w:tplc="08070001" w:tentative="1">
+      <w:start w:val="1"/>
+      <w:numFmt w:val="bullet"/>
+      <w:lvlText w:val=""/>
+      <w:lvlJc w:val="left"/>
+      <w:pPr>
+        <w:ind w:left="3201" w:hanging="360"/>
+      </w:pPr>
+      <w:rPr>
+        <w:rFonts w:ascii="Symbol" w:hAnsi="Symbol" w:hint="default"/>
+      </w:rPr>
+    </w:lvl>
+    <w:lvl w:ilvl="4" w:tplc="08070003" w:tentative="1">
+      <w:start w:val="1"/>
+      <w:numFmt w:val="bullet"/>
+      <w:lvlText w:val="o"/>
+      <w:lvlJc w:val="left"/>
+      <w:pPr>
+        <w:ind w:left="3921" w:hanging="360"/>
+      </w:pPr>
+      <w:rPr>
+        <w:rFonts w:ascii="Courier New" w:hAnsi="Courier New" w:cs="Courier New" w:hint="default"/>
+      </w:rPr>
+    </w:lvl>
+    <w:lvl w:ilvl="5" w:tplc="08070005" w:tentative="1">
+      <w:start w:val="1"/>
+      <w:numFmt w:val="bullet"/>
+      <w:lvlText w:val=""/>
+      <w:lvlJc w:val="left"/>
+      <w:pPr>
+        <w:ind w:left="4641" w:hanging="360"/>
+      </w:pPr>
+      <w:rPr>
+        <w:rFonts w:ascii="Wingdings" w:hAnsi="Wingdings" w:hint="default"/>
+      </w:rPr>
+    </w:lvl>
+    <w:lvl w:ilvl="6" w:tplc="08070001" w:tentative="1">
+      <w:start w:val="1"/>
+      <w:numFmt w:val="bullet"/>
+      <w:lvlText w:val=""/>
+      <w:lvlJc w:val="left"/>
+      <w:pPr>
+        <w:ind w:left="5361" w:hanging="360"/>
+      </w:pPr>
+      <w:rPr>
+        <w:rFonts w:ascii="Symbol" w:hAnsi="Symbol" w:hint="default"/>
+      </w:rPr>
+    </w:lvl>
+    <w:lvl w:ilvl="7" w:tplc="08070003" w:tentative="1">
+      <w:start w:val="1"/>
+      <w:numFmt w:val="bullet"/>
+      <w:lvlText w:val="o"/>
+      <w:lvlJc w:val="left"/>
+      <w:pPr>
+        <w:ind w:left="6081" w:hanging="360"/>
+      </w:pPr>
+      <w:rPr>
+        <w:rFonts w:ascii="Courier New" w:hAnsi="Courier New" w:cs="Courier New" w:hint="default"/>
+      </w:rPr>
+    </w:lvl>
+    <w:lvl w:ilvl="8" w:tplc="08070005" w:tentative="1">
+      <w:start w:val="1"/>
+      <w:numFmt w:val="bullet"/>
+      <w:lvlText w:val=""/>
+      <w:lvlJc w:val="left"/>
+      <w:pPr>
+        <w:ind w:left="6801" w:hanging="360"/>
+      </w:pPr>
+      <w:rPr>
+        <w:rFonts w:ascii="Wingdings" w:hAnsi="Wingdings" w:hint="default"/>
+      </w:rPr>
+    </w:lvl>
+  </w:abstractNum>
   <w:num w:numId="1">
     <w:abstractNumId w:val="6"/>
   </w:num>
@@ -3153,6 +2807,9 @@
   </w:num>
   <w:num w:numId="7">
     <w:abstractNumId w:val="4"/>
+  </w:num>
+  <w:num w:numId="8">
+    <w:abstractNumId w:val="7"/>
   </w:num>
 </w:numbering>
 </file>
@@ -3280,6 +2937,7 @@
     <w:lsdException w:name="HTML Sample" w:semiHidden="1" w:unhideWhenUsed="1"/>
     <w:lsdException w:name="HTML Typewriter" w:semiHidden="1" w:unhideWhenUsed="1"/>
     <w:lsdException w:name="HTML Variable" w:semiHidden="1" w:unhideWhenUsed="1"/>
+    <w:lsdException w:name="Normal Table" w:semiHidden="1" w:unhideWhenUsed="1"/>
     <w:lsdException w:name="annotation subject" w:semiHidden="1" w:unhideWhenUsed="1"/>
     <w:lsdException w:name="No List" w:semiHidden="1" w:unhideWhenUsed="1"/>
     <w:lsdException w:name="Outline List 1" w:semiHidden="1" w:unhideWhenUsed="1"/>
@@ -3322,8 +2980,11 @@
     <w:lsdException w:name="Table Contemporary" w:semiHidden="1" w:unhideWhenUsed="1"/>
     <w:lsdException w:name="Table Elegant" w:semiHidden="1" w:unhideWhenUsed="1"/>
     <w:lsdException w:name="Table Professional" w:semiHidden="1" w:unhideWhenUsed="1"/>
+    <w:lsdException w:name="Table Subtle 1" w:semiHidden="1" w:unhideWhenUsed="1"/>
     <w:lsdException w:name="Table Subtle 2" w:semiHidden="1" w:unhideWhenUsed="1"/>
     <w:lsdException w:name="Table Web 1" w:semiHidden="1" w:unhideWhenUsed="1"/>
+    <w:lsdException w:name="Table Web 2" w:semiHidden="1" w:unhideWhenUsed="1"/>
+    <w:lsdException w:name="Table Web 3" w:semiHidden="1" w:unhideWhenUsed="1"/>
     <w:lsdException w:name="Balloon Text" w:semiHidden="1" w:unhideWhenUsed="1"/>
     <w:lsdException w:name="Table Grid" w:uiPriority="39"/>
     <w:lsdException w:name="Table Theme" w:semiHidden="1" w:unhideWhenUsed="1"/>

</xml_diff>

<commit_message>
Proposal updated. Abstract and Data added.
</commit_message>
<xml_diff>
--- a/proposal/PatTrEnvData_Proposal_gubelyve_wildhtob.docx
+++ b/proposal/PatTrEnvData_Proposal_gubelyve_wildhtob.docx
@@ -203,6 +203,7 @@
             <w:pPr>
               <w:rPr>
                 <w:b/>
+                <w:color w:val="FF0000"/>
                 <w:sz w:val="18"/>
               </w:rPr>
             </w:pPr>
@@ -210,6 +211,7 @@
             <w:r>
               <w:rPr>
                 <w:b/>
+                <w:color w:val="FF0000"/>
                 <w:sz w:val="18"/>
               </w:rPr>
               <w:t>tbd</w:t>
@@ -345,27 +347,6 @@
         </w:rPr>
         <w:t>Abstract</w:t>
       </w:r>
-      <w:r>
-        <w:rPr>
-          <w:sz w:val="18"/>
-          <w:lang w:val="en-US"/>
-        </w:rPr>
-        <w:t xml:space="preserve"> (50-60 w</w:t>
-      </w:r>
-      <w:r>
-        <w:rPr>
-          <w:sz w:val="18"/>
-          <w:lang w:val="en-US"/>
-        </w:rPr>
-        <w:t>ords</w:t>
-      </w:r>
-      <w:r>
-        <w:rPr>
-          <w:sz w:val="18"/>
-          <w:lang w:val="en-US"/>
-        </w:rPr>
-        <w:t>)</w:t>
-      </w:r>
     </w:p>
     <w:p>
       <w:pPr>
@@ -382,6 +363,22 @@
           <w:lang w:val="en-US"/>
         </w:rPr>
       </w:pPr>
+      <w:r>
+        <w:rPr>
+          <w:sz w:val="18"/>
+          <w:lang w:val="en-US"/>
+        </w:rPr>
+        <w:t>Due to the ongoing optimization of harvesting methods in agriculture, the prevention of wild boar damages has become increasingly popular in recent years. Understanding the selection of resting places like kettles and wallows build the basis for effective management measures. Based on spatiotemporal data of wild boars we try to determine such resting places and allocate them to surrounding crops.</w:t>
+      </w:r>
+    </w:p>
+    <w:p>
+      <w:pPr>
+        <w:spacing w:after="0" w:line="240" w:lineRule="auto"/>
+        <w:rPr>
+          <w:sz w:val="10"/>
+          <w:lang w:val="en-US"/>
+        </w:rPr>
+      </w:pPr>
     </w:p>
     <w:p>
       <w:pPr>
@@ -394,16 +391,20 @@
         <w:shd w:val="clear" w:color="auto" w:fill="DEEAF6" w:themeFill="accent1" w:themeFillTint="33"/>
         <w:spacing w:after="0" w:line="240" w:lineRule="auto"/>
         <w:rPr>
-          <w:sz w:val="18"/>
-          <w:lang w:val="en-US"/>
-        </w:rPr>
-      </w:pPr>
-      <w:r>
-        <w:rPr>
-          <w:sz w:val="18"/>
-          <w:lang w:val="en-US"/>
-        </w:rPr>
-        <w:t>Yves</w:t>
+          <w:b/>
+          <w:bCs/>
+          <w:sz w:val="18"/>
+          <w:lang w:val="en-GB"/>
+        </w:rPr>
+      </w:pPr>
+      <w:r>
+        <w:rPr>
+          <w:b/>
+          <w:bCs/>
+          <w:sz w:val="18"/>
+          <w:lang w:val="en-GB"/>
+        </w:rPr>
+        <w:t>Research questions</w:t>
       </w:r>
     </w:p>
     <w:p>
@@ -418,9 +419,37 @@
         <w:spacing w:after="0" w:line="240" w:lineRule="auto"/>
         <w:rPr>
           <w:sz w:val="18"/>
-          <w:lang w:val="en-US"/>
-        </w:rPr>
-      </w:pPr>
+          <w:lang w:val="en-GB"/>
+        </w:rPr>
+      </w:pPr>
+      <w:r>
+        <w:rPr>
+          <w:sz w:val="18"/>
+          <w:lang w:val="en-GB"/>
+        </w:rPr>
+        <w:t xml:space="preserve">Using the already known wild boar data from the </w:t>
+      </w:r>
+      <w:r>
+        <w:rPr>
+          <w:sz w:val="18"/>
+          <w:lang w:val="en-GB"/>
+        </w:rPr>
+        <w:t xml:space="preserve">ZHAW </w:t>
+      </w:r>
+      <w:r>
+        <w:rPr>
+          <w:sz w:val="18"/>
+          <w:lang w:val="en-GB"/>
+        </w:rPr>
+        <w:t>research project "Prevention of Wild Boar Damage in Agriculture" as a basis, we want to answer the following research questions:</w:t>
+      </w:r>
+      <w:r>
+        <w:rPr>
+          <w:sz w:val="18"/>
+          <w:lang w:val="en-GB"/>
+        </w:rPr>
+        <w:br/>
+      </w:r>
     </w:p>
     <w:p>
       <w:pPr>
@@ -434,18 +463,32 @@
         <w:spacing w:after="0" w:line="240" w:lineRule="auto"/>
         <w:rPr>
           <w:sz w:val="18"/>
-          <w:lang w:val="en-US"/>
-        </w:rPr>
-      </w:pPr>
-    </w:p>
-    <w:p>
-      <w:pPr>
-        <w:spacing w:after="0" w:line="240" w:lineRule="auto"/>
-        <w:rPr>
-          <w:sz w:val="10"/>
-          <w:lang w:val="en-US"/>
-        </w:rPr>
-      </w:pPr>
+          <w:lang w:val="en-GB"/>
+        </w:rPr>
+      </w:pPr>
+      <w:r>
+        <w:rPr>
+          <w:sz w:val="18"/>
+          <w:lang w:val="en-GB"/>
+        </w:rPr>
+        <w:t xml:space="preserve">How can resting sites be modelled based on </w:t>
+      </w:r>
+      <w:proofErr w:type="spellStart"/>
+      <w:r>
+        <w:rPr>
+          <w:sz w:val="18"/>
+          <w:lang w:val="en-GB"/>
+        </w:rPr>
+        <w:t>spatiotemperal</w:t>
+      </w:r>
+      <w:proofErr w:type="spellEnd"/>
+      <w:r>
+        <w:rPr>
+          <w:sz w:val="18"/>
+          <w:lang w:val="en-GB"/>
+        </w:rPr>
+        <w:t xml:space="preserve"> movement data?</w:t>
+      </w:r>
     </w:p>
     <w:p>
       <w:pPr>
@@ -458,29 +501,17 @@
         <w:shd w:val="clear" w:color="auto" w:fill="DEEAF6" w:themeFill="accent1" w:themeFillTint="33"/>
         <w:spacing w:after="0" w:line="240" w:lineRule="auto"/>
         <w:rPr>
-          <w:b/>
-          <w:bCs/>
-          <w:sz w:val="18"/>
-        </w:rPr>
-      </w:pPr>
-      <w:r>
-        <w:rPr>
-          <w:b/>
-          <w:bCs/>
-          <w:sz w:val="18"/>
-        </w:rPr>
-        <w:t xml:space="preserve">Research </w:t>
-      </w:r>
-      <w:proofErr w:type="spellStart"/>
-      <w:r>
-        <w:rPr>
-          <w:b/>
-          <w:bCs/>
-          <w:sz w:val="18"/>
-        </w:rPr>
-        <w:t>questions</w:t>
-      </w:r>
-      <w:proofErr w:type="spellEnd"/>
+          <w:sz w:val="18"/>
+          <w:lang w:val="en-GB"/>
+        </w:rPr>
+      </w:pPr>
+      <w:r>
+        <w:rPr>
+          <w:sz w:val="18"/>
+          <w:lang w:val="en-GB"/>
+        </w:rPr>
+        <w:t>Can locations frequently visited by wild boar be determined efficiently and effectively in the research data provided?</w:t>
+      </w:r>
     </w:p>
     <w:p>
       <w:pPr>
@@ -494,113 +525,6 @@
         <w:spacing w:after="0" w:line="240" w:lineRule="auto"/>
         <w:rPr>
           <w:sz w:val="18"/>
-        </w:rPr>
-      </w:pPr>
-    </w:p>
-    <w:p>
-      <w:pPr>
-        <w:pBdr>
-          <w:top w:val="single" w:sz="4" w:space="1" w:color="auto"/>
-          <w:left w:val="single" w:sz="4" w:space="4" w:color="auto"/>
-          <w:bottom w:val="single" w:sz="4" w:space="1" w:color="auto"/>
-          <w:right w:val="single" w:sz="4" w:space="4" w:color="auto"/>
-        </w:pBdr>
-        <w:shd w:val="clear" w:color="auto" w:fill="DEEAF6" w:themeFill="accent1" w:themeFillTint="33"/>
-        <w:spacing w:after="0" w:line="240" w:lineRule="auto"/>
-        <w:rPr>
-          <w:sz w:val="18"/>
-          <w:lang w:val="en-GB"/>
-        </w:rPr>
-      </w:pPr>
-      <w:r>
-        <w:rPr>
-          <w:sz w:val="18"/>
-          <w:lang w:val="en-GB"/>
-        </w:rPr>
-        <w:t>Using the already known wild boar data from the research project "Prevention of Wild Boar Damage in Agriculture" as a basis, we want to answer the following research questions:</w:t>
-      </w:r>
-      <w:r>
-        <w:rPr>
-          <w:sz w:val="18"/>
-          <w:lang w:val="en-GB"/>
-        </w:rPr>
-        <w:br/>
-      </w:r>
-    </w:p>
-    <w:p>
-      <w:pPr>
-        <w:pBdr>
-          <w:top w:val="single" w:sz="4" w:space="1" w:color="auto"/>
-          <w:left w:val="single" w:sz="4" w:space="4" w:color="auto"/>
-          <w:bottom w:val="single" w:sz="4" w:space="1" w:color="auto"/>
-          <w:right w:val="single" w:sz="4" w:space="4" w:color="auto"/>
-        </w:pBdr>
-        <w:shd w:val="clear" w:color="auto" w:fill="DEEAF6" w:themeFill="accent1" w:themeFillTint="33"/>
-        <w:spacing w:after="0" w:line="240" w:lineRule="auto"/>
-        <w:rPr>
-          <w:sz w:val="18"/>
-          <w:lang w:val="en-GB"/>
-        </w:rPr>
-      </w:pPr>
-      <w:r>
-        <w:rPr>
-          <w:sz w:val="18"/>
-          <w:lang w:val="en-GB"/>
-        </w:rPr>
-        <w:t xml:space="preserve">How can resting sites be modelled based on </w:t>
-      </w:r>
-      <w:proofErr w:type="spellStart"/>
-      <w:r>
-        <w:rPr>
-          <w:sz w:val="18"/>
-          <w:lang w:val="en-GB"/>
-        </w:rPr>
-        <w:t>spatiotemperal</w:t>
-      </w:r>
-      <w:proofErr w:type="spellEnd"/>
-      <w:r>
-        <w:rPr>
-          <w:sz w:val="18"/>
-          <w:lang w:val="en-GB"/>
-        </w:rPr>
-        <w:t xml:space="preserve"> movement data?</w:t>
-      </w:r>
-    </w:p>
-    <w:p>
-      <w:pPr>
-        <w:pBdr>
-          <w:top w:val="single" w:sz="4" w:space="1" w:color="auto"/>
-          <w:left w:val="single" w:sz="4" w:space="4" w:color="auto"/>
-          <w:bottom w:val="single" w:sz="4" w:space="1" w:color="auto"/>
-          <w:right w:val="single" w:sz="4" w:space="4" w:color="auto"/>
-        </w:pBdr>
-        <w:shd w:val="clear" w:color="auto" w:fill="DEEAF6" w:themeFill="accent1" w:themeFillTint="33"/>
-        <w:spacing w:after="0" w:line="240" w:lineRule="auto"/>
-        <w:rPr>
-          <w:sz w:val="18"/>
-          <w:lang w:val="en-GB"/>
-        </w:rPr>
-      </w:pPr>
-      <w:r>
-        <w:rPr>
-          <w:sz w:val="18"/>
-          <w:lang w:val="en-GB"/>
-        </w:rPr>
-        <w:t>Can locations frequently visited by wild boar be determined efficiently and effectively in the research data provided?</w:t>
-      </w:r>
-    </w:p>
-    <w:p>
-      <w:pPr>
-        <w:pBdr>
-          <w:top w:val="single" w:sz="4" w:space="1" w:color="auto"/>
-          <w:left w:val="single" w:sz="4" w:space="4" w:color="auto"/>
-          <w:bottom w:val="single" w:sz="4" w:space="1" w:color="auto"/>
-          <w:right w:val="single" w:sz="4" w:space="4" w:color="auto"/>
-        </w:pBdr>
-        <w:shd w:val="clear" w:color="auto" w:fill="DEEAF6" w:themeFill="accent1" w:themeFillTint="33"/>
-        <w:spacing w:after="0" w:line="240" w:lineRule="auto"/>
-        <w:rPr>
-          <w:sz w:val="18"/>
           <w:lang w:val="en-GB"/>
         </w:rPr>
       </w:pPr>
@@ -663,6 +587,7 @@
         <w:shd w:val="clear" w:color="auto" w:fill="E2EFD9" w:themeFill="accent6" w:themeFillTint="33"/>
         <w:spacing w:after="0" w:line="240" w:lineRule="auto"/>
         <w:rPr>
+          <w:color w:val="FF0000"/>
           <w:sz w:val="18"/>
           <w:lang w:val="en-US"/>
         </w:rPr>
@@ -670,6 +595,7 @@
       <w:proofErr w:type="spellStart"/>
       <w:r>
         <w:rPr>
+          <w:color w:val="FF0000"/>
           <w:sz w:val="18"/>
           <w:lang w:val="en-US"/>
         </w:rPr>
@@ -678,6 +604,7 @@
       <w:proofErr w:type="spellEnd"/>
       <w:r>
         <w:rPr>
+          <w:color w:val="FF0000"/>
           <w:sz w:val="18"/>
           <w:lang w:val="en-US"/>
         </w:rPr>
@@ -695,12 +622,14 @@
         <w:shd w:val="clear" w:color="auto" w:fill="E2EFD9" w:themeFill="accent6" w:themeFillTint="33"/>
         <w:spacing w:after="0" w:line="240" w:lineRule="auto"/>
         <w:rPr>
-          <w:sz w:val="18"/>
-          <w:lang w:val="en-US"/>
-        </w:rPr>
-      </w:pPr>
-      <w:r>
-        <w:rPr>
+          <w:color w:val="FF0000"/>
+          <w:sz w:val="18"/>
+          <w:lang w:val="en-US"/>
+        </w:rPr>
+      </w:pPr>
+      <w:r>
+        <w:rPr>
+          <w:color w:val="FF0000"/>
           <w:sz w:val="18"/>
           <w:lang w:val="en-US"/>
         </w:rPr>
@@ -709,6 +638,7 @@
       <w:proofErr w:type="spellStart"/>
       <w:r>
         <w:rPr>
+          <w:color w:val="FF0000"/>
           <w:sz w:val="18"/>
           <w:lang w:val="en-US"/>
         </w:rPr>
@@ -717,6 +647,7 @@
       <w:proofErr w:type="spellEnd"/>
       <w:r>
         <w:rPr>
+          <w:color w:val="FF0000"/>
           <w:sz w:val="18"/>
           <w:lang w:val="en-US"/>
         </w:rPr>
@@ -725,6 +656,7 @@
       <w:proofErr w:type="spellStart"/>
       <w:r>
         <w:rPr>
+          <w:color w:val="FF0000"/>
           <w:sz w:val="18"/>
           <w:lang w:val="en-US"/>
         </w:rPr>
@@ -733,6 +665,7 @@
       <w:proofErr w:type="spellEnd"/>
       <w:r>
         <w:rPr>
+          <w:color w:val="FF0000"/>
           <w:sz w:val="18"/>
           <w:lang w:val="en-US"/>
         </w:rPr>
@@ -754,13 +687,6 @@
           <w:lang w:val="en-US"/>
         </w:rPr>
       </w:pPr>
-      <w:r>
-        <w:rPr>
-          <w:sz w:val="18"/>
-          <w:lang w:val="en-US"/>
-        </w:rPr>
-        <w:t>…</w:t>
-      </w:r>
     </w:p>
     <w:p>
       <w:pPr>
@@ -826,7 +752,85 @@
         <w:spacing w:after="0" w:line="240" w:lineRule="auto"/>
         <w:rPr>
           <w:sz w:val="18"/>
-          <w:lang w:val="en-US"/>
+          <w:lang w:val="en-GB"/>
+        </w:rPr>
+      </w:pPr>
+      <w:r>
+        <w:rPr>
+          <w:sz w:val="18"/>
+          <w:lang w:val="en-GB"/>
+        </w:rPr>
+        <w:t xml:space="preserve">We will mainly use data that we have already used in class. The basis is the </w:t>
+      </w:r>
+      <w:proofErr w:type="spellStart"/>
+      <w:r>
+        <w:rPr>
+          <w:sz w:val="18"/>
+          <w:lang w:val="en-GB"/>
+        </w:rPr>
+        <w:t>wildboar</w:t>
+      </w:r>
+      <w:proofErr w:type="spellEnd"/>
+      <w:r>
+        <w:rPr>
+          <w:sz w:val="18"/>
+          <w:lang w:val="en-GB"/>
+        </w:rPr>
+        <w:t xml:space="preserve"> movement dataset and its metadata. In addition, we will also use the raster and vector data provided on the environment (field surveys, vegetation...). Additional data on land coverage may be required (e.g. area statistics</w:t>
+      </w:r>
+      <w:r>
+        <w:rPr>
+          <w:sz w:val="18"/>
+          <w:lang w:val="en-GB"/>
+        </w:rPr>
+        <w:t xml:space="preserve">, vegetation </w:t>
+      </w:r>
+      <w:proofErr w:type="gramStart"/>
+      <w:r>
+        <w:rPr>
+          <w:sz w:val="18"/>
+          <w:lang w:val="en-GB"/>
+        </w:rPr>
+        <w:t xml:space="preserve">height </w:t>
+      </w:r>
+      <w:r>
+        <w:rPr>
+          <w:sz w:val="18"/>
+          <w:lang w:val="en-GB"/>
+        </w:rPr>
+        <w:t>)</w:t>
+      </w:r>
+      <w:proofErr w:type="gramEnd"/>
+      <w:r>
+        <w:rPr>
+          <w:sz w:val="18"/>
+          <w:lang w:val="en-GB"/>
+        </w:rPr>
+        <w:t xml:space="preserve">, which can be obtained from </w:t>
+      </w:r>
+      <w:proofErr w:type="spellStart"/>
+      <w:r>
+        <w:rPr>
+          <w:sz w:val="18"/>
+          <w:lang w:val="en-GB"/>
+        </w:rPr>
+        <w:t>swisstopo</w:t>
+      </w:r>
+      <w:proofErr w:type="spellEnd"/>
+      <w:r>
+        <w:rPr>
+          <w:sz w:val="18"/>
+          <w:lang w:val="en-GB"/>
+        </w:rPr>
+        <w:t>.</w:t>
+      </w:r>
+    </w:p>
+    <w:p>
+      <w:pPr>
+        <w:spacing w:after="0" w:line="240" w:lineRule="auto"/>
+        <w:rPr>
+          <w:sz w:val="10"/>
+          <w:lang w:val="en-GB"/>
         </w:rPr>
       </w:pPr>
     </w:p>
@@ -842,13 +846,31 @@
         <w:spacing w:after="0" w:line="240" w:lineRule="auto"/>
         <w:rPr>
           <w:sz w:val="18"/>
-        </w:rPr>
-      </w:pPr>
-      <w:r>
-        <w:rPr>
-          <w:sz w:val="18"/>
-        </w:rPr>
-        <w:t>Tobias</w:t>
+          <w:lang w:val="en-US"/>
+        </w:rPr>
+      </w:pPr>
+      <w:r>
+        <w:rPr>
+          <w:b/>
+          <w:sz w:val="18"/>
+          <w:lang w:val="en-US"/>
+        </w:rPr>
+        <w:t>A</w:t>
+      </w:r>
+      <w:r>
+        <w:rPr>
+          <w:b/>
+          <w:sz w:val="18"/>
+          <w:lang w:val="en-US"/>
+        </w:rPr>
+        <w:t>nalytical concepts</w:t>
+      </w:r>
+      <w:r>
+        <w:rPr>
+          <w:sz w:val="18"/>
+          <w:lang w:val="en-US"/>
+        </w:rPr>
+        <w:t xml:space="preserve"> </w:t>
       </w:r>
     </w:p>
     <w:p>
@@ -863,6 +885,83 @@
         <w:spacing w:after="0" w:line="240" w:lineRule="auto"/>
         <w:rPr>
           <w:sz w:val="18"/>
+          <w:lang w:val="en-US"/>
+        </w:rPr>
+      </w:pPr>
+      <w:r>
+        <w:rPr>
+          <w:sz w:val="18"/>
+          <w:lang w:val="en-US"/>
+        </w:rPr>
+        <w:t>To gain more meaningful movement data, we will start with segmentation. The segmentation process will be based on predefined movement properties (</w:t>
+      </w:r>
+      <w:proofErr w:type="gramStart"/>
+      <w:r>
+        <w:rPr>
+          <w:sz w:val="18"/>
+          <w:lang w:val="en-US"/>
+        </w:rPr>
+        <w:t>e.g.</w:t>
+      </w:r>
+      <w:proofErr w:type="gramEnd"/>
+      <w:r>
+        <w:rPr>
+          <w:sz w:val="18"/>
+          <w:lang w:val="en-US"/>
+        </w:rPr>
+        <w:t xml:space="preserve"> speed, </w:t>
+      </w:r>
+      <w:proofErr w:type="spellStart"/>
+      <w:r>
+        <w:rPr>
+          <w:sz w:val="18"/>
+          <w:lang w:val="en-US"/>
+        </w:rPr>
+        <w:t>steplength</w:t>
+      </w:r>
+      <w:proofErr w:type="spellEnd"/>
+      <w:r>
+        <w:rPr>
+          <w:sz w:val="18"/>
+          <w:lang w:val="en-US"/>
+        </w:rPr>
+        <w:t xml:space="preserve">) which need to be readjusted multiple times and reviewed in a critical manner. The resulting trajectories will then be annotated with a status (“resting”, “moving”) and joined with land use type </w:t>
+      </w:r>
+      <w:r>
+        <w:rPr>
+          <w:sz w:val="18"/>
+          <w:lang w:val="en-US"/>
+        </w:rPr>
+        <w:t>to</w:t>
+      </w:r>
+      <w:r>
+        <w:rPr>
+          <w:sz w:val="18"/>
+          <w:lang w:val="en-US"/>
+        </w:rPr>
+        <w:t xml:space="preserve"> provide </w:t>
+      </w:r>
+      <w:r>
+        <w:rPr>
+          <w:sz w:val="18"/>
+          <w:lang w:val="en-US"/>
+        </w:rPr>
+        <w:t xml:space="preserve">further </w:t>
+      </w:r>
+      <w:r>
+        <w:rPr>
+          <w:sz w:val="18"/>
+          <w:lang w:val="en-US"/>
+        </w:rPr>
+        <w:t>context. Finally, for each resting trajectory a convex hull will be calculated to visualize the results.</w:t>
+      </w:r>
+    </w:p>
+    <w:p>
+      <w:pPr>
+        <w:spacing w:after="0" w:line="240" w:lineRule="auto"/>
+        <w:rPr>
+          <w:sz w:val="10"/>
+          <w:lang w:val="en-US"/>
         </w:rPr>
       </w:pPr>
     </w:p>
@@ -878,47 +977,32 @@
         <w:spacing w:after="0" w:line="240" w:lineRule="auto"/>
         <w:rPr>
           <w:sz w:val="18"/>
-        </w:rPr>
-      </w:pPr>
-      <w:r>
-        <w:rPr>
-          <w:sz w:val="18"/>
-        </w:rPr>
-        <w:t xml:space="preserve">Wildschwein </w:t>
-      </w:r>
-      <w:proofErr w:type="spellStart"/>
-      <w:r>
-        <w:rPr>
-          <w:sz w:val="18"/>
-        </w:rPr>
-        <w:t>data</w:t>
-      </w:r>
-      <w:proofErr w:type="spellEnd"/>
-      <w:r>
-        <w:rPr>
-          <w:sz w:val="18"/>
-        </w:rPr>
-        <w:t xml:space="preserve"> (</w:t>
-      </w:r>
-      <w:proofErr w:type="spellStart"/>
-      <w:r>
-        <w:rPr>
-          <w:sz w:val="18"/>
-        </w:rPr>
-        <w:t>moodle</w:t>
-      </w:r>
-      <w:proofErr w:type="spellEnd"/>
-      <w:r>
-        <w:rPr>
-          <w:sz w:val="18"/>
-        </w:rPr>
-        <w:t>), Arealstatistik und</w:t>
-      </w:r>
-      <w:r>
-        <w:rPr>
-          <w:sz w:val="18"/>
-        </w:rPr>
-        <w:t xml:space="preserve"> andere Daten von Swisstopo (LIDAR-Daten)</w:t>
+          <w:lang w:val="en-US"/>
+        </w:rPr>
+      </w:pPr>
+      <w:r>
+        <w:rPr>
+          <w:b/>
+          <w:bCs/>
+          <w:sz w:val="18"/>
+          <w:lang w:val="en-US"/>
+        </w:rPr>
+        <w:t>R c</w:t>
+      </w:r>
+      <w:r>
+        <w:rPr>
+          <w:b/>
+          <w:sz w:val="18"/>
+          <w:lang w:val="en-US"/>
+        </w:rPr>
+        <w:t>oncepts, functions, packages</w:t>
+      </w:r>
+      <w:r>
+        <w:rPr>
+          <w:sz w:val="18"/>
+          <w:lang w:val="en-US"/>
+        </w:rPr>
+        <w:t xml:space="preserve"> </w:t>
       </w:r>
     </w:p>
     <w:p>
@@ -933,225 +1017,63 @@
         <w:spacing w:after="0" w:line="240" w:lineRule="auto"/>
         <w:rPr>
           <w:sz w:val="18"/>
-          <w:lang w:val="en-GB"/>
-        </w:rPr>
-      </w:pPr>
-      <w:r>
-        <w:rPr>
-          <w:sz w:val="18"/>
-          <w:lang w:val="en-GB"/>
-        </w:rPr>
-        <w:t xml:space="preserve">Vegetation Model (Forest Inventory) </w:t>
-      </w:r>
-      <w:r>
-        <w:rPr>
-          <w:sz w:val="18"/>
-        </w:rPr>
-        <w:sym w:font="Wingdings" w:char="F0E0"/>
-      </w:r>
-      <w:r>
-        <w:rPr>
-          <w:sz w:val="18"/>
-          <w:lang w:val="en-GB"/>
-        </w:rPr>
-        <w:t xml:space="preserve"> d</w:t>
-      </w:r>
-      <w:r>
-        <w:rPr>
-          <w:sz w:val="18"/>
-          <w:lang w:val="en-GB"/>
-        </w:rPr>
-        <w:t xml:space="preserve">igital surface models DSM and digital terrain model by </w:t>
+          <w:lang w:val="en-US"/>
+        </w:rPr>
+      </w:pPr>
+      <w:r>
+        <w:rPr>
+          <w:sz w:val="18"/>
+          <w:lang w:val="en-US"/>
+        </w:rPr>
+        <w:t xml:space="preserve">We will rely on established and widely used packages, namely </w:t>
       </w:r>
       <w:proofErr w:type="spellStart"/>
       <w:r>
         <w:rPr>
           <w:sz w:val="18"/>
-          <w:lang w:val="en-GB"/>
-        </w:rPr>
-        <w:t>swisstopo</w:t>
+          <w:lang w:val="en-US"/>
+        </w:rPr>
+        <w:t>tidyverse</w:t>
       </w:r>
       <w:proofErr w:type="spellEnd"/>
-    </w:p>
-    <w:p>
-      <w:pPr>
-        <w:pBdr>
-          <w:top w:val="single" w:sz="4" w:space="1" w:color="auto"/>
-          <w:left w:val="single" w:sz="4" w:space="4" w:color="auto"/>
-          <w:bottom w:val="single" w:sz="4" w:space="1" w:color="auto"/>
-          <w:right w:val="single" w:sz="4" w:space="4" w:color="auto"/>
-        </w:pBdr>
-        <w:shd w:val="clear" w:color="auto" w:fill="E2EFD9" w:themeFill="accent6" w:themeFillTint="33"/>
-        <w:spacing w:after="0" w:line="240" w:lineRule="auto"/>
-        <w:rPr>
-          <w:sz w:val="18"/>
-          <w:lang w:val="en-GB"/>
-        </w:rPr>
-      </w:pPr>
+      <w:r>
+        <w:rPr>
+          <w:sz w:val="18"/>
+          <w:lang w:val="en-US"/>
+        </w:rPr>
+        <w:t xml:space="preserve">, </w:t>
+      </w:r>
       <w:proofErr w:type="spellStart"/>
       <w:r>
         <w:rPr>
           <w:sz w:val="18"/>
-          <w:lang w:val="en-GB"/>
-        </w:rPr>
-        <w:t>Feldaufnahmen</w:t>
+          <w:lang w:val="en-US"/>
+        </w:rPr>
+        <w:t>lubridate</w:t>
       </w:r>
       <w:proofErr w:type="spellEnd"/>
       <w:r>
         <w:rPr>
           <w:sz w:val="18"/>
-          <w:lang w:val="en-GB"/>
-        </w:rPr>
-        <w:t xml:space="preserve"> / </w:t>
+          <w:lang w:val="en-US"/>
+        </w:rPr>
+        <w:t xml:space="preserve">, TERRA and </w:t>
       </w:r>
       <w:proofErr w:type="spellStart"/>
       <w:r>
         <w:rPr>
           <w:sz w:val="18"/>
-          <w:lang w:val="en-GB"/>
-        </w:rPr>
-        <w:t>Kulturtypen</w:t>
+          <w:lang w:val="en-US"/>
+        </w:rPr>
+        <w:t>tmap</w:t>
       </w:r>
       <w:proofErr w:type="spellEnd"/>
-    </w:p>
-    <w:p>
-      <w:pPr>
-        <w:pBdr>
-          <w:top w:val="single" w:sz="4" w:space="1" w:color="auto"/>
-          <w:left w:val="single" w:sz="4" w:space="4" w:color="auto"/>
-          <w:bottom w:val="single" w:sz="4" w:space="1" w:color="auto"/>
-          <w:right w:val="single" w:sz="4" w:space="4" w:color="auto"/>
-        </w:pBdr>
-        <w:shd w:val="clear" w:color="auto" w:fill="E2EFD9" w:themeFill="accent6" w:themeFillTint="33"/>
-        <w:spacing w:after="0" w:line="240" w:lineRule="auto"/>
-        <w:rPr>
-          <w:sz w:val="18"/>
-          <w:lang w:val="en-GB"/>
-        </w:rPr>
-      </w:pPr>
-    </w:p>
-    <w:p>
-      <w:pPr>
-        <w:spacing w:after="0" w:line="240" w:lineRule="auto"/>
-        <w:rPr>
-          <w:sz w:val="10"/>
-          <w:lang w:val="en-GB"/>
-        </w:rPr>
-      </w:pPr>
-    </w:p>
-    <w:p>
-      <w:pPr>
-        <w:pBdr>
-          <w:top w:val="single" w:sz="4" w:space="1" w:color="auto"/>
-          <w:left w:val="single" w:sz="4" w:space="4" w:color="auto"/>
-          <w:bottom w:val="single" w:sz="4" w:space="1" w:color="auto"/>
-          <w:right w:val="single" w:sz="4" w:space="4" w:color="auto"/>
-        </w:pBdr>
-        <w:shd w:val="clear" w:color="auto" w:fill="E2EFD9" w:themeFill="accent6" w:themeFillTint="33"/>
-        <w:spacing w:after="0" w:line="240" w:lineRule="auto"/>
-        <w:rPr>
-          <w:sz w:val="18"/>
-          <w:lang w:val="en-US"/>
-        </w:rPr>
-      </w:pPr>
-      <w:r>
-        <w:rPr>
-          <w:b/>
-          <w:sz w:val="18"/>
-          <w:lang w:val="en-US"/>
-        </w:rPr>
-        <w:t>A</w:t>
-      </w:r>
-      <w:r>
-        <w:rPr>
-          <w:b/>
-          <w:sz w:val="18"/>
-          <w:lang w:val="en-US"/>
-        </w:rPr>
-        <w:t>nalytical concepts</w:t>
-      </w:r>
-      <w:r>
-        <w:rPr>
-          <w:sz w:val="18"/>
-          <w:lang w:val="en-US"/>
-        </w:rPr>
-        <w:t xml:space="preserve"> </w:t>
-      </w:r>
-    </w:p>
-    <w:p>
-      <w:pPr>
-        <w:pBdr>
-          <w:top w:val="single" w:sz="4" w:space="1" w:color="auto"/>
-          <w:left w:val="single" w:sz="4" w:space="4" w:color="auto"/>
-          <w:bottom w:val="single" w:sz="4" w:space="1" w:color="auto"/>
-          <w:right w:val="single" w:sz="4" w:space="4" w:color="auto"/>
-        </w:pBdr>
-        <w:shd w:val="clear" w:color="auto" w:fill="E2EFD9" w:themeFill="accent6" w:themeFillTint="33"/>
-        <w:spacing w:after="0" w:line="240" w:lineRule="auto"/>
-        <w:rPr>
-          <w:sz w:val="18"/>
-          <w:lang w:val="en-US"/>
-        </w:rPr>
-      </w:pPr>
-    </w:p>
-    <w:p>
-      <w:pPr>
-        <w:pBdr>
-          <w:top w:val="single" w:sz="4" w:space="1" w:color="auto"/>
-          <w:left w:val="single" w:sz="4" w:space="4" w:color="auto"/>
-          <w:bottom w:val="single" w:sz="4" w:space="1" w:color="auto"/>
-          <w:right w:val="single" w:sz="4" w:space="4" w:color="auto"/>
-        </w:pBdr>
-        <w:shd w:val="clear" w:color="auto" w:fill="E2EFD9" w:themeFill="accent6" w:themeFillTint="33"/>
-        <w:spacing w:after="0" w:line="240" w:lineRule="auto"/>
-        <w:rPr>
-          <w:sz w:val="18"/>
-          <w:lang w:val="en-US"/>
-        </w:rPr>
-      </w:pPr>
-      <w:r>
-        <w:rPr>
-          <w:sz w:val="18"/>
-          <w:lang w:val="en-US"/>
-        </w:rPr>
-        <w:t>To</w:t>
-      </w:r>
-      <w:r>
-        <w:rPr>
-          <w:sz w:val="18"/>
-          <w:lang w:val="en-US"/>
-        </w:rPr>
-        <w:t xml:space="preserve"> gain more meaningful movement </w:t>
-      </w:r>
-      <w:r>
-        <w:rPr>
-          <w:sz w:val="18"/>
-          <w:lang w:val="en-US"/>
-        </w:rPr>
-        <w:t>data,</w:t>
-      </w:r>
-      <w:r>
-        <w:rPr>
-          <w:sz w:val="18"/>
-          <w:lang w:val="en-US"/>
-        </w:rPr>
-        <w:t xml:space="preserve"> we will start with segmentation. The segmentation process will be based on predefined movement properties (</w:t>
-      </w:r>
-      <w:proofErr w:type="gramStart"/>
-      <w:r>
-        <w:rPr>
-          <w:sz w:val="18"/>
-          <w:lang w:val="en-US"/>
-        </w:rPr>
-        <w:t>e.g.</w:t>
-      </w:r>
-      <w:proofErr w:type="gramEnd"/>
-      <w:r>
-        <w:rPr>
-          <w:sz w:val="18"/>
-          <w:lang w:val="en-US"/>
-        </w:rPr>
-        <w:t xml:space="preserve"> speed, </w:t>
+      <w:r>
+        <w:rPr>
+          <w:sz w:val="18"/>
+          <w:lang w:val="en-US"/>
+        </w:rPr>
+        <w:t xml:space="preserve">. </w:t>
       </w:r>
       <w:proofErr w:type="spellStart"/>
       <w:r>
@@ -1159,7 +1081,7 @@
           <w:sz w:val="18"/>
           <w:lang w:val="en-US"/>
         </w:rPr>
-        <w:t>steplength</w:t>
+        <w:t>Tidyverse</w:t>
       </w:r>
       <w:proofErr w:type="spellEnd"/>
       <w:r>
@@ -1167,109 +1089,7 @@
           <w:sz w:val="18"/>
           <w:lang w:val="en-US"/>
         </w:rPr>
-        <w:t xml:space="preserve">) which need to be readjusted multiple times and reviewed in a critical manner. The resulting trajectories will then be annotated with a status (“resting”, “moving”) and joined with land use type what will provide context. Finally, for each resting trajectory a convex hull will be calculated </w:t>
-      </w:r>
-      <w:r>
-        <w:rPr>
-          <w:sz w:val="18"/>
-          <w:lang w:val="en-US"/>
-        </w:rPr>
-        <w:t>to</w:t>
-      </w:r>
-      <w:r>
-        <w:rPr>
-          <w:sz w:val="18"/>
-          <w:lang w:val="en-US"/>
-        </w:rPr>
-        <w:t xml:space="preserve"> visualize the results.</w:t>
-      </w:r>
-    </w:p>
-    <w:p>
-      <w:pPr>
-        <w:spacing w:after="0" w:line="240" w:lineRule="auto"/>
-        <w:rPr>
-          <w:sz w:val="10"/>
-          <w:lang w:val="en-US"/>
-        </w:rPr>
-      </w:pPr>
-    </w:p>
-    <w:p>
-      <w:pPr>
-        <w:pBdr>
-          <w:top w:val="single" w:sz="4" w:space="1" w:color="auto"/>
-          <w:left w:val="single" w:sz="4" w:space="4" w:color="auto"/>
-          <w:bottom w:val="single" w:sz="4" w:space="1" w:color="auto"/>
-          <w:right w:val="single" w:sz="4" w:space="4" w:color="auto"/>
-        </w:pBdr>
-        <w:shd w:val="clear" w:color="auto" w:fill="E2EFD9" w:themeFill="accent6" w:themeFillTint="33"/>
-        <w:spacing w:after="0" w:line="240" w:lineRule="auto"/>
-        <w:rPr>
-          <w:sz w:val="18"/>
-          <w:lang w:val="en-US"/>
-        </w:rPr>
-      </w:pPr>
-      <w:r>
-        <w:rPr>
-          <w:b/>
-          <w:bCs/>
-          <w:sz w:val="18"/>
-          <w:lang w:val="en-US"/>
-        </w:rPr>
-        <w:t>R c</w:t>
-      </w:r>
-      <w:r>
-        <w:rPr>
-          <w:b/>
-          <w:sz w:val="18"/>
-          <w:lang w:val="en-US"/>
-        </w:rPr>
-        <w:t>oncepts, functions, packages</w:t>
-      </w:r>
-      <w:r>
-        <w:rPr>
-          <w:sz w:val="18"/>
-          <w:lang w:val="en-US"/>
-        </w:rPr>
-        <w:t xml:space="preserve"> </w:t>
-      </w:r>
-    </w:p>
-    <w:p>
-      <w:pPr>
-        <w:pBdr>
-          <w:top w:val="single" w:sz="4" w:space="1" w:color="auto"/>
-          <w:left w:val="single" w:sz="4" w:space="4" w:color="auto"/>
-          <w:bottom w:val="single" w:sz="4" w:space="1" w:color="auto"/>
-          <w:right w:val="single" w:sz="4" w:space="4" w:color="auto"/>
-        </w:pBdr>
-        <w:shd w:val="clear" w:color="auto" w:fill="E2EFD9" w:themeFill="accent6" w:themeFillTint="33"/>
-        <w:spacing w:after="0" w:line="240" w:lineRule="auto"/>
-        <w:rPr>
-          <w:sz w:val="18"/>
-          <w:lang w:val="en-US"/>
-        </w:rPr>
-      </w:pPr>
-    </w:p>
-    <w:p>
-      <w:pPr>
-        <w:pBdr>
-          <w:top w:val="single" w:sz="4" w:space="1" w:color="auto"/>
-          <w:left w:val="single" w:sz="4" w:space="4" w:color="auto"/>
-          <w:bottom w:val="single" w:sz="4" w:space="1" w:color="auto"/>
-          <w:right w:val="single" w:sz="4" w:space="4" w:color="auto"/>
-        </w:pBdr>
-        <w:shd w:val="clear" w:color="auto" w:fill="E2EFD9" w:themeFill="accent6" w:themeFillTint="33"/>
-        <w:spacing w:after="0" w:line="240" w:lineRule="auto"/>
-        <w:rPr>
-          <w:sz w:val="18"/>
-          <w:lang w:val="en-US"/>
-        </w:rPr>
-      </w:pPr>
-      <w:r>
-        <w:rPr>
-          <w:sz w:val="18"/>
-          <w:lang w:val="en-US"/>
-        </w:rPr>
-        <w:t xml:space="preserve">We will rely on established and widely used packages, namely </w:t>
+        <w:t xml:space="preserve"> will be used for maintaining our data clean and tidy data wrangling and visualization of simple plots. More sophisticated plots like convex hulls will be done with </w:t>
       </w:r>
       <w:proofErr w:type="spellStart"/>
       <w:r>
@@ -1277,7 +1097,7 @@
           <w:sz w:val="18"/>
           <w:lang w:val="en-US"/>
         </w:rPr>
-        <w:t>tidyverse</w:t>
+        <w:t>tmap</w:t>
       </w:r>
       <w:proofErr w:type="spellEnd"/>
       <w:r>
@@ -1285,7 +1105,7 @@
           <w:sz w:val="18"/>
           <w:lang w:val="en-US"/>
         </w:rPr>
-        <w:t xml:space="preserve">, </w:t>
+        <w:t xml:space="preserve"> and TERRA. </w:t>
       </w:r>
       <w:proofErr w:type="spellStart"/>
       <w:r>
@@ -1293,7 +1113,7 @@
           <w:sz w:val="18"/>
           <w:lang w:val="en-US"/>
         </w:rPr>
-        <w:t>lubridate</w:t>
+        <w:t>Lubridate</w:t>
       </w:r>
       <w:proofErr w:type="spellEnd"/>
       <w:r>
@@ -1301,88 +1121,8 @@
           <w:sz w:val="18"/>
           <w:lang w:val="en-US"/>
         </w:rPr>
-        <w:t xml:space="preserve">, TERRA and </w:t>
-      </w:r>
-      <w:proofErr w:type="spellStart"/>
-      <w:r>
-        <w:rPr>
-          <w:sz w:val="18"/>
-          <w:lang w:val="en-US"/>
-        </w:rPr>
-        <w:t>tmap</w:t>
-      </w:r>
-      <w:proofErr w:type="spellEnd"/>
-      <w:r>
-        <w:rPr>
-          <w:sz w:val="18"/>
-          <w:lang w:val="en-US"/>
-        </w:rPr>
-        <w:t xml:space="preserve">. </w:t>
-      </w:r>
-      <w:proofErr w:type="spellStart"/>
-      <w:r>
-        <w:rPr>
-          <w:sz w:val="18"/>
-          <w:lang w:val="en-US"/>
-        </w:rPr>
-        <w:t>Tidyverse</w:t>
-      </w:r>
-      <w:proofErr w:type="spellEnd"/>
-      <w:r>
-        <w:rPr>
-          <w:sz w:val="18"/>
-          <w:lang w:val="en-US"/>
-        </w:rPr>
-        <w:t xml:space="preserve"> will be used for maintaining our data clean and tidy data wrangling and visualization of simple plots. More sophisticated plots like convex hulls will be done with </w:t>
-      </w:r>
-      <w:proofErr w:type="spellStart"/>
-      <w:r>
-        <w:rPr>
-          <w:sz w:val="18"/>
-          <w:lang w:val="en-US"/>
-        </w:rPr>
-        <w:t>tmap</w:t>
-      </w:r>
-      <w:proofErr w:type="spellEnd"/>
-      <w:r>
-        <w:rPr>
-          <w:sz w:val="18"/>
-          <w:lang w:val="en-US"/>
-        </w:rPr>
-        <w:t xml:space="preserve"> and TERRA. </w:t>
-      </w:r>
-      <w:proofErr w:type="spellStart"/>
-      <w:r>
-        <w:rPr>
-          <w:sz w:val="18"/>
-          <w:lang w:val="en-US"/>
-        </w:rPr>
-        <w:t>Lubridate</w:t>
-      </w:r>
-      <w:proofErr w:type="spellEnd"/>
-      <w:r>
-        <w:rPr>
-          <w:sz w:val="18"/>
-          <w:lang w:val="en-US"/>
-        </w:rPr>
         <w:t xml:space="preserve"> will be mainly used for handling time and date variables, especially its round function.</w:t>
       </w:r>
-    </w:p>
-    <w:p>
-      <w:pPr>
-        <w:pBdr>
-          <w:top w:val="single" w:sz="4" w:space="1" w:color="auto"/>
-          <w:left w:val="single" w:sz="4" w:space="4" w:color="auto"/>
-          <w:bottom w:val="single" w:sz="4" w:space="1" w:color="auto"/>
-          <w:right w:val="single" w:sz="4" w:space="4" w:color="auto"/>
-        </w:pBdr>
-        <w:shd w:val="clear" w:color="auto" w:fill="E2EFD9" w:themeFill="accent6" w:themeFillTint="33"/>
-        <w:spacing w:after="0" w:line="240" w:lineRule="auto"/>
-        <w:rPr>
-          <w:sz w:val="18"/>
-          <w:lang w:val="en-US"/>
-        </w:rPr>
-      </w:pPr>
     </w:p>
     <w:p>
       <w:pPr>
@@ -1432,6 +1172,104 @@
           <w:lang w:val="en-US"/>
         </w:rPr>
       </w:pPr>
+      <w:r>
+        <w:rPr>
+          <w:sz w:val="18"/>
+          <w:lang w:val="en-US"/>
+        </w:rPr>
+        <w:t>The biggest challenges will be finding</w:t>
+      </w:r>
+      <w:r>
+        <w:rPr>
+          <w:sz w:val="18"/>
+          <w:lang w:val="en-US"/>
+        </w:rPr>
+        <w:t xml:space="preserve"> clear criteria to define and identify nests and wallows</w:t>
+      </w:r>
+      <w:r>
+        <w:rPr>
+          <w:sz w:val="18"/>
+          <w:lang w:val="en-US"/>
+        </w:rPr>
+        <w:t xml:space="preserve"> to differentiate between the two of them. </w:t>
+      </w:r>
+      <w:r>
+        <w:rPr>
+          <w:sz w:val="18"/>
+          <w:lang w:val="en-US"/>
+        </w:rPr>
+        <w:t>Plan B</w:t>
+      </w:r>
+      <w:r>
+        <w:rPr>
+          <w:sz w:val="18"/>
+          <w:lang w:val="en-US"/>
+        </w:rPr>
+        <w:t xml:space="preserve"> would be</w:t>
+      </w:r>
+      <w:r>
+        <w:rPr>
+          <w:sz w:val="18"/>
+          <w:lang w:val="en-US"/>
+        </w:rPr>
+        <w:t xml:space="preserve"> no</w:t>
+      </w:r>
+      <w:r>
+        <w:rPr>
+          <w:sz w:val="18"/>
+          <w:lang w:val="en-US"/>
+        </w:rPr>
+        <w:t>t</w:t>
+      </w:r>
+      <w:r>
+        <w:rPr>
+          <w:sz w:val="18"/>
+          <w:lang w:val="en-US"/>
+        </w:rPr>
+        <w:t xml:space="preserve"> </w:t>
+      </w:r>
+      <w:r>
+        <w:rPr>
+          <w:sz w:val="18"/>
+          <w:lang w:val="en-US"/>
+        </w:rPr>
+        <w:t xml:space="preserve">to </w:t>
+      </w:r>
+      <w:r>
+        <w:rPr>
+          <w:sz w:val="18"/>
+          <w:lang w:val="en-US"/>
+        </w:rPr>
+        <w:t>differentiat</w:t>
+      </w:r>
+      <w:r>
+        <w:rPr>
+          <w:sz w:val="18"/>
+          <w:lang w:val="en-US"/>
+        </w:rPr>
+        <w:t>e</w:t>
+      </w:r>
+      <w:r>
+        <w:rPr>
+          <w:sz w:val="18"/>
+          <w:lang w:val="en-US"/>
+        </w:rPr>
+        <w:t xml:space="preserve"> </w:t>
+      </w:r>
+      <w:r>
+        <w:rPr>
+          <w:sz w:val="18"/>
+          <w:lang w:val="en-US"/>
+        </w:rPr>
+        <w:t xml:space="preserve">them and just </w:t>
+      </w:r>
+      <w:r>
+        <w:rPr>
+          <w:sz w:val="18"/>
+          <w:lang w:val="en-US"/>
+        </w:rPr>
+        <w:t>identifying resting sites.</w:t>
+      </w:r>
     </w:p>
     <w:p>
       <w:pPr>
@@ -1448,15 +1286,6 @@
           <w:lang w:val="en-US"/>
         </w:rPr>
       </w:pPr>
-      <w:proofErr w:type="spellStart"/>
-      <w:r>
-        <w:rPr>
-          <w:sz w:val="18"/>
-          <w:lang w:val="en-US"/>
-        </w:rPr>
-        <w:t>beide</w:t>
-      </w:r>
-      <w:proofErr w:type="spellEnd"/>
     </w:p>
     <w:p>
       <w:pPr>
@@ -1473,6 +1302,13 @@
           <w:lang w:val="en-US"/>
         </w:rPr>
       </w:pPr>
+      <w:r>
+        <w:rPr>
+          <w:sz w:val="18"/>
+          <w:lang w:val="en-US"/>
+        </w:rPr>
+        <w:t>Handling raster data in plots</w:t>
+      </w:r>
     </w:p>
     <w:p>
       <w:pPr>
@@ -1489,22 +1325,15 @@
           <w:lang w:val="en-US"/>
         </w:rPr>
       </w:pPr>
-      <w:proofErr w:type="spellStart"/>
-      <w:r>
-        <w:rPr>
-          <w:sz w:val="18"/>
-          <w:lang w:val="en-US"/>
-        </w:rPr>
-        <w:t>Findig</w:t>
-      </w:r>
-      <w:proofErr w:type="spellEnd"/>
-      <w:r>
-        <w:rPr>
-          <w:sz w:val="18"/>
-          <w:lang w:val="en-US"/>
-        </w:rPr>
-        <w:t xml:space="preserve"> clear criteria (in literature) to define and identify nests and wallows</w:t>
-      </w:r>
+    </w:p>
+    <w:p>
+      <w:pPr>
+        <w:spacing w:after="0" w:line="240" w:lineRule="auto"/>
+        <w:rPr>
+          <w:sz w:val="10"/>
+          <w:lang w:val="en-US"/>
+        </w:rPr>
+      </w:pPr>
     </w:p>
     <w:p>
       <w:pPr>
@@ -1517,16 +1346,18 @@
         <w:shd w:val="clear" w:color="auto" w:fill="F7CAAC" w:themeFill="accent2" w:themeFillTint="66"/>
         <w:spacing w:after="0" w:line="240" w:lineRule="auto"/>
         <w:rPr>
-          <w:sz w:val="18"/>
-          <w:lang w:val="en-US"/>
-        </w:rPr>
-      </w:pPr>
-      <w:r>
-        <w:rPr>
-          <w:sz w:val="18"/>
-          <w:lang w:val="en-US"/>
-        </w:rPr>
-        <w:t>Handling raster data in plots</w:t>
+          <w:b/>
+          <w:bCs/>
+          <w:sz w:val="18"/>
+        </w:rPr>
+      </w:pPr>
+      <w:r>
+        <w:rPr>
+          <w:b/>
+          <w:bCs/>
+          <w:sz w:val="18"/>
+        </w:rPr>
+        <w:t>Questions</w:t>
       </w:r>
     </w:p>
     <w:p>
@@ -1541,7 +1372,6 @@
         <w:spacing w:after="0" w:line="240" w:lineRule="auto"/>
         <w:rPr>
           <w:sz w:val="18"/>
-          <w:lang w:val="en-US"/>
         </w:rPr>
       </w:pPr>
     </w:p>
@@ -1557,41 +1387,20 @@
         <w:spacing w:after="0" w:line="240" w:lineRule="auto"/>
         <w:rPr>
           <w:sz w:val="18"/>
-          <w:lang w:val="en-US"/>
-        </w:rPr>
-      </w:pPr>
-      <w:r>
-        <w:rPr>
-          <w:sz w:val="18"/>
-          <w:lang w:val="en-US"/>
-        </w:rPr>
-        <w:t xml:space="preserve">Plan B: no differentiation between nests and wallows, just identifying </w:t>
-      </w:r>
-      <w:proofErr w:type="spellStart"/>
-      <w:r>
-        <w:rPr>
-          <w:sz w:val="18"/>
-          <w:lang w:val="en-US"/>
-        </w:rPr>
-        <w:t>häufige</w:t>
-      </w:r>
-      <w:proofErr w:type="spellEnd"/>
-      <w:r>
-        <w:rPr>
-          <w:sz w:val="18"/>
-          <w:lang w:val="en-US"/>
-        </w:rPr>
-        <w:t xml:space="preserve"> </w:t>
-      </w:r>
-      <w:proofErr w:type="spellStart"/>
-      <w:r>
-        <w:rPr>
-          <w:sz w:val="18"/>
-          <w:lang w:val="en-US"/>
-        </w:rPr>
-        <w:t>Aufenthaltsorte</w:t>
-      </w:r>
-      <w:proofErr w:type="spellEnd"/>
+        </w:rPr>
+      </w:pPr>
+      <w:r>
+        <w:rPr>
+          <w:sz w:val="18"/>
+        </w:rPr>
+        <w:t>Welche Methodik ist aus S</w:t>
+      </w:r>
+      <w:r>
+        <w:rPr>
+          <w:sz w:val="18"/>
+        </w:rPr>
+        <w:t>icht Tutor sinnvoller für unsere Fragestellung?</w:t>
+      </w:r>
     </w:p>
     <w:p>
       <w:pPr>
@@ -1605,16 +1414,6 @@
         <w:spacing w:after="0" w:line="240" w:lineRule="auto"/>
         <w:rPr>
           <w:sz w:val="18"/>
-          <w:lang w:val="en-US"/>
-        </w:rPr>
-      </w:pPr>
-    </w:p>
-    <w:p>
-      <w:pPr>
-        <w:spacing w:after="0" w:line="240" w:lineRule="auto"/>
-        <w:rPr>
-          <w:sz w:val="10"/>
-          <w:lang w:val="en-US"/>
         </w:rPr>
       </w:pPr>
     </w:p>
@@ -1629,20 +1428,62 @@
         <w:shd w:val="clear" w:color="auto" w:fill="F7CAAC" w:themeFill="accent2" w:themeFillTint="66"/>
         <w:spacing w:after="0" w:line="240" w:lineRule="auto"/>
         <w:rPr>
-          <w:b/>
-          <w:bCs/>
-          <w:sz w:val="18"/>
-          <w:lang w:val="en-US"/>
-        </w:rPr>
-      </w:pPr>
-      <w:r>
-        <w:rPr>
-          <w:b/>
-          <w:bCs/>
-          <w:sz w:val="18"/>
-          <w:lang w:val="en-US"/>
-        </w:rPr>
-        <w:t>Questions</w:t>
+          <w:sz w:val="18"/>
+          <w:lang w:val="en-GB"/>
+        </w:rPr>
+      </w:pPr>
+      <w:r>
+        <w:rPr>
+          <w:sz w:val="18"/>
+          <w:lang w:val="en-GB"/>
+        </w:rPr>
+        <w:t xml:space="preserve">What are reasonable </w:t>
+      </w:r>
+      <w:proofErr w:type="spellStart"/>
+      <w:r>
+        <w:rPr>
+          <w:sz w:val="18"/>
+          <w:lang w:val="en-GB"/>
+        </w:rPr>
+        <w:t>criterias</w:t>
+      </w:r>
+      <w:proofErr w:type="spellEnd"/>
+      <w:r>
+        <w:rPr>
+          <w:sz w:val="18"/>
+          <w:lang w:val="en-GB"/>
+        </w:rPr>
+        <w:t xml:space="preserve"> for </w:t>
+      </w:r>
+      <w:proofErr w:type="spellStart"/>
+      <w:r>
+        <w:rPr>
+          <w:sz w:val="18"/>
+          <w:lang w:val="en-GB"/>
+        </w:rPr>
+        <w:t>segmemtation</w:t>
+      </w:r>
+      <w:proofErr w:type="spellEnd"/>
+      <w:r>
+        <w:rPr>
+          <w:sz w:val="18"/>
+          <w:lang w:val="en-GB"/>
+        </w:rPr>
+        <w:t xml:space="preserve"> </w:t>
+      </w:r>
+      <w:r>
+        <w:rPr>
+          <w:sz w:val="18"/>
+          <w:lang w:val="en-GB"/>
+        </w:rPr>
+        <w:t xml:space="preserve">in </w:t>
+      </w:r>
+      <w:r>
+        <w:rPr>
+          <w:sz w:val="18"/>
+          <w:lang w:val="en-GB"/>
+        </w:rPr>
+        <w:t>our movement data?</w:t>
       </w:r>
     </w:p>
     <w:p>
@@ -1657,100 +1498,7 @@
         <w:spacing w:after="0" w:line="240" w:lineRule="auto"/>
         <w:rPr>
           <w:sz w:val="18"/>
-          <w:lang w:val="en-US"/>
-        </w:rPr>
-      </w:pPr>
-    </w:p>
-    <w:p>
-      <w:pPr>
-        <w:pBdr>
-          <w:top w:val="single" w:sz="4" w:space="1" w:color="auto"/>
-          <w:left w:val="single" w:sz="4" w:space="4" w:color="auto"/>
-          <w:bottom w:val="single" w:sz="4" w:space="1" w:color="auto"/>
-          <w:right w:val="single" w:sz="4" w:space="4" w:color="auto"/>
-        </w:pBdr>
-        <w:shd w:val="clear" w:color="auto" w:fill="F7CAAC" w:themeFill="accent2" w:themeFillTint="66"/>
-        <w:spacing w:after="0" w:line="240" w:lineRule="auto"/>
-        <w:rPr>
-          <w:sz w:val="18"/>
-        </w:rPr>
-      </w:pPr>
-      <w:r>
-        <w:rPr>
-          <w:sz w:val="18"/>
-        </w:rPr>
-        <w:t>beide</w:t>
-      </w:r>
-    </w:p>
-    <w:p>
-      <w:pPr>
-        <w:pBdr>
-          <w:top w:val="single" w:sz="4" w:space="1" w:color="auto"/>
-          <w:left w:val="single" w:sz="4" w:space="4" w:color="auto"/>
-          <w:bottom w:val="single" w:sz="4" w:space="1" w:color="auto"/>
-          <w:right w:val="single" w:sz="4" w:space="4" w:color="auto"/>
-        </w:pBdr>
-        <w:shd w:val="clear" w:color="auto" w:fill="F7CAAC" w:themeFill="accent2" w:themeFillTint="66"/>
-        <w:spacing w:after="0" w:line="240" w:lineRule="auto"/>
-        <w:rPr>
-          <w:sz w:val="18"/>
-        </w:rPr>
-      </w:pPr>
-    </w:p>
-    <w:p>
-      <w:pPr>
-        <w:pBdr>
-          <w:top w:val="single" w:sz="4" w:space="1" w:color="auto"/>
-          <w:left w:val="single" w:sz="4" w:space="4" w:color="auto"/>
-          <w:bottom w:val="single" w:sz="4" w:space="1" w:color="auto"/>
-          <w:right w:val="single" w:sz="4" w:space="4" w:color="auto"/>
-        </w:pBdr>
-        <w:shd w:val="clear" w:color="auto" w:fill="F7CAAC" w:themeFill="accent2" w:themeFillTint="66"/>
-        <w:spacing w:after="0" w:line="240" w:lineRule="auto"/>
-        <w:rPr>
-          <w:sz w:val="18"/>
-        </w:rPr>
-      </w:pPr>
-      <w:r>
-        <w:rPr>
-          <w:sz w:val="18"/>
-        </w:rPr>
-        <w:t>Welche Methodik ist aus S</w:t>
-      </w:r>
-      <w:r>
-        <w:rPr>
-          <w:sz w:val="18"/>
-        </w:rPr>
-        <w:t>icht Tutor sinnvoller für unsere Fragestellung?</w:t>
-      </w:r>
-    </w:p>
-    <w:p>
-      <w:pPr>
-        <w:pBdr>
-          <w:top w:val="single" w:sz="4" w:space="1" w:color="auto"/>
-          <w:left w:val="single" w:sz="4" w:space="4" w:color="auto"/>
-          <w:bottom w:val="single" w:sz="4" w:space="1" w:color="auto"/>
-          <w:right w:val="single" w:sz="4" w:space="4" w:color="auto"/>
-        </w:pBdr>
-        <w:shd w:val="clear" w:color="auto" w:fill="F7CAAC" w:themeFill="accent2" w:themeFillTint="66"/>
-        <w:spacing w:after="0" w:line="240" w:lineRule="auto"/>
-        <w:rPr>
-          <w:sz w:val="18"/>
-        </w:rPr>
-      </w:pPr>
-    </w:p>
-    <w:p>
-      <w:pPr>
-        <w:pBdr>
-          <w:top w:val="single" w:sz="4" w:space="1" w:color="auto"/>
-          <w:left w:val="single" w:sz="4" w:space="4" w:color="auto"/>
-          <w:bottom w:val="single" w:sz="4" w:space="1" w:color="auto"/>
-          <w:right w:val="single" w:sz="4" w:space="4" w:color="auto"/>
-        </w:pBdr>
-        <w:shd w:val="clear" w:color="auto" w:fill="F7CAAC" w:themeFill="accent2" w:themeFillTint="66"/>
-        <w:spacing w:after="0" w:line="240" w:lineRule="auto"/>
-        <w:rPr>
-          <w:sz w:val="18"/>
+          <w:lang w:val="en-GB"/>
         </w:rPr>
       </w:pPr>
     </w:p>
@@ -2225,11 +1973,11 @@
   <w:abstractNum w:abstractNumId="3" w15:restartNumberingAfterBreak="0">
     <w:nsid w:val="2E775A88"/>
     <w:multiLevelType w:val="hybridMultilevel"/>
-    <w:tmpl w:val="CCE29DF4"/>
-    <w:lvl w:ilvl="0" w:tplc="9E5A54B4">
-      <w:start w:val="1"/>
-      <w:numFmt w:val="bullet"/>
-      <w:lvlText w:val=""/>
+    <w:tmpl w:val="B96AB1CC"/>
+    <w:lvl w:ilvl="0" w:tplc="0807000D">
+      <w:start w:val="1"/>
+      <w:numFmt w:val="bullet"/>
+      <w:lvlText w:val=""/>
       <w:lvlJc w:val="left"/>
       <w:pPr>
         <w:ind w:left="360" w:hanging="360"/>

</xml_diff>

<commit_message>
Comments from feedback discussion added.
</commit_message>
<xml_diff>
--- a/proposal/PatTrEnvData_Proposal_gubelyve_wildhtob.docx
+++ b/proposal/PatTrEnvData_Proposal_gubelyve_wildhtob.docx
@@ -997,6 +997,7 @@
           <w:lang w:val="en-GB"/>
         </w:rPr>
       </w:pPr>
+      <w:commentRangeStart w:id="0"/>
       <w:r>
         <w:rPr>
           <w:sz w:val="18"/>
@@ -1061,6 +1062,13 @@
           <w:lang w:val="en-GB"/>
         </w:rPr>
         <w:t>context. Finally, for each resting trajectory a convex hull will be calculated to visualize the results.</w:t>
+      </w:r>
+      <w:commentRangeEnd w:id="0"/>
+      <w:r>
+        <w:rPr>
+          <w:rStyle w:val="Kommentarzeichen"/>
+        </w:rPr>
+        <w:commentReference w:id="0"/>
       </w:r>
     </w:p>
     <w:p>
@@ -1312,6 +1320,7 @@
           <w:lang w:val="en-GB"/>
         </w:rPr>
       </w:pPr>
+      <w:commentRangeStart w:id="1"/>
       <w:r>
         <w:rPr>
           <w:sz w:val="18"/>
@@ -1339,6 +1348,13 @@
           <w:lang w:val="en-GB"/>
         </w:rPr>
         <w:t>identifying resting sites.</w:t>
+      </w:r>
+      <w:commentRangeEnd w:id="1"/>
+      <w:r>
+        <w:rPr>
+          <w:rStyle w:val="Kommentarzeichen"/>
+        </w:rPr>
+        <w:commentReference w:id="1"/>
       </w:r>
     </w:p>
     <w:p>
@@ -1383,6 +1399,7 @@
           <w:lang w:val="en-GB"/>
         </w:rPr>
       </w:pPr>
+      <w:commentRangeStart w:id="2"/>
       <w:r>
         <w:rPr>
           <w:b/>
@@ -1498,6 +1515,13 @@
         </w:rPr>
         <w:t xml:space="preserve"> feeding)?</w:t>
       </w:r>
+      <w:commentRangeEnd w:id="2"/>
+      <w:r>
+        <w:rPr>
+          <w:rStyle w:val="Kommentarzeichen"/>
+        </w:rPr>
+        <w:commentReference w:id="2"/>
+      </w:r>
     </w:p>
     <w:p>
       <w:pPr>
@@ -1516,12 +1540,12 @@
       </w:pPr>
     </w:p>
     <w:sectPr>
-      <w:headerReference w:type="even" r:id="rId7"/>
-      <w:headerReference w:type="default" r:id="rId8"/>
-      <w:footerReference w:type="even" r:id="rId9"/>
-      <w:footerReference w:type="default" r:id="rId10"/>
-      <w:headerReference w:type="first" r:id="rId11"/>
-      <w:footerReference w:type="first" r:id="rId12"/>
+      <w:headerReference w:type="even" r:id="rId11"/>
+      <w:headerReference w:type="default" r:id="rId12"/>
+      <w:footerReference w:type="even" r:id="rId13"/>
+      <w:footerReference w:type="default" r:id="rId14"/>
+      <w:headerReference w:type="first" r:id="rId15"/>
+      <w:footerReference w:type="first" r:id="rId16"/>
       <w:type w:val="continuous"/>
       <w:pgSz w:w="11906" w:h="16838"/>
       <w:pgMar w:top="1417" w:right="1417" w:bottom="1134" w:left="1417" w:header="708" w:footer="708" w:gutter="0"/>
@@ -1530,6 +1554,215 @@
     </w:sectPr>
   </w:body>
 </w:document>
+</file>
+
+<file path=word/comments.xml><?xml version="1.0" encoding="utf-8"?>
+<w:comments xmlns:wpc="http://schemas.microsoft.com/office/word/2010/wordprocessingCanvas" xmlns:cx="http://schemas.microsoft.com/office/drawing/2014/chartex" xmlns:cx1="http://schemas.microsoft.com/office/drawing/2015/9/8/chartex" xmlns:cx2="http://schemas.microsoft.com/office/drawing/2015/10/21/chartex" xmlns:cx3="http://schemas.microsoft.com/office/drawing/2016/5/9/chartex" xmlns:cx4="http://schemas.microsoft.com/office/drawing/2016/5/10/chartex" xmlns:cx5="http://schemas.microsoft.com/office/drawing/2016/5/11/chartex" xmlns:cx6="http://schemas.microsoft.com/office/drawing/2016/5/12/chartex" xmlns:cx7="http://schemas.microsoft.com/office/drawing/2016/5/13/chartex" xmlns:cx8="http://schemas.microsoft.com/office/drawing/2016/5/14/chartex" xmlns:mc="http://schemas.openxmlformats.org/markup-compatibility/2006" xmlns:aink="http://schemas.microsoft.com/office/drawing/2016/ink" xmlns:am3d="http://schemas.microsoft.com/office/drawing/2017/model3d" xmlns:o="urn:schemas-microsoft-com:office:office" xmlns:r="http://schemas.openxmlformats.org/officeDocument/2006/relationships" xmlns:m="http://schemas.openxmlformats.org/officeDocument/2006/math" xmlns:v="urn:schemas-microsoft-com:vml" xmlns:wp14="http://schemas.microsoft.com/office/word/2010/wordprocessingDrawing" xmlns:wp="http://schemas.openxmlformats.org/drawingml/2006/wordprocessingDrawing" xmlns:w10="urn:schemas-microsoft-com:office:word" xmlns:w="http://schemas.openxmlformats.org/wordprocessingml/2006/main" xmlns:w14="http://schemas.microsoft.com/office/word/2010/wordml" xmlns:w15="http://schemas.microsoft.com/office/word/2012/wordml" xmlns:w16cex="http://schemas.microsoft.com/office/word/2018/wordml/cex" xmlns:w16cid="http://schemas.microsoft.com/office/word/2016/wordml/cid" xmlns:w16="http://schemas.microsoft.com/office/word/2018/wordml" xmlns:w16sdtdh="http://schemas.microsoft.com/office/word/2020/wordml/sdtdatahash" xmlns:w16se="http://schemas.microsoft.com/office/word/2015/wordml/symex" xmlns:wpg="http://schemas.microsoft.com/office/word/2010/wordprocessingGroup" xmlns:wpi="http://schemas.microsoft.com/office/word/2010/wordprocessingInk" xmlns:wne="http://schemas.microsoft.com/office/word/2006/wordml" xmlns:wps="http://schemas.microsoft.com/office/word/2010/wordprocessingShape" mc:Ignorable="w14 w15 w16se w16cid w16 w16cex w16sdtdh wp14">
+  <w:comment w:id="0" w:author="Wildhaber Tobias (wiha)" w:date="2021-06-01T11:43:00Z" w:initials="WT(">
+    <w:p>
+      <w:pPr>
+        <w:pStyle w:val="Kommentartext"/>
+      </w:pPr>
+      <w:r>
+        <w:rPr>
+          <w:rStyle w:val="Kommentarzeichen"/>
+        </w:rPr>
+        <w:annotationRef/>
+      </w:r>
+      <w:r>
+        <w:t xml:space="preserve">Anderen Ansatz für </w:t>
+      </w:r>
+      <w:proofErr w:type="spellStart"/>
+      <w:r>
+        <w:t>Segementierung</w:t>
+      </w:r>
+      <w:proofErr w:type="spellEnd"/>
+      <w:r>
+        <w:t xml:space="preserve"> wählen, z. B </w:t>
+      </w:r>
+      <w:proofErr w:type="spellStart"/>
+      <w:r>
+        <w:t>Bounding</w:t>
+      </w:r>
+      <w:proofErr w:type="spellEnd"/>
+      <w:r>
+        <w:t xml:space="preserve"> Box oder </w:t>
+      </w:r>
+      <w:proofErr w:type="spellStart"/>
+      <w:r>
+        <w:t>Convex</w:t>
+      </w:r>
+      <w:proofErr w:type="spellEnd"/>
+      <w:r>
+        <w:t xml:space="preserve"> Hull.</w:t>
+      </w:r>
+    </w:p>
+    <w:p>
+      <w:pPr>
+        <w:pStyle w:val="Kommentartext"/>
+      </w:pPr>
+      <w:r>
+        <w:t xml:space="preserve">Wie segmentiert werden kann nochmals diskutieren als Alternative zu Rolling </w:t>
+      </w:r>
+      <w:proofErr w:type="spellStart"/>
+      <w:r>
+        <w:t>Function</w:t>
+      </w:r>
+      <w:proofErr w:type="spellEnd"/>
+      <w:r>
+        <w:t>.</w:t>
+      </w:r>
+    </w:p>
+    <w:p>
+      <w:pPr>
+        <w:pStyle w:val="Kommentartext"/>
+      </w:pPr>
+    </w:p>
+    <w:p>
+      <w:pPr>
+        <w:pStyle w:val="Kommentartext"/>
+      </w:pPr>
+      <w:r>
+        <w:t xml:space="preserve">Literaturhinweise verwenden als Grundlage für </w:t>
+      </w:r>
+      <w:proofErr w:type="spellStart"/>
+      <w:r>
+        <w:t>Thresholds</w:t>
+      </w:r>
+      <w:proofErr w:type="spellEnd"/>
+      <w:r>
+        <w:t xml:space="preserve"> über Verhalten der Wildschweine.</w:t>
+      </w:r>
+    </w:p>
+    <w:p>
+      <w:pPr>
+        <w:pStyle w:val="Kommentartext"/>
+      </w:pPr>
+      <w:r>
+        <w:t>Vielleicht Modellierungshinweise auffindbar.</w:t>
+      </w:r>
+    </w:p>
+  </w:comment>
+  <w:comment w:id="1" w:author="Wildhaber Tobias (wiha)" w:date="2021-06-01T11:41:00Z" w:initials="WT(">
+    <w:p>
+      <w:pPr>
+        <w:pStyle w:val="Kommentartext"/>
+      </w:pPr>
+      <w:r>
+        <w:rPr>
+          <w:rStyle w:val="Kommentarzeichen"/>
+        </w:rPr>
+        <w:annotationRef/>
+      </w:r>
+      <w:r>
+        <w:t xml:space="preserve">Daten geben diese Info vielleicht gar nicht her. </w:t>
+      </w:r>
+    </w:p>
+    <w:p>
+      <w:pPr>
+        <w:pStyle w:val="Kommentartext"/>
+      </w:pPr>
+      <w:r>
+        <w:t>Annahme aufgrund von Literatur treffen.</w:t>
+      </w:r>
+    </w:p>
+    <w:p>
+      <w:pPr>
+        <w:pStyle w:val="Kommentartext"/>
+      </w:pPr>
+      <w:r>
+        <w:t>Wenn Daten diese Informationen nicht hergeben, dann so diskutieren.</w:t>
+      </w:r>
+    </w:p>
+    <w:p>
+      <w:pPr>
+        <w:pStyle w:val="Kommentartext"/>
+      </w:pPr>
+    </w:p>
+    <w:p>
+      <w:pPr>
+        <w:pStyle w:val="Kommentartext"/>
+      </w:pPr>
+      <w:r>
+        <w:t>Aufgabenstellung anpassen, wenn bestehende Aufgabenstellung mit aktuellen Daten nicht beantwortbar</w:t>
+      </w:r>
+    </w:p>
+  </w:comment>
+  <w:comment w:id="2" w:author="Wildhaber Tobias (wiha)" w:date="2021-06-01T11:44:00Z" w:initials="WT(">
+    <w:p>
+      <w:pPr>
+        <w:pStyle w:val="Kommentartext"/>
+      </w:pPr>
+      <w:r>
+        <w:rPr>
+          <w:rStyle w:val="Kommentarzeichen"/>
+        </w:rPr>
+        <w:annotationRef/>
+      </w:r>
+      <w:r>
+        <w:t>Wie werden Räume definiert, die immer wieder besucht werden (Points, Raster, Polygone)</w:t>
+      </w:r>
+    </w:p>
+    <w:p>
+      <w:pPr>
+        <w:pStyle w:val="Kommentartext"/>
+      </w:pPr>
+    </w:p>
+    <w:p>
+      <w:pPr>
+        <w:pStyle w:val="Kommentartext"/>
+      </w:pPr>
+      <w:r>
+        <w:t xml:space="preserve">Package für immer wiederkehrende Orte: </w:t>
+      </w:r>
+      <w:proofErr w:type="spellStart"/>
+      <w:r>
+        <w:t>recurse</w:t>
+      </w:r>
+      <w:proofErr w:type="spellEnd"/>
+      <w:r>
+        <w:t>-Package</w:t>
+      </w:r>
+    </w:p>
+    <w:p>
+      <w:pPr>
+        <w:pStyle w:val="Kommentartext"/>
+      </w:pPr>
+    </w:p>
+    <w:p>
+      <w:pPr>
+        <w:pStyle w:val="Kommentartext"/>
+      </w:pPr>
+      <w:r>
+        <w:t xml:space="preserve">Neu bereinigter Datensatz als Package auf Moodle verwenden. </w:t>
+      </w:r>
+    </w:p>
+  </w:comment>
+</w:comments>
+</file>
+
+<file path=word/commentsExtended.xml><?xml version="1.0" encoding="utf-8"?>
+<w15:commentsEx xmlns:wpc="http://schemas.microsoft.com/office/word/2010/wordprocessingCanvas" xmlns:cx="http://schemas.microsoft.com/office/drawing/2014/chartex" xmlns:cx1="http://schemas.microsoft.com/office/drawing/2015/9/8/chartex" xmlns:cx2="http://schemas.microsoft.com/office/drawing/2015/10/21/chartex" xmlns:cx3="http://schemas.microsoft.com/office/drawing/2016/5/9/chartex" xmlns:cx4="http://schemas.microsoft.com/office/drawing/2016/5/10/chartex" xmlns:cx5="http://schemas.microsoft.com/office/drawing/2016/5/11/chartex" xmlns:cx6="http://schemas.microsoft.com/office/drawing/2016/5/12/chartex" xmlns:cx7="http://schemas.microsoft.com/office/drawing/2016/5/13/chartex" xmlns:cx8="http://schemas.microsoft.com/office/drawing/2016/5/14/chartex" xmlns:mc="http://schemas.openxmlformats.org/markup-compatibility/2006" xmlns:aink="http://schemas.microsoft.com/office/drawing/2016/ink" xmlns:am3d="http://schemas.microsoft.com/office/drawing/2017/model3d" xmlns:o="urn:schemas-microsoft-com:office:office" xmlns:r="http://schemas.openxmlformats.org/officeDocument/2006/relationships" xmlns:m="http://schemas.openxmlformats.org/officeDocument/2006/math" xmlns:v="urn:schemas-microsoft-com:vml" xmlns:wp14="http://schemas.microsoft.com/office/word/2010/wordprocessingDrawing" xmlns:wp="http://schemas.openxmlformats.org/drawingml/2006/wordprocessingDrawing" xmlns:w10="urn:schemas-microsoft-com:office:word" xmlns:w="http://schemas.openxmlformats.org/wordprocessingml/2006/main" xmlns:w14="http://schemas.microsoft.com/office/word/2010/wordml" xmlns:w15="http://schemas.microsoft.com/office/word/2012/wordml" xmlns:w16cex="http://schemas.microsoft.com/office/word/2018/wordml/cex" xmlns:w16cid="http://schemas.microsoft.com/office/word/2016/wordml/cid" xmlns:w16="http://schemas.microsoft.com/office/word/2018/wordml" xmlns:w16sdtdh="http://schemas.microsoft.com/office/word/2020/wordml/sdtdatahash" xmlns:w16se="http://schemas.microsoft.com/office/word/2015/wordml/symex" xmlns:wpg="http://schemas.microsoft.com/office/word/2010/wordprocessingGroup" xmlns:wpi="http://schemas.microsoft.com/office/word/2010/wordprocessingInk" xmlns:wne="http://schemas.microsoft.com/office/word/2006/wordml" xmlns:wps="http://schemas.microsoft.com/office/word/2010/wordprocessingShape" mc:Ignorable="w14 w15 w16se w16cid w16 w16cex w16sdtdh wp14">
+  <w15:commentEx w15:paraId="668C9006" w15:done="0"/>
+  <w15:commentEx w15:paraId="5572DE0F" w15:done="0"/>
+  <w15:commentEx w15:paraId="7BD44185" w15:done="0"/>
+</w15:commentsEx>
+</file>
+
+<file path=word/commentsExtensible.xml><?xml version="1.0" encoding="utf-8"?>
+<w16cex:commentsExtensible xmlns:wpc="http://schemas.microsoft.com/office/word/2010/wordprocessingCanvas" xmlns:cx="http://schemas.microsoft.com/office/drawing/2014/chartex" xmlns:cx1="http://schemas.microsoft.com/office/drawing/2015/9/8/chartex" xmlns:cx2="http://schemas.microsoft.com/office/drawing/2015/10/21/chartex" xmlns:cx3="http://schemas.microsoft.com/office/drawing/2016/5/9/chartex" xmlns:cx4="http://schemas.microsoft.com/office/drawing/2016/5/10/chartex" xmlns:cx5="http://schemas.microsoft.com/office/drawing/2016/5/11/chartex" xmlns:cx6="http://schemas.microsoft.com/office/drawing/2016/5/12/chartex" xmlns:cx7="http://schemas.microsoft.com/office/drawing/2016/5/13/chartex" xmlns:cx8="http://schemas.microsoft.com/office/drawing/2016/5/14/chartex" xmlns:mc="http://schemas.openxmlformats.org/markup-compatibility/2006" xmlns:aink="http://schemas.microsoft.com/office/drawing/2016/ink" xmlns:am3d="http://schemas.microsoft.com/office/drawing/2017/model3d" xmlns:o="urn:schemas-microsoft-com:office:office" xmlns:r="http://schemas.openxmlformats.org/officeDocument/2006/relationships" xmlns:m="http://schemas.openxmlformats.org/officeDocument/2006/math" xmlns:v="urn:schemas-microsoft-com:vml" xmlns:wp14="http://schemas.microsoft.com/office/word/2010/wordprocessingDrawing" xmlns:wp="http://schemas.openxmlformats.org/drawingml/2006/wordprocessingDrawing" xmlns:w10="urn:schemas-microsoft-com:office:word" xmlns:w="http://schemas.openxmlformats.org/wordprocessingml/2006/main" xmlns:w14="http://schemas.microsoft.com/office/word/2010/wordml" xmlns:w15="http://schemas.microsoft.com/office/word/2012/wordml" xmlns:w16cex="http://schemas.microsoft.com/office/word/2018/wordml/cex" xmlns:w16cid="http://schemas.microsoft.com/office/word/2016/wordml/cid" xmlns:w16="http://schemas.microsoft.com/office/word/2018/wordml" xmlns:w16sdtdh="http://schemas.microsoft.com/office/word/2020/wordml/sdtdatahash" xmlns:w16se="http://schemas.microsoft.com/office/word/2015/wordml/symex" xmlns:wpg="http://schemas.microsoft.com/office/word/2010/wordprocessingGroup" xmlns:wpi="http://schemas.microsoft.com/office/word/2010/wordprocessingInk" xmlns:wne="http://schemas.microsoft.com/office/word/2006/wordml" xmlns:wps="http://schemas.microsoft.com/office/word/2010/wordprocessingShape" mc:Ignorable="w14 w15 w16se w16cid w16 w16cex w16sdtdh wp14">
+  <w16cex:commentExtensible w16cex:durableId="24609BD8" w16cex:dateUtc="2021-06-01T09:43:00Z"/>
+  <w16cex:commentExtensible w16cex:durableId="24609B68" w16cex:dateUtc="2021-06-01T09:41:00Z"/>
+  <w16cex:commentExtensible w16cex:durableId="24609C35" w16cex:dateUtc="2021-06-01T09:44:00Z"/>
+</w16cex:commentsExtensible>
+</file>
+
+<file path=word/commentsIds.xml><?xml version="1.0" encoding="utf-8"?>
+<w16cid:commentsIds xmlns:wpc="http://schemas.microsoft.com/office/word/2010/wordprocessingCanvas" xmlns:cx="http://schemas.microsoft.com/office/drawing/2014/chartex" xmlns:cx1="http://schemas.microsoft.com/office/drawing/2015/9/8/chartex" xmlns:cx2="http://schemas.microsoft.com/office/drawing/2015/10/21/chartex" xmlns:cx3="http://schemas.microsoft.com/office/drawing/2016/5/9/chartex" xmlns:cx4="http://schemas.microsoft.com/office/drawing/2016/5/10/chartex" xmlns:cx5="http://schemas.microsoft.com/office/drawing/2016/5/11/chartex" xmlns:cx6="http://schemas.microsoft.com/office/drawing/2016/5/12/chartex" xmlns:cx7="http://schemas.microsoft.com/office/drawing/2016/5/13/chartex" xmlns:cx8="http://schemas.microsoft.com/office/drawing/2016/5/14/chartex" xmlns:mc="http://schemas.openxmlformats.org/markup-compatibility/2006" xmlns:aink="http://schemas.microsoft.com/office/drawing/2016/ink" xmlns:am3d="http://schemas.microsoft.com/office/drawing/2017/model3d" xmlns:o="urn:schemas-microsoft-com:office:office" xmlns:r="http://schemas.openxmlformats.org/officeDocument/2006/relationships" xmlns:m="http://schemas.openxmlformats.org/officeDocument/2006/math" xmlns:v="urn:schemas-microsoft-com:vml" xmlns:wp14="http://schemas.microsoft.com/office/word/2010/wordprocessingDrawing" xmlns:wp="http://schemas.openxmlformats.org/drawingml/2006/wordprocessingDrawing" xmlns:w10="urn:schemas-microsoft-com:office:word" xmlns:w="http://schemas.openxmlformats.org/wordprocessingml/2006/main" xmlns:w14="http://schemas.microsoft.com/office/word/2010/wordml" xmlns:w15="http://schemas.microsoft.com/office/word/2012/wordml" xmlns:w16cex="http://schemas.microsoft.com/office/word/2018/wordml/cex" xmlns:w16cid="http://schemas.microsoft.com/office/word/2016/wordml/cid" xmlns:w16="http://schemas.microsoft.com/office/word/2018/wordml" xmlns:w16sdtdh="http://schemas.microsoft.com/office/word/2020/wordml/sdtdatahash" xmlns:w16se="http://schemas.microsoft.com/office/word/2015/wordml/symex" xmlns:wpg="http://schemas.microsoft.com/office/word/2010/wordprocessingGroup" xmlns:wpi="http://schemas.microsoft.com/office/word/2010/wordprocessingInk" xmlns:wne="http://schemas.microsoft.com/office/word/2006/wordml" xmlns:wps="http://schemas.microsoft.com/office/word/2010/wordprocessingShape" mc:Ignorable="w14 w15 w16se w16cid w16 w16cex w16sdtdh wp14">
+  <w16cid:commentId w16cid:paraId="668C9006" w16cid:durableId="24609BD8"/>
+  <w16cid:commentId w16cid:paraId="5572DE0F" w16cid:durableId="24609B68"/>
+  <w16cid:commentId w16cid:paraId="7BD44185" w16cid:durableId="24609C35"/>
+</w16cid:commentsIds>
 </file>
 
 <file path=word/endnotes.xml><?xml version="1.0" encoding="utf-8"?>
@@ -2573,6 +2806,14 @@
     <w:abstractNumId w:val="7"/>
   </w:num>
 </w:numbering>
+</file>
+
+<file path=word/people.xml><?xml version="1.0" encoding="utf-8"?>
+<w15:people xmlns:wpc="http://schemas.microsoft.com/office/word/2010/wordprocessingCanvas" xmlns:cx="http://schemas.microsoft.com/office/drawing/2014/chartex" xmlns:cx1="http://schemas.microsoft.com/office/drawing/2015/9/8/chartex" xmlns:cx2="http://schemas.microsoft.com/office/drawing/2015/10/21/chartex" xmlns:cx3="http://schemas.microsoft.com/office/drawing/2016/5/9/chartex" xmlns:cx4="http://schemas.microsoft.com/office/drawing/2016/5/10/chartex" xmlns:cx5="http://schemas.microsoft.com/office/drawing/2016/5/11/chartex" xmlns:cx6="http://schemas.microsoft.com/office/drawing/2016/5/12/chartex" xmlns:cx7="http://schemas.microsoft.com/office/drawing/2016/5/13/chartex" xmlns:cx8="http://schemas.microsoft.com/office/drawing/2016/5/14/chartex" xmlns:mc="http://schemas.openxmlformats.org/markup-compatibility/2006" xmlns:aink="http://schemas.microsoft.com/office/drawing/2016/ink" xmlns:am3d="http://schemas.microsoft.com/office/drawing/2017/model3d" xmlns:o="urn:schemas-microsoft-com:office:office" xmlns:r="http://schemas.openxmlformats.org/officeDocument/2006/relationships" xmlns:m="http://schemas.openxmlformats.org/officeDocument/2006/math" xmlns:v="urn:schemas-microsoft-com:vml" xmlns:wp14="http://schemas.microsoft.com/office/word/2010/wordprocessingDrawing" xmlns:wp="http://schemas.openxmlformats.org/drawingml/2006/wordprocessingDrawing" xmlns:w10="urn:schemas-microsoft-com:office:word" xmlns:w="http://schemas.openxmlformats.org/wordprocessingml/2006/main" xmlns:w14="http://schemas.microsoft.com/office/word/2010/wordml" xmlns:w15="http://schemas.microsoft.com/office/word/2012/wordml" xmlns:w16cex="http://schemas.microsoft.com/office/word/2018/wordml/cex" xmlns:w16cid="http://schemas.microsoft.com/office/word/2016/wordml/cid" xmlns:w16="http://schemas.microsoft.com/office/word/2018/wordml" xmlns:w16sdtdh="http://schemas.microsoft.com/office/word/2020/wordml/sdtdatahash" xmlns:w16se="http://schemas.microsoft.com/office/word/2015/wordml/symex" xmlns:wpg="http://schemas.microsoft.com/office/word/2010/wordprocessingGroup" xmlns:wpi="http://schemas.microsoft.com/office/word/2010/wordprocessingInk" xmlns:wne="http://schemas.microsoft.com/office/word/2006/wordml" xmlns:wps="http://schemas.microsoft.com/office/word/2010/wordprocessingShape" mc:Ignorable="w14 w15 w16se w16cid w16 w16cex w16sdtdh wp14">
+  <w15:person w15:author="Wildhaber Tobias (wiha)">
+    <w15:presenceInfo w15:providerId="AD" w15:userId="S::wiha@zhaw.ch::8ae0ea21-616d-4198-9512-255eb5c5a0ef"/>
+  </w15:person>
+</w15:people>
 </file>
 
 <file path=word/styles.xml><?xml version="1.0" encoding="utf-8"?>
@@ -3075,6 +3316,74 @@
       </w:tblBorders>
     </w:tblPr>
   </w:style>
+  <w:style w:type="character" w:styleId="Kommentarzeichen">
+    <w:name w:val="annotation reference"/>
+    <w:basedOn w:val="Absatz-Standardschriftart"/>
+    <w:uiPriority w:val="99"/>
+    <w:semiHidden/>
+    <w:unhideWhenUsed/>
+    <w:rsid w:val="00A42AEB"/>
+    <w:rPr>
+      <w:sz w:val="16"/>
+      <w:szCs w:val="16"/>
+    </w:rPr>
+  </w:style>
+  <w:style w:type="paragraph" w:styleId="Kommentartext">
+    <w:name w:val="annotation text"/>
+    <w:basedOn w:val="Standard"/>
+    <w:link w:val="KommentartextZchn"/>
+    <w:uiPriority w:val="99"/>
+    <w:semiHidden/>
+    <w:unhideWhenUsed/>
+    <w:rsid w:val="00A42AEB"/>
+    <w:pPr>
+      <w:spacing w:line="240" w:lineRule="auto"/>
+    </w:pPr>
+    <w:rPr>
+      <w:sz w:val="20"/>
+      <w:szCs w:val="20"/>
+    </w:rPr>
+  </w:style>
+  <w:style w:type="character" w:customStyle="1" w:styleId="KommentartextZchn">
+    <w:name w:val="Kommentartext Zchn"/>
+    <w:basedOn w:val="Absatz-Standardschriftart"/>
+    <w:link w:val="Kommentartext"/>
+    <w:uiPriority w:val="99"/>
+    <w:semiHidden/>
+    <w:rsid w:val="00A42AEB"/>
+    <w:rPr>
+      <w:sz w:val="20"/>
+      <w:szCs w:val="20"/>
+    </w:rPr>
+  </w:style>
+  <w:style w:type="paragraph" w:styleId="Kommentarthema">
+    <w:name w:val="annotation subject"/>
+    <w:basedOn w:val="Kommentartext"/>
+    <w:next w:val="Kommentartext"/>
+    <w:link w:val="KommentarthemaZchn"/>
+    <w:uiPriority w:val="99"/>
+    <w:semiHidden/>
+    <w:unhideWhenUsed/>
+    <w:rsid w:val="00A42AEB"/>
+    <w:rPr>
+      <w:b/>
+      <w:bCs/>
+    </w:rPr>
+  </w:style>
+  <w:style w:type="character" w:customStyle="1" w:styleId="KommentarthemaZchn">
+    <w:name w:val="Kommentarthema Zchn"/>
+    <w:basedOn w:val="KommentartextZchn"/>
+    <w:link w:val="Kommentarthema"/>
+    <w:uiPriority w:val="99"/>
+    <w:semiHidden/>
+    <w:rsid w:val="00A42AEB"/>
+    <w:rPr>
+      <w:b/>
+      <w:bCs/>
+      <w:sz w:val="20"/>
+      <w:szCs w:val="20"/>
+    </w:rPr>
+  </w:style>
 </w:styles>
 </file>
 

</xml_diff>

<commit_message>
Abstract updated. Crossreferences updated.
</commit_message>
<xml_diff>
--- a/proposal/PatTrEnvData_Proposal_gubelyve_wildhtob.docx
+++ b/proposal/PatTrEnvData_Proposal_gubelyve_wildhtob.docx
@@ -997,7 +997,6 @@
           <w:lang w:val="en-GB"/>
         </w:rPr>
       </w:pPr>
-      <w:commentRangeStart w:id="0"/>
       <w:r>
         <w:rPr>
           <w:sz w:val="18"/>
@@ -1062,13 +1061,6 @@
           <w:lang w:val="en-GB"/>
         </w:rPr>
         <w:t>context. Finally, for each resting trajectory a convex hull will be calculated to visualize the results.</w:t>
-      </w:r>
-      <w:commentRangeEnd w:id="0"/>
-      <w:r>
-        <w:rPr>
-          <w:rStyle w:val="Kommentarzeichen"/>
-        </w:rPr>
-        <w:commentReference w:id="0"/>
       </w:r>
     </w:p>
     <w:p>
@@ -1320,7 +1312,6 @@
           <w:lang w:val="en-GB"/>
         </w:rPr>
       </w:pPr>
-      <w:commentRangeStart w:id="1"/>
       <w:r>
         <w:rPr>
           <w:sz w:val="18"/>
@@ -1348,13 +1339,6 @@
           <w:lang w:val="en-GB"/>
         </w:rPr>
         <w:t>identifying resting sites.</w:t>
-      </w:r>
-      <w:commentRangeEnd w:id="1"/>
-      <w:r>
-        <w:rPr>
-          <w:rStyle w:val="Kommentarzeichen"/>
-        </w:rPr>
-        <w:commentReference w:id="1"/>
       </w:r>
     </w:p>
     <w:p>
@@ -1399,7 +1383,6 @@
           <w:lang w:val="en-GB"/>
         </w:rPr>
       </w:pPr>
-      <w:commentRangeStart w:id="2"/>
       <w:r>
         <w:rPr>
           <w:b/>
@@ -1515,13 +1498,6 @@
         </w:rPr>
         <w:t xml:space="preserve"> feeding)?</w:t>
       </w:r>
-      <w:commentRangeEnd w:id="2"/>
-      <w:r>
-        <w:rPr>
-          <w:rStyle w:val="Kommentarzeichen"/>
-        </w:rPr>
-        <w:commentReference w:id="2"/>
-      </w:r>
     </w:p>
     <w:p>
       <w:pPr>
@@ -1540,12 +1516,12 @@
       </w:pPr>
     </w:p>
     <w:sectPr>
-      <w:headerReference w:type="even" r:id="rId11"/>
-      <w:headerReference w:type="default" r:id="rId12"/>
-      <w:footerReference w:type="even" r:id="rId13"/>
-      <w:footerReference w:type="default" r:id="rId14"/>
-      <w:headerReference w:type="first" r:id="rId15"/>
-      <w:footerReference w:type="first" r:id="rId16"/>
+      <w:headerReference w:type="even" r:id="rId8"/>
+      <w:headerReference w:type="default" r:id="rId9"/>
+      <w:footerReference w:type="even" r:id="rId10"/>
+      <w:footerReference w:type="default" r:id="rId11"/>
+      <w:headerReference w:type="first" r:id="rId12"/>
+      <w:footerReference w:type="first" r:id="rId13"/>
       <w:type w:val="continuous"/>
       <w:pgSz w:w="11906" w:h="16838"/>
       <w:pgMar w:top="1417" w:right="1417" w:bottom="1134" w:left="1417" w:header="708" w:footer="708" w:gutter="0"/>
@@ -1554,215 +1530,6 @@
     </w:sectPr>
   </w:body>
 </w:document>
-</file>
-
-<file path=word/comments.xml><?xml version="1.0" encoding="utf-8"?>
-<w:comments xmlns:wpc="http://schemas.microsoft.com/office/word/2010/wordprocessingCanvas" xmlns:cx="http://schemas.microsoft.com/office/drawing/2014/chartex" xmlns:cx1="http://schemas.microsoft.com/office/drawing/2015/9/8/chartex" xmlns:cx2="http://schemas.microsoft.com/office/drawing/2015/10/21/chartex" xmlns:cx3="http://schemas.microsoft.com/office/drawing/2016/5/9/chartex" xmlns:cx4="http://schemas.microsoft.com/office/drawing/2016/5/10/chartex" xmlns:cx5="http://schemas.microsoft.com/office/drawing/2016/5/11/chartex" xmlns:cx6="http://schemas.microsoft.com/office/drawing/2016/5/12/chartex" xmlns:cx7="http://schemas.microsoft.com/office/drawing/2016/5/13/chartex" xmlns:cx8="http://schemas.microsoft.com/office/drawing/2016/5/14/chartex" xmlns:mc="http://schemas.openxmlformats.org/markup-compatibility/2006" xmlns:aink="http://schemas.microsoft.com/office/drawing/2016/ink" xmlns:am3d="http://schemas.microsoft.com/office/drawing/2017/model3d" xmlns:o="urn:schemas-microsoft-com:office:office" xmlns:r="http://schemas.openxmlformats.org/officeDocument/2006/relationships" xmlns:m="http://schemas.openxmlformats.org/officeDocument/2006/math" xmlns:v="urn:schemas-microsoft-com:vml" xmlns:wp14="http://schemas.microsoft.com/office/word/2010/wordprocessingDrawing" xmlns:wp="http://schemas.openxmlformats.org/drawingml/2006/wordprocessingDrawing" xmlns:w10="urn:schemas-microsoft-com:office:word" xmlns:w="http://schemas.openxmlformats.org/wordprocessingml/2006/main" xmlns:w14="http://schemas.microsoft.com/office/word/2010/wordml" xmlns:w15="http://schemas.microsoft.com/office/word/2012/wordml" xmlns:w16cex="http://schemas.microsoft.com/office/word/2018/wordml/cex" xmlns:w16cid="http://schemas.microsoft.com/office/word/2016/wordml/cid" xmlns:w16="http://schemas.microsoft.com/office/word/2018/wordml" xmlns:w16sdtdh="http://schemas.microsoft.com/office/word/2020/wordml/sdtdatahash" xmlns:w16se="http://schemas.microsoft.com/office/word/2015/wordml/symex" xmlns:wpg="http://schemas.microsoft.com/office/word/2010/wordprocessingGroup" xmlns:wpi="http://schemas.microsoft.com/office/word/2010/wordprocessingInk" xmlns:wne="http://schemas.microsoft.com/office/word/2006/wordml" xmlns:wps="http://schemas.microsoft.com/office/word/2010/wordprocessingShape" mc:Ignorable="w14 w15 w16se w16cid w16 w16cex w16sdtdh wp14">
-  <w:comment w:id="0" w:author="Wildhaber Tobias (wiha)" w:date="2021-06-01T11:43:00Z" w:initials="WT(">
-    <w:p>
-      <w:pPr>
-        <w:pStyle w:val="Kommentartext"/>
-      </w:pPr>
-      <w:r>
-        <w:rPr>
-          <w:rStyle w:val="Kommentarzeichen"/>
-        </w:rPr>
-        <w:annotationRef/>
-      </w:r>
-      <w:r>
-        <w:t xml:space="preserve">Anderen Ansatz für </w:t>
-      </w:r>
-      <w:proofErr w:type="spellStart"/>
-      <w:r>
-        <w:t>Segementierung</w:t>
-      </w:r>
-      <w:proofErr w:type="spellEnd"/>
-      <w:r>
-        <w:t xml:space="preserve"> wählen, z. B </w:t>
-      </w:r>
-      <w:proofErr w:type="spellStart"/>
-      <w:r>
-        <w:t>Bounding</w:t>
-      </w:r>
-      <w:proofErr w:type="spellEnd"/>
-      <w:r>
-        <w:t xml:space="preserve"> Box oder </w:t>
-      </w:r>
-      <w:proofErr w:type="spellStart"/>
-      <w:r>
-        <w:t>Convex</w:t>
-      </w:r>
-      <w:proofErr w:type="spellEnd"/>
-      <w:r>
-        <w:t xml:space="preserve"> Hull.</w:t>
-      </w:r>
-    </w:p>
-    <w:p>
-      <w:pPr>
-        <w:pStyle w:val="Kommentartext"/>
-      </w:pPr>
-      <w:r>
-        <w:t xml:space="preserve">Wie segmentiert werden kann nochmals diskutieren als Alternative zu Rolling </w:t>
-      </w:r>
-      <w:proofErr w:type="spellStart"/>
-      <w:r>
-        <w:t>Function</w:t>
-      </w:r>
-      <w:proofErr w:type="spellEnd"/>
-      <w:r>
-        <w:t>.</w:t>
-      </w:r>
-    </w:p>
-    <w:p>
-      <w:pPr>
-        <w:pStyle w:val="Kommentartext"/>
-      </w:pPr>
-    </w:p>
-    <w:p>
-      <w:pPr>
-        <w:pStyle w:val="Kommentartext"/>
-      </w:pPr>
-      <w:r>
-        <w:t xml:space="preserve">Literaturhinweise verwenden als Grundlage für </w:t>
-      </w:r>
-      <w:proofErr w:type="spellStart"/>
-      <w:r>
-        <w:t>Thresholds</w:t>
-      </w:r>
-      <w:proofErr w:type="spellEnd"/>
-      <w:r>
-        <w:t xml:space="preserve"> über Verhalten der Wildschweine.</w:t>
-      </w:r>
-    </w:p>
-    <w:p>
-      <w:pPr>
-        <w:pStyle w:val="Kommentartext"/>
-      </w:pPr>
-      <w:r>
-        <w:t>Vielleicht Modellierungshinweise auffindbar.</w:t>
-      </w:r>
-    </w:p>
-  </w:comment>
-  <w:comment w:id="1" w:author="Wildhaber Tobias (wiha)" w:date="2021-06-01T11:41:00Z" w:initials="WT(">
-    <w:p>
-      <w:pPr>
-        <w:pStyle w:val="Kommentartext"/>
-      </w:pPr>
-      <w:r>
-        <w:rPr>
-          <w:rStyle w:val="Kommentarzeichen"/>
-        </w:rPr>
-        <w:annotationRef/>
-      </w:r>
-      <w:r>
-        <w:t xml:space="preserve">Daten geben diese Info vielleicht gar nicht her. </w:t>
-      </w:r>
-    </w:p>
-    <w:p>
-      <w:pPr>
-        <w:pStyle w:val="Kommentartext"/>
-      </w:pPr>
-      <w:r>
-        <w:t>Annahme aufgrund von Literatur treffen.</w:t>
-      </w:r>
-    </w:p>
-    <w:p>
-      <w:pPr>
-        <w:pStyle w:val="Kommentartext"/>
-      </w:pPr>
-      <w:r>
-        <w:t>Wenn Daten diese Informationen nicht hergeben, dann so diskutieren.</w:t>
-      </w:r>
-    </w:p>
-    <w:p>
-      <w:pPr>
-        <w:pStyle w:val="Kommentartext"/>
-      </w:pPr>
-    </w:p>
-    <w:p>
-      <w:pPr>
-        <w:pStyle w:val="Kommentartext"/>
-      </w:pPr>
-      <w:r>
-        <w:t>Aufgabenstellung anpassen, wenn bestehende Aufgabenstellung mit aktuellen Daten nicht beantwortbar</w:t>
-      </w:r>
-    </w:p>
-  </w:comment>
-  <w:comment w:id="2" w:author="Wildhaber Tobias (wiha)" w:date="2021-06-01T11:44:00Z" w:initials="WT(">
-    <w:p>
-      <w:pPr>
-        <w:pStyle w:val="Kommentartext"/>
-      </w:pPr>
-      <w:r>
-        <w:rPr>
-          <w:rStyle w:val="Kommentarzeichen"/>
-        </w:rPr>
-        <w:annotationRef/>
-      </w:r>
-      <w:r>
-        <w:t>Wie werden Räume definiert, die immer wieder besucht werden (Points, Raster, Polygone)</w:t>
-      </w:r>
-    </w:p>
-    <w:p>
-      <w:pPr>
-        <w:pStyle w:val="Kommentartext"/>
-      </w:pPr>
-    </w:p>
-    <w:p>
-      <w:pPr>
-        <w:pStyle w:val="Kommentartext"/>
-      </w:pPr>
-      <w:r>
-        <w:t xml:space="preserve">Package für immer wiederkehrende Orte: </w:t>
-      </w:r>
-      <w:proofErr w:type="spellStart"/>
-      <w:r>
-        <w:t>recurse</w:t>
-      </w:r>
-      <w:proofErr w:type="spellEnd"/>
-      <w:r>
-        <w:t>-Package</w:t>
-      </w:r>
-    </w:p>
-    <w:p>
-      <w:pPr>
-        <w:pStyle w:val="Kommentartext"/>
-      </w:pPr>
-    </w:p>
-    <w:p>
-      <w:pPr>
-        <w:pStyle w:val="Kommentartext"/>
-      </w:pPr>
-      <w:r>
-        <w:t xml:space="preserve">Neu bereinigter Datensatz als Package auf Moodle verwenden. </w:t>
-      </w:r>
-    </w:p>
-  </w:comment>
-</w:comments>
-</file>
-
-<file path=word/commentsExtended.xml><?xml version="1.0" encoding="utf-8"?>
-<w15:commentsEx xmlns:wpc="http://schemas.microsoft.com/office/word/2010/wordprocessingCanvas" xmlns:cx="http://schemas.microsoft.com/office/drawing/2014/chartex" xmlns:cx1="http://schemas.microsoft.com/office/drawing/2015/9/8/chartex" xmlns:cx2="http://schemas.microsoft.com/office/drawing/2015/10/21/chartex" xmlns:cx3="http://schemas.microsoft.com/office/drawing/2016/5/9/chartex" xmlns:cx4="http://schemas.microsoft.com/office/drawing/2016/5/10/chartex" xmlns:cx5="http://schemas.microsoft.com/office/drawing/2016/5/11/chartex" xmlns:cx6="http://schemas.microsoft.com/office/drawing/2016/5/12/chartex" xmlns:cx7="http://schemas.microsoft.com/office/drawing/2016/5/13/chartex" xmlns:cx8="http://schemas.microsoft.com/office/drawing/2016/5/14/chartex" xmlns:mc="http://schemas.openxmlformats.org/markup-compatibility/2006" xmlns:aink="http://schemas.microsoft.com/office/drawing/2016/ink" xmlns:am3d="http://schemas.microsoft.com/office/drawing/2017/model3d" xmlns:o="urn:schemas-microsoft-com:office:office" xmlns:r="http://schemas.openxmlformats.org/officeDocument/2006/relationships" xmlns:m="http://schemas.openxmlformats.org/officeDocument/2006/math" xmlns:v="urn:schemas-microsoft-com:vml" xmlns:wp14="http://schemas.microsoft.com/office/word/2010/wordprocessingDrawing" xmlns:wp="http://schemas.openxmlformats.org/drawingml/2006/wordprocessingDrawing" xmlns:w10="urn:schemas-microsoft-com:office:word" xmlns:w="http://schemas.openxmlformats.org/wordprocessingml/2006/main" xmlns:w14="http://schemas.microsoft.com/office/word/2010/wordml" xmlns:w15="http://schemas.microsoft.com/office/word/2012/wordml" xmlns:w16cex="http://schemas.microsoft.com/office/word/2018/wordml/cex" xmlns:w16cid="http://schemas.microsoft.com/office/word/2016/wordml/cid" xmlns:w16="http://schemas.microsoft.com/office/word/2018/wordml" xmlns:w16sdtdh="http://schemas.microsoft.com/office/word/2020/wordml/sdtdatahash" xmlns:w16se="http://schemas.microsoft.com/office/word/2015/wordml/symex" xmlns:wpg="http://schemas.microsoft.com/office/word/2010/wordprocessingGroup" xmlns:wpi="http://schemas.microsoft.com/office/word/2010/wordprocessingInk" xmlns:wne="http://schemas.microsoft.com/office/word/2006/wordml" xmlns:wps="http://schemas.microsoft.com/office/word/2010/wordprocessingShape" mc:Ignorable="w14 w15 w16se w16cid w16 w16cex w16sdtdh wp14">
-  <w15:commentEx w15:paraId="668C9006" w15:done="0"/>
-  <w15:commentEx w15:paraId="5572DE0F" w15:done="0"/>
-  <w15:commentEx w15:paraId="7BD44185" w15:done="0"/>
-</w15:commentsEx>
-</file>
-
-<file path=word/commentsExtensible.xml><?xml version="1.0" encoding="utf-8"?>
-<w16cex:commentsExtensible xmlns:wpc="http://schemas.microsoft.com/office/word/2010/wordprocessingCanvas" xmlns:cx="http://schemas.microsoft.com/office/drawing/2014/chartex" xmlns:cx1="http://schemas.microsoft.com/office/drawing/2015/9/8/chartex" xmlns:cx2="http://schemas.microsoft.com/office/drawing/2015/10/21/chartex" xmlns:cx3="http://schemas.microsoft.com/office/drawing/2016/5/9/chartex" xmlns:cx4="http://schemas.microsoft.com/office/drawing/2016/5/10/chartex" xmlns:cx5="http://schemas.microsoft.com/office/drawing/2016/5/11/chartex" xmlns:cx6="http://schemas.microsoft.com/office/drawing/2016/5/12/chartex" xmlns:cx7="http://schemas.microsoft.com/office/drawing/2016/5/13/chartex" xmlns:cx8="http://schemas.microsoft.com/office/drawing/2016/5/14/chartex" xmlns:mc="http://schemas.openxmlformats.org/markup-compatibility/2006" xmlns:aink="http://schemas.microsoft.com/office/drawing/2016/ink" xmlns:am3d="http://schemas.microsoft.com/office/drawing/2017/model3d" xmlns:o="urn:schemas-microsoft-com:office:office" xmlns:r="http://schemas.openxmlformats.org/officeDocument/2006/relationships" xmlns:m="http://schemas.openxmlformats.org/officeDocument/2006/math" xmlns:v="urn:schemas-microsoft-com:vml" xmlns:wp14="http://schemas.microsoft.com/office/word/2010/wordprocessingDrawing" xmlns:wp="http://schemas.openxmlformats.org/drawingml/2006/wordprocessingDrawing" xmlns:w10="urn:schemas-microsoft-com:office:word" xmlns:w="http://schemas.openxmlformats.org/wordprocessingml/2006/main" xmlns:w14="http://schemas.microsoft.com/office/word/2010/wordml" xmlns:w15="http://schemas.microsoft.com/office/word/2012/wordml" xmlns:w16cex="http://schemas.microsoft.com/office/word/2018/wordml/cex" xmlns:w16cid="http://schemas.microsoft.com/office/word/2016/wordml/cid" xmlns:w16="http://schemas.microsoft.com/office/word/2018/wordml" xmlns:w16sdtdh="http://schemas.microsoft.com/office/word/2020/wordml/sdtdatahash" xmlns:w16se="http://schemas.microsoft.com/office/word/2015/wordml/symex" xmlns:wpg="http://schemas.microsoft.com/office/word/2010/wordprocessingGroup" xmlns:wpi="http://schemas.microsoft.com/office/word/2010/wordprocessingInk" xmlns:wne="http://schemas.microsoft.com/office/word/2006/wordml" xmlns:wps="http://schemas.microsoft.com/office/word/2010/wordprocessingShape" mc:Ignorable="w14 w15 w16se w16cid w16 w16cex w16sdtdh wp14">
-  <w16cex:commentExtensible w16cex:durableId="24609BD8" w16cex:dateUtc="2021-06-01T09:43:00Z"/>
-  <w16cex:commentExtensible w16cex:durableId="24609B68" w16cex:dateUtc="2021-06-01T09:41:00Z"/>
-  <w16cex:commentExtensible w16cex:durableId="24609C35" w16cex:dateUtc="2021-06-01T09:44:00Z"/>
-</w16cex:commentsExtensible>
-</file>
-
-<file path=word/commentsIds.xml><?xml version="1.0" encoding="utf-8"?>
-<w16cid:commentsIds xmlns:wpc="http://schemas.microsoft.com/office/word/2010/wordprocessingCanvas" xmlns:cx="http://schemas.microsoft.com/office/drawing/2014/chartex" xmlns:cx1="http://schemas.microsoft.com/office/drawing/2015/9/8/chartex" xmlns:cx2="http://schemas.microsoft.com/office/drawing/2015/10/21/chartex" xmlns:cx3="http://schemas.microsoft.com/office/drawing/2016/5/9/chartex" xmlns:cx4="http://schemas.microsoft.com/office/drawing/2016/5/10/chartex" xmlns:cx5="http://schemas.microsoft.com/office/drawing/2016/5/11/chartex" xmlns:cx6="http://schemas.microsoft.com/office/drawing/2016/5/12/chartex" xmlns:cx7="http://schemas.microsoft.com/office/drawing/2016/5/13/chartex" xmlns:cx8="http://schemas.microsoft.com/office/drawing/2016/5/14/chartex" xmlns:mc="http://schemas.openxmlformats.org/markup-compatibility/2006" xmlns:aink="http://schemas.microsoft.com/office/drawing/2016/ink" xmlns:am3d="http://schemas.microsoft.com/office/drawing/2017/model3d" xmlns:o="urn:schemas-microsoft-com:office:office" xmlns:r="http://schemas.openxmlformats.org/officeDocument/2006/relationships" xmlns:m="http://schemas.openxmlformats.org/officeDocument/2006/math" xmlns:v="urn:schemas-microsoft-com:vml" xmlns:wp14="http://schemas.microsoft.com/office/word/2010/wordprocessingDrawing" xmlns:wp="http://schemas.openxmlformats.org/drawingml/2006/wordprocessingDrawing" xmlns:w10="urn:schemas-microsoft-com:office:word" xmlns:w="http://schemas.openxmlformats.org/wordprocessingml/2006/main" xmlns:w14="http://schemas.microsoft.com/office/word/2010/wordml" xmlns:w15="http://schemas.microsoft.com/office/word/2012/wordml" xmlns:w16cex="http://schemas.microsoft.com/office/word/2018/wordml/cex" xmlns:w16cid="http://schemas.microsoft.com/office/word/2016/wordml/cid" xmlns:w16="http://schemas.microsoft.com/office/word/2018/wordml" xmlns:w16sdtdh="http://schemas.microsoft.com/office/word/2020/wordml/sdtdatahash" xmlns:w16se="http://schemas.microsoft.com/office/word/2015/wordml/symex" xmlns:wpg="http://schemas.microsoft.com/office/word/2010/wordprocessingGroup" xmlns:wpi="http://schemas.microsoft.com/office/word/2010/wordprocessingInk" xmlns:wne="http://schemas.microsoft.com/office/word/2006/wordml" xmlns:wps="http://schemas.microsoft.com/office/word/2010/wordprocessingShape" mc:Ignorable="w14 w15 w16se w16cid w16 w16cex w16sdtdh wp14">
-  <w16cid:commentId w16cid:paraId="668C9006" w16cid:durableId="24609BD8"/>
-  <w16cid:commentId w16cid:paraId="5572DE0F" w16cid:durableId="24609B68"/>
-  <w16cid:commentId w16cid:paraId="7BD44185" w16cid:durableId="24609C35"/>
-</w16cid:commentsIds>
 </file>
 
 <file path=word/endnotes.xml><?xml version="1.0" encoding="utf-8"?>
@@ -2806,14 +2573,6 @@
     <w:abstractNumId w:val="7"/>
   </w:num>
 </w:numbering>
-</file>
-
-<file path=word/people.xml><?xml version="1.0" encoding="utf-8"?>
-<w15:people xmlns:wpc="http://schemas.microsoft.com/office/word/2010/wordprocessingCanvas" xmlns:cx="http://schemas.microsoft.com/office/drawing/2014/chartex" xmlns:cx1="http://schemas.microsoft.com/office/drawing/2015/9/8/chartex" xmlns:cx2="http://schemas.microsoft.com/office/drawing/2015/10/21/chartex" xmlns:cx3="http://schemas.microsoft.com/office/drawing/2016/5/9/chartex" xmlns:cx4="http://schemas.microsoft.com/office/drawing/2016/5/10/chartex" xmlns:cx5="http://schemas.microsoft.com/office/drawing/2016/5/11/chartex" xmlns:cx6="http://schemas.microsoft.com/office/drawing/2016/5/12/chartex" xmlns:cx7="http://schemas.microsoft.com/office/drawing/2016/5/13/chartex" xmlns:cx8="http://schemas.microsoft.com/office/drawing/2016/5/14/chartex" xmlns:mc="http://schemas.openxmlformats.org/markup-compatibility/2006" xmlns:aink="http://schemas.microsoft.com/office/drawing/2016/ink" xmlns:am3d="http://schemas.microsoft.com/office/drawing/2017/model3d" xmlns:o="urn:schemas-microsoft-com:office:office" xmlns:r="http://schemas.openxmlformats.org/officeDocument/2006/relationships" xmlns:m="http://schemas.openxmlformats.org/officeDocument/2006/math" xmlns:v="urn:schemas-microsoft-com:vml" xmlns:wp14="http://schemas.microsoft.com/office/word/2010/wordprocessingDrawing" xmlns:wp="http://schemas.openxmlformats.org/drawingml/2006/wordprocessingDrawing" xmlns:w10="urn:schemas-microsoft-com:office:word" xmlns:w="http://schemas.openxmlformats.org/wordprocessingml/2006/main" xmlns:w14="http://schemas.microsoft.com/office/word/2010/wordml" xmlns:w15="http://schemas.microsoft.com/office/word/2012/wordml" xmlns:w16cex="http://schemas.microsoft.com/office/word/2018/wordml/cex" xmlns:w16cid="http://schemas.microsoft.com/office/word/2016/wordml/cid" xmlns:w16="http://schemas.microsoft.com/office/word/2018/wordml" xmlns:w16sdtdh="http://schemas.microsoft.com/office/word/2020/wordml/sdtdatahash" xmlns:w16se="http://schemas.microsoft.com/office/word/2015/wordml/symex" xmlns:wpg="http://schemas.microsoft.com/office/word/2010/wordprocessingGroup" xmlns:wpi="http://schemas.microsoft.com/office/word/2010/wordprocessingInk" xmlns:wne="http://schemas.microsoft.com/office/word/2006/wordml" xmlns:wps="http://schemas.microsoft.com/office/word/2010/wordprocessingShape" mc:Ignorable="w14 w15 w16se w16cid w16 w16cex w16sdtdh wp14">
-  <w15:person w15:author="Wildhaber Tobias (wiha)">
-    <w15:presenceInfo w15:providerId="AD" w15:userId="S::wiha@zhaw.ch::8ae0ea21-616d-4198-9512-255eb5c5a0ef"/>
-  </w15:person>
-</w15:people>
 </file>
 
 <file path=word/styles.xml><?xml version="1.0" encoding="utf-8"?>
@@ -3646,4 +3405,16 @@
     </a:ext>
   </a:extLst>
 </a:theme>
+</file>
+
+<file path=customXml/item1.xml><?xml version="1.0" encoding="utf-8"?>
+<b:Sources xmlns:b="http://schemas.openxmlformats.org/officeDocument/2006/bibliography" xmlns="http://schemas.openxmlformats.org/officeDocument/2006/bibliography" SelectedStyle="\APASixthEditionOfficeOnline.xsl" StyleName="APA" Version="6"/>
+</file>
+
+<file path=customXml/itemProps1.xml><?xml version="1.0" encoding="utf-8"?>
+<ds:datastoreItem xmlns:ds="http://schemas.openxmlformats.org/officeDocument/2006/customXml" ds:itemID="{EA5AE9FA-2C98-476F-B3D3-85AA6F33B629}">
+  <ds:schemaRefs>
+    <ds:schemaRef ds:uri="http://schemas.openxmlformats.org/officeDocument/2006/bibliography"/>
+  </ds:schemaRefs>
+</ds:datastoreItem>
 </file>
</xml_diff>